<commit_message>
Modified Intranet User Manual
</commit_message>
<xml_diff>
--- a/Documents/IntranetUserManual.docx
+++ b/Documents/IntranetUserManual.docx
@@ -963,7 +963,7 @@
         <w:br w:type="page"/>
       </w:r>
     </w:p>
-    <w:bookmarkStart w:id="0" w:name="_Toc470217705" w:displacedByCustomXml="next"/>
+    <w:bookmarkStart w:id="0" w:name="_Toc472692442" w:displacedByCustomXml="next"/>
     <w:sdt>
       <w:sdtPr>
         <w:rPr>
@@ -995,7 +995,15 @@
             <w:rPr>
               <w:lang w:val="el-GR"/>
             </w:rPr>
-            <w:t>Περιεχόμενα</w:t>
+            <w:t>Περιε</w:t>
+          </w:r>
+          <w:bookmarkStart w:id="1" w:name="_GoBack"/>
+          <w:bookmarkEnd w:id="1"/>
+          <w:r>
+            <w:rPr>
+              <w:lang w:val="el-GR"/>
+            </w:rPr>
+            <w:t>χόμενα</w:t>
           </w:r>
           <w:bookmarkEnd w:id="0"/>
         </w:p>
@@ -1011,7 +1019,6 @@
               <w:bCs w:val="0"/>
               <w:caps w:val="0"/>
               <w:noProof/>
-              <w:lang w:val="el-GR" w:eastAsia="el-GR"/>
             </w:rPr>
           </w:pPr>
           <w:r>
@@ -1023,7 +1030,7 @@
           <w:r>
             <w:fldChar w:fldCharType="separate"/>
           </w:r>
-          <w:hyperlink w:anchor="_Toc470217705" w:history="1">
+          <w:hyperlink w:anchor="_Toc472692442" w:history="1">
             <w:r>
               <w:rPr>
                 <w:rStyle w:val="Hyperlink"/>
@@ -1038,7 +1045,6 @@
                 <w:bCs w:val="0"/>
                 <w:caps w:val="0"/>
                 <w:noProof/>
-                <w:lang w:val="el-GR" w:eastAsia="el-GR"/>
               </w:rPr>
               <w:tab/>
             </w:r>
@@ -1069,7 +1075,7 @@
                 <w:noProof/>
                 <w:webHidden/>
               </w:rPr>
-              <w:instrText xml:space="preserve"> PAGEREF _Toc470217705 \h </w:instrText>
+              <w:instrText xml:space="preserve"> PAGEREF _Toc472692442 \h </w:instrText>
             </w:r>
             <w:r>
               <w:rPr>
@@ -1112,10 +1118,9 @@
               <w:bCs w:val="0"/>
               <w:caps w:val="0"/>
               <w:noProof/>
-              <w:lang w:val="el-GR" w:eastAsia="el-GR"/>
             </w:rPr>
           </w:pPr>
-          <w:hyperlink w:anchor="_Toc470217706" w:history="1">
+          <w:hyperlink w:anchor="_Toc472692443" w:history="1">
             <w:r>
               <w:rPr>
                 <w:rStyle w:val="Hyperlink"/>
@@ -1131,7 +1136,6 @@
                 <w:bCs w:val="0"/>
                 <w:caps w:val="0"/>
                 <w:noProof/>
-                <w:lang w:val="el-GR" w:eastAsia="el-GR"/>
               </w:rPr>
               <w:tab/>
             </w:r>
@@ -1162,7 +1166,7 @@
                 <w:noProof/>
                 <w:webHidden/>
               </w:rPr>
-              <w:instrText xml:space="preserve"> PAGEREF _Toc470217706 \h </w:instrText>
+              <w:instrText xml:space="preserve"> PAGEREF _Toc472692443 \h </w:instrText>
             </w:r>
             <w:r>
               <w:rPr>
@@ -1204,10 +1208,9 @@
               <w:rFonts w:asciiTheme="minorHAnsi" w:hAnsiTheme="minorHAnsi" w:cstheme="minorBidi"/>
               <w:smallCaps w:val="0"/>
               <w:noProof/>
-              <w:lang w:val="el-GR" w:eastAsia="el-GR"/>
             </w:rPr>
           </w:pPr>
-          <w:hyperlink w:anchor="_Toc470217707" w:history="1">
+          <w:hyperlink w:anchor="_Toc472692444" w:history="1">
             <w:r>
               <w:rPr>
                 <w:rStyle w:val="Hyperlink"/>
@@ -1221,7 +1224,6 @@
                 <w:rFonts w:asciiTheme="minorHAnsi" w:hAnsiTheme="minorHAnsi" w:cstheme="minorBidi"/>
                 <w:smallCaps w:val="0"/>
                 <w:noProof/>
-                <w:lang w:val="el-GR" w:eastAsia="el-GR"/>
               </w:rPr>
               <w:tab/>
             </w:r>
@@ -1259,7 +1261,7 @@
                 <w:noProof/>
                 <w:webHidden/>
               </w:rPr>
-              <w:instrText xml:space="preserve"> PAGEREF _Toc470217707 \h </w:instrText>
+              <w:instrText xml:space="preserve"> PAGEREF _Toc472692444 \h </w:instrText>
             </w:r>
             <w:r>
               <w:rPr>
@@ -1301,10 +1303,9 @@
               <w:rFonts w:asciiTheme="minorHAnsi" w:hAnsiTheme="minorHAnsi" w:cstheme="minorBidi"/>
               <w:smallCaps w:val="0"/>
               <w:noProof/>
-              <w:lang w:val="el-GR" w:eastAsia="el-GR"/>
             </w:rPr>
           </w:pPr>
-          <w:hyperlink w:anchor="_Toc470217708" w:history="1">
+          <w:hyperlink w:anchor="_Toc472692445" w:history="1">
             <w:r>
               <w:rPr>
                 <w:rStyle w:val="Hyperlink"/>
@@ -1318,7 +1319,6 @@
                 <w:rFonts w:asciiTheme="minorHAnsi" w:hAnsiTheme="minorHAnsi" w:cstheme="minorBidi"/>
                 <w:smallCaps w:val="0"/>
                 <w:noProof/>
-                <w:lang w:val="el-GR" w:eastAsia="el-GR"/>
               </w:rPr>
               <w:tab/>
             </w:r>
@@ -1328,7 +1328,22 @@
                 <w:noProof/>
                 <w:lang w:val="el-GR"/>
               </w:rPr>
-              <w:t>Αρχική Σελίδα (Ηομε)</w:t>
+              <w:t>Αρχική Σελίδα (</w:t>
+            </w:r>
+            <w:r>
+              <w:rPr>
+                <w:rStyle w:val="Hyperlink"/>
+                <w:noProof/>
+              </w:rPr>
+              <w:t>Home</w:t>
+            </w:r>
+            <w:r>
+              <w:rPr>
+                <w:rStyle w:val="Hyperlink"/>
+                <w:noProof/>
+                <w:lang w:val="el-GR"/>
+              </w:rPr>
+              <w:t>)</w:t>
             </w:r>
             <w:r>
               <w:rPr>
@@ -1349,7 +1364,7 @@
                 <w:noProof/>
                 <w:webHidden/>
               </w:rPr>
-              <w:instrText xml:space="preserve"> PAGEREF _Toc470217708 \h </w:instrText>
+              <w:instrText xml:space="preserve"> PAGEREF _Toc472692445 \h </w:instrText>
             </w:r>
             <w:r>
               <w:rPr>
@@ -1391,10 +1406,9 @@
               <w:rFonts w:asciiTheme="minorHAnsi" w:hAnsiTheme="minorHAnsi" w:cstheme="minorBidi"/>
               <w:smallCaps w:val="0"/>
               <w:noProof/>
-              <w:lang w:val="el-GR" w:eastAsia="el-GR"/>
             </w:rPr>
           </w:pPr>
-          <w:hyperlink w:anchor="_Toc470217709" w:history="1">
+          <w:hyperlink w:anchor="_Toc472692446" w:history="1">
             <w:r>
               <w:rPr>
                 <w:rStyle w:val="Hyperlink"/>
@@ -1408,7 +1422,6 @@
                 <w:rFonts w:asciiTheme="minorHAnsi" w:hAnsiTheme="minorHAnsi" w:cstheme="minorBidi"/>
                 <w:smallCaps w:val="0"/>
                 <w:noProof/>
-                <w:lang w:val="el-GR" w:eastAsia="el-GR"/>
               </w:rPr>
               <w:tab/>
             </w:r>
@@ -1446,7 +1459,7 @@
                 <w:noProof/>
                 <w:webHidden/>
               </w:rPr>
-              <w:instrText xml:space="preserve"> PAGEREF _Toc470217709 \h </w:instrText>
+              <w:instrText xml:space="preserve"> PAGEREF _Toc472692446 \h </w:instrText>
             </w:r>
             <w:r>
               <w:rPr>
@@ -1466,7 +1479,7 @@
                 <w:noProof/>
                 <w:webHidden/>
               </w:rPr>
-              <w:t>3</w:t>
+              <w:t>4</w:t>
             </w:r>
             <w:r>
               <w:rPr>
@@ -1489,10 +1502,9 @@
               <w:i w:val="0"/>
               <w:iCs w:val="0"/>
               <w:noProof/>
-              <w:lang w:val="el-GR" w:eastAsia="el-GR"/>
             </w:rPr>
           </w:pPr>
-          <w:hyperlink w:anchor="_Toc470217710" w:history="1">
+          <w:hyperlink w:anchor="_Toc472692447" w:history="1">
             <w:r>
               <w:rPr>
                 <w:rStyle w:val="Hyperlink"/>
@@ -1507,7 +1519,6 @@
                 <w:i w:val="0"/>
                 <w:iCs w:val="0"/>
                 <w:noProof/>
-                <w:lang w:val="el-GR" w:eastAsia="el-GR"/>
               </w:rPr>
               <w:tab/>
             </w:r>
@@ -1545,7 +1556,7 @@
                 <w:noProof/>
                 <w:webHidden/>
               </w:rPr>
-              <w:instrText xml:space="preserve"> PAGEREF _Toc470217710 \h </w:instrText>
+              <w:instrText xml:space="preserve"> PAGEREF _Toc472692447 \h </w:instrText>
             </w:r>
             <w:r>
               <w:rPr>
@@ -1565,7 +1576,7 @@
                 <w:noProof/>
                 <w:webHidden/>
               </w:rPr>
-              <w:t>3</w:t>
+              <w:t>4</w:t>
             </w:r>
             <w:r>
               <w:rPr>
@@ -1588,10 +1599,9 @@
               <w:i w:val="0"/>
               <w:iCs w:val="0"/>
               <w:noProof/>
-              <w:lang w:val="el-GR" w:eastAsia="el-GR"/>
             </w:rPr>
           </w:pPr>
-          <w:hyperlink w:anchor="_Toc470217711" w:history="1">
+          <w:hyperlink w:anchor="_Toc472692448" w:history="1">
             <w:r>
               <w:rPr>
                 <w:rStyle w:val="Hyperlink"/>
@@ -1606,7 +1616,6 @@
                 <w:i w:val="0"/>
                 <w:iCs w:val="0"/>
                 <w:noProof/>
-                <w:lang w:val="el-GR" w:eastAsia="el-GR"/>
               </w:rPr>
               <w:tab/>
             </w:r>
@@ -1667,104 +1676,7 @@
                 <w:noProof/>
                 <w:webHidden/>
               </w:rPr>
-              <w:instrText xml:space="preserve"> PAGEREF _Toc470217711 \h </w:instrText>
-            </w:r>
-            <w:r>
-              <w:rPr>
-                <w:noProof/>
-                <w:webHidden/>
-              </w:rPr>
-            </w:r>
-            <w:r>
-              <w:rPr>
-                <w:noProof/>
-                <w:webHidden/>
-              </w:rPr>
-              <w:fldChar w:fldCharType="separate"/>
-            </w:r>
-            <w:r>
-              <w:rPr>
-                <w:noProof/>
-                <w:webHidden/>
-              </w:rPr>
-              <w:t>6</w:t>
-            </w:r>
-            <w:r>
-              <w:rPr>
-                <w:noProof/>
-                <w:webHidden/>
-              </w:rPr>
-              <w:fldChar w:fldCharType="end"/>
-            </w:r>
-          </w:hyperlink>
-        </w:p>
-        <w:p>
-          <w:pPr>
-            <w:pStyle w:val="TOC2"/>
-            <w:tabs>
-              <w:tab w:val="left" w:pos="880"/>
-              <w:tab w:val="right" w:leader="dot" w:pos="8630"/>
-            </w:tabs>
-            <w:rPr>
-              <w:rFonts w:asciiTheme="minorHAnsi" w:hAnsiTheme="minorHAnsi" w:cstheme="minorBidi"/>
-              <w:smallCaps w:val="0"/>
-              <w:noProof/>
-              <w:lang w:val="el-GR" w:eastAsia="el-GR"/>
-            </w:rPr>
-          </w:pPr>
-          <w:hyperlink w:anchor="_Toc470217712" w:history="1">
-            <w:r>
-              <w:rPr>
-                <w:rStyle w:val="Hyperlink"/>
-                <w:noProof/>
-                <w:lang w:val="el-GR"/>
-              </w:rPr>
-              <w:t>2.4</w:t>
-            </w:r>
-            <w:r>
-              <w:rPr>
-                <w:rFonts w:asciiTheme="minorHAnsi" w:hAnsiTheme="minorHAnsi" w:cstheme="minorBidi"/>
-                <w:smallCaps w:val="0"/>
-                <w:noProof/>
-                <w:lang w:val="el-GR" w:eastAsia="el-GR"/>
-              </w:rPr>
-              <w:tab/>
-            </w:r>
-            <w:r>
-              <w:rPr>
-                <w:rStyle w:val="Hyperlink"/>
-                <w:noProof/>
-                <w:lang w:val="el-GR"/>
-              </w:rPr>
-              <w:t>Ζημίες</w:t>
-            </w:r>
-            <w:r>
-              <w:rPr>
-                <w:rStyle w:val="Hyperlink"/>
-                <w:noProof/>
-              </w:rPr>
-              <w:t xml:space="preserve"> (Damages)</w:t>
-            </w:r>
-            <w:r>
-              <w:rPr>
-                <w:noProof/>
-                <w:webHidden/>
-              </w:rPr>
-              <w:tab/>
-            </w:r>
-            <w:r>
-              <w:rPr>
-                <w:noProof/>
-                <w:webHidden/>
-              </w:rPr>
-              <w:fldChar w:fldCharType="begin"/>
-            </w:r>
-            <w:r>
-              <w:rPr>
-                <w:noProof/>
-                <w:webHidden/>
-              </w:rPr>
-              <w:instrText xml:space="preserve"> PAGEREF _Toc470217712 \h </w:instrText>
+              <w:instrText xml:space="preserve"> PAGEREF _Toc472692448 \h </w:instrText>
             </w:r>
             <w:r>
               <w:rPr>
@@ -1807,17 +1719,16 @@
               <w:i w:val="0"/>
               <w:iCs w:val="0"/>
               <w:noProof/>
-              <w:lang w:val="el-GR" w:eastAsia="el-GR"/>
             </w:rPr>
           </w:pPr>
-          <w:hyperlink w:anchor="_Toc470217713" w:history="1">
+          <w:hyperlink w:anchor="_Toc472692449" w:history="1">
             <w:r>
               <w:rPr>
                 <w:rStyle w:val="Hyperlink"/>
                 <w:noProof/>
                 <w:lang w:val="el-GR"/>
               </w:rPr>
-              <w:t>2.4.1</w:t>
+              <w:t>2.3.3</w:t>
             </w:r>
             <w:r>
               <w:rPr>
@@ -1825,7 +1736,6 @@
                 <w:i w:val="0"/>
                 <w:iCs w:val="0"/>
                 <w:noProof/>
-                <w:lang w:val="el-GR" w:eastAsia="el-GR"/>
               </w:rPr>
               <w:tab/>
             </w:r>
@@ -1835,14 +1745,37 @@
                 <w:noProof/>
                 <w:lang w:val="el-GR"/>
               </w:rPr>
-              <w:t>Υποβολή Ζημιάς</w:t>
+              <w:t>Ανανέωση υπάρχουσας Ασφάλειας(</w:t>
             </w:r>
             <w:r>
               <w:rPr>
                 <w:rStyle w:val="Hyperlink"/>
                 <w:noProof/>
               </w:rPr>
-              <w:t xml:space="preserve"> (Declare Damage)</w:t>
+              <w:t>Expand</w:t>
+            </w:r>
+            <w:r>
+              <w:rPr>
+                <w:rStyle w:val="Hyperlink"/>
+                <w:noProof/>
+                <w:lang w:val="el-GR"/>
+              </w:rPr>
+              <w:t xml:space="preserve"> </w:t>
+            </w:r>
+            <w:r>
+              <w:rPr>
+                <w:rStyle w:val="Hyperlink"/>
+                <w:noProof/>
+              </w:rPr>
+              <w:t>Insurance</w:t>
+            </w:r>
+            <w:r>
+              <w:rPr>
+                <w:rStyle w:val="Hyperlink"/>
+                <w:noProof/>
+                <w:lang w:val="el-GR"/>
+              </w:rPr>
+              <w:t>)</w:t>
             </w:r>
             <w:r>
               <w:rPr>
@@ -1863,7 +1796,7 @@
                 <w:noProof/>
                 <w:webHidden/>
               </w:rPr>
-              <w:instrText xml:space="preserve"> PAGEREF _Toc470217713 \h </w:instrText>
+              <w:instrText xml:space="preserve"> PAGEREF _Toc472692449 \h </w:instrText>
             </w:r>
             <w:r>
               <w:rPr>
@@ -1883,7 +1816,102 @@
                 <w:noProof/>
                 <w:webHidden/>
               </w:rPr>
-              <w:t>7</w:t>
+              <w:t>8</w:t>
+            </w:r>
+            <w:r>
+              <w:rPr>
+                <w:noProof/>
+                <w:webHidden/>
+              </w:rPr>
+              <w:fldChar w:fldCharType="end"/>
+            </w:r>
+          </w:hyperlink>
+        </w:p>
+        <w:p>
+          <w:pPr>
+            <w:pStyle w:val="TOC2"/>
+            <w:tabs>
+              <w:tab w:val="left" w:pos="880"/>
+              <w:tab w:val="right" w:leader="dot" w:pos="8630"/>
+            </w:tabs>
+            <w:rPr>
+              <w:rFonts w:asciiTheme="minorHAnsi" w:hAnsiTheme="minorHAnsi" w:cstheme="minorBidi"/>
+              <w:smallCaps w:val="0"/>
+              <w:noProof/>
+            </w:rPr>
+          </w:pPr>
+          <w:hyperlink w:anchor="_Toc472692450" w:history="1">
+            <w:r>
+              <w:rPr>
+                <w:rStyle w:val="Hyperlink"/>
+                <w:noProof/>
+                <w:lang w:val="el-GR"/>
+              </w:rPr>
+              <w:t>2.4</w:t>
+            </w:r>
+            <w:r>
+              <w:rPr>
+                <w:rFonts w:asciiTheme="minorHAnsi" w:hAnsiTheme="minorHAnsi" w:cstheme="minorBidi"/>
+                <w:smallCaps w:val="0"/>
+                <w:noProof/>
+              </w:rPr>
+              <w:tab/>
+            </w:r>
+            <w:r>
+              <w:rPr>
+                <w:rStyle w:val="Hyperlink"/>
+                <w:noProof/>
+                <w:lang w:val="el-GR"/>
+              </w:rPr>
+              <w:t>Ζημίες</w:t>
+            </w:r>
+            <w:r>
+              <w:rPr>
+                <w:rStyle w:val="Hyperlink"/>
+                <w:noProof/>
+              </w:rPr>
+              <w:t xml:space="preserve"> (Damages)</w:t>
+            </w:r>
+            <w:r>
+              <w:rPr>
+                <w:noProof/>
+                <w:webHidden/>
+              </w:rPr>
+              <w:tab/>
+            </w:r>
+            <w:r>
+              <w:rPr>
+                <w:noProof/>
+                <w:webHidden/>
+              </w:rPr>
+              <w:fldChar w:fldCharType="begin"/>
+            </w:r>
+            <w:r>
+              <w:rPr>
+                <w:noProof/>
+                <w:webHidden/>
+              </w:rPr>
+              <w:instrText xml:space="preserve"> PAGEREF _Toc472692450 \h </w:instrText>
+            </w:r>
+            <w:r>
+              <w:rPr>
+                <w:noProof/>
+                <w:webHidden/>
+              </w:rPr>
+            </w:r>
+            <w:r>
+              <w:rPr>
+                <w:noProof/>
+                <w:webHidden/>
+              </w:rPr>
+              <w:fldChar w:fldCharType="separate"/>
+            </w:r>
+            <w:r>
+              <w:rPr>
+                <w:noProof/>
+                <w:webHidden/>
+              </w:rPr>
+              <w:t>9</w:t>
             </w:r>
             <w:r>
               <w:rPr>
@@ -1906,17 +1934,16 @@
               <w:i w:val="0"/>
               <w:iCs w:val="0"/>
               <w:noProof/>
-              <w:lang w:val="el-GR" w:eastAsia="el-GR"/>
             </w:rPr>
           </w:pPr>
-          <w:hyperlink w:anchor="_Toc470217714" w:history="1">
+          <w:hyperlink w:anchor="_Toc472692451" w:history="1">
             <w:r>
               <w:rPr>
                 <w:rStyle w:val="Hyperlink"/>
                 <w:noProof/>
                 <w:lang w:val="el-GR"/>
               </w:rPr>
-              <w:t>2.4.2</w:t>
+              <w:t>2.4.1</w:t>
             </w:r>
             <w:r>
               <w:rPr>
@@ -1924,7 +1951,6 @@
                 <w:i w:val="0"/>
                 <w:iCs w:val="0"/>
                 <w:noProof/>
-                <w:lang w:val="el-GR" w:eastAsia="el-GR"/>
               </w:rPr>
               <w:tab/>
             </w:r>
@@ -1934,37 +1960,14 @@
                 <w:noProof/>
                 <w:lang w:val="el-GR"/>
               </w:rPr>
-              <w:t>Προβολή όλων των Ζημιών (</w:t>
+              <w:t>Υποβολή Ζημιάς</w:t>
             </w:r>
             <w:r>
               <w:rPr>
                 <w:rStyle w:val="Hyperlink"/>
                 <w:noProof/>
               </w:rPr>
-              <w:t>Damage</w:t>
-            </w:r>
-            <w:r>
-              <w:rPr>
-                <w:rStyle w:val="Hyperlink"/>
-                <w:noProof/>
-                <w:lang w:val="el-GR"/>
-              </w:rPr>
-              <w:t xml:space="preserve"> </w:t>
-            </w:r>
-            <w:r>
-              <w:rPr>
-                <w:rStyle w:val="Hyperlink"/>
-                <w:noProof/>
-              </w:rPr>
-              <w:t>History</w:t>
-            </w:r>
-            <w:r>
-              <w:rPr>
-                <w:rStyle w:val="Hyperlink"/>
-                <w:noProof/>
-                <w:lang w:val="el-GR"/>
-              </w:rPr>
-              <w:t>)</w:t>
+              <w:t xml:space="preserve"> (Declare Damage)</w:t>
             </w:r>
             <w:r>
               <w:rPr>
@@ -1985,7 +1988,7 @@
                 <w:noProof/>
                 <w:webHidden/>
               </w:rPr>
-              <w:instrText xml:space="preserve"> PAGEREF _Toc470217714 \h </w:instrText>
+              <w:instrText xml:space="preserve"> PAGEREF _Toc472692451 \h </w:instrText>
             </w:r>
             <w:r>
               <w:rPr>
@@ -2005,7 +2008,7 @@
                 <w:noProof/>
                 <w:webHidden/>
               </w:rPr>
-              <w:t>8</w:t>
+              <w:t>9</w:t>
             </w:r>
             <w:r>
               <w:rPr>
@@ -2028,17 +2031,16 @@
               <w:i w:val="0"/>
               <w:iCs w:val="0"/>
               <w:noProof/>
-              <w:lang w:val="el-GR" w:eastAsia="el-GR"/>
             </w:rPr>
           </w:pPr>
-          <w:hyperlink w:anchor="_Toc470217715" w:history="1">
+          <w:hyperlink w:anchor="_Toc472692452" w:history="1">
             <w:r>
               <w:rPr>
                 <w:rStyle w:val="Hyperlink"/>
                 <w:noProof/>
                 <w:lang w:val="el-GR"/>
               </w:rPr>
-              <w:t>2.4.3</w:t>
+              <w:t>2.4.2</w:t>
             </w:r>
             <w:r>
               <w:rPr>
@@ -2046,7 +2048,6 @@
                 <w:i w:val="0"/>
                 <w:iCs w:val="0"/>
                 <w:noProof/>
-                <w:lang w:val="el-GR" w:eastAsia="el-GR"/>
               </w:rPr>
               <w:tab/>
             </w:r>
@@ -2056,7 +2057,7 @@
                 <w:noProof/>
                 <w:lang w:val="el-GR"/>
               </w:rPr>
-              <w:t>Προβολή Ζημιών προς έγκριση (</w:t>
+              <w:t>Προβολή όλων των Ζημιών (</w:t>
             </w:r>
             <w:r>
               <w:rPr>
@@ -2107,7 +2108,7 @@
                 <w:noProof/>
                 <w:webHidden/>
               </w:rPr>
-              <w:instrText xml:space="preserve"> PAGEREF _Toc470217715 \h </w:instrText>
+              <w:instrText xml:space="preserve"> PAGEREF _Toc472692452 \h </w:instrText>
             </w:r>
             <w:r>
               <w:rPr>
@@ -2127,7 +2128,7 @@
                 <w:noProof/>
                 <w:webHidden/>
               </w:rPr>
-              <w:t>8</w:t>
+              <w:t>10</w:t>
             </w:r>
             <w:r>
               <w:rPr>
@@ -2150,17 +2151,16 @@
               <w:i w:val="0"/>
               <w:iCs w:val="0"/>
               <w:noProof/>
-              <w:lang w:val="el-GR" w:eastAsia="el-GR"/>
             </w:rPr>
           </w:pPr>
-          <w:hyperlink w:anchor="_Toc470217716" w:history="1">
+          <w:hyperlink w:anchor="_Toc472692453" w:history="1">
             <w:r>
               <w:rPr>
                 <w:rStyle w:val="Hyperlink"/>
                 <w:noProof/>
                 <w:lang w:val="el-GR"/>
               </w:rPr>
-              <w:t>2.4.4</w:t>
+              <w:t>2.4.3</w:t>
             </w:r>
             <w:r>
               <w:rPr>
@@ -2168,7 +2168,6 @@
                 <w:i w:val="0"/>
                 <w:iCs w:val="0"/>
                 <w:noProof/>
-                <w:lang w:val="el-GR" w:eastAsia="el-GR"/>
               </w:rPr>
               <w:tab/>
             </w:r>
@@ -2178,13 +2177,133 @@
                 <w:noProof/>
                 <w:lang w:val="el-GR"/>
               </w:rPr>
-              <w:t>Επισκόπηση Ζημιάς</w:t>
+              <w:t>Προβολή Ζημιών προς έγκριση (</w:t>
             </w:r>
             <w:r>
               <w:rPr>
                 <w:rStyle w:val="Hyperlink"/>
                 <w:noProof/>
               </w:rPr>
+              <w:t>Damage</w:t>
+            </w:r>
+            <w:r>
+              <w:rPr>
+                <w:rStyle w:val="Hyperlink"/>
+                <w:noProof/>
+                <w:lang w:val="el-GR"/>
+              </w:rPr>
+              <w:t xml:space="preserve"> </w:t>
+            </w:r>
+            <w:r>
+              <w:rPr>
+                <w:rStyle w:val="Hyperlink"/>
+                <w:noProof/>
+              </w:rPr>
+              <w:t>Approval</w:t>
+            </w:r>
+            <w:r>
+              <w:rPr>
+                <w:rStyle w:val="Hyperlink"/>
+                <w:noProof/>
+                <w:lang w:val="el-GR"/>
+              </w:rPr>
+              <w:t>)</w:t>
+            </w:r>
+            <w:r>
+              <w:rPr>
+                <w:noProof/>
+                <w:webHidden/>
+              </w:rPr>
+              <w:tab/>
+            </w:r>
+            <w:r>
+              <w:rPr>
+                <w:noProof/>
+                <w:webHidden/>
+              </w:rPr>
+              <w:fldChar w:fldCharType="begin"/>
+            </w:r>
+            <w:r>
+              <w:rPr>
+                <w:noProof/>
+                <w:webHidden/>
+              </w:rPr>
+              <w:instrText xml:space="preserve"> PAGEREF _Toc472692453 \h </w:instrText>
+            </w:r>
+            <w:r>
+              <w:rPr>
+                <w:noProof/>
+                <w:webHidden/>
+              </w:rPr>
+            </w:r>
+            <w:r>
+              <w:rPr>
+                <w:noProof/>
+                <w:webHidden/>
+              </w:rPr>
+              <w:fldChar w:fldCharType="separate"/>
+            </w:r>
+            <w:r>
+              <w:rPr>
+                <w:noProof/>
+                <w:webHidden/>
+              </w:rPr>
+              <w:t>11</w:t>
+            </w:r>
+            <w:r>
+              <w:rPr>
+                <w:noProof/>
+                <w:webHidden/>
+              </w:rPr>
+              <w:fldChar w:fldCharType="end"/>
+            </w:r>
+          </w:hyperlink>
+        </w:p>
+        <w:p>
+          <w:pPr>
+            <w:pStyle w:val="TOC3"/>
+            <w:tabs>
+              <w:tab w:val="left" w:pos="1100"/>
+              <w:tab w:val="right" w:leader="dot" w:pos="8630"/>
+            </w:tabs>
+            <w:rPr>
+              <w:rFonts w:asciiTheme="minorHAnsi" w:hAnsiTheme="minorHAnsi" w:cstheme="minorBidi"/>
+              <w:i w:val="0"/>
+              <w:iCs w:val="0"/>
+              <w:noProof/>
+            </w:rPr>
+          </w:pPr>
+          <w:hyperlink w:anchor="_Toc472692454" w:history="1">
+            <w:r>
+              <w:rPr>
+                <w:rStyle w:val="Hyperlink"/>
+                <w:noProof/>
+                <w:lang w:val="el-GR"/>
+              </w:rPr>
+              <w:t>2.4.4</w:t>
+            </w:r>
+            <w:r>
+              <w:rPr>
+                <w:rFonts w:asciiTheme="minorHAnsi" w:hAnsiTheme="minorHAnsi" w:cstheme="minorBidi"/>
+                <w:i w:val="0"/>
+                <w:iCs w:val="0"/>
+                <w:noProof/>
+              </w:rPr>
+              <w:tab/>
+            </w:r>
+            <w:r>
+              <w:rPr>
+                <w:rStyle w:val="Hyperlink"/>
+                <w:noProof/>
+                <w:lang w:val="el-GR"/>
+              </w:rPr>
+              <w:t>Ανασκόπηση Ζημιάς</w:t>
+            </w:r>
+            <w:r>
+              <w:rPr>
+                <w:rStyle w:val="Hyperlink"/>
+                <w:noProof/>
+              </w:rPr>
               <w:t xml:space="preserve"> (Review)</w:t>
             </w:r>
             <w:r>
@@ -2206,7 +2325,7 @@
                 <w:noProof/>
                 <w:webHidden/>
               </w:rPr>
-              <w:instrText xml:space="preserve"> PAGEREF _Toc470217716 \h </w:instrText>
+              <w:instrText xml:space="preserve"> PAGEREF _Toc472692454 \h </w:instrText>
             </w:r>
             <w:r>
               <w:rPr>
@@ -2226,7 +2345,7 @@
                 <w:noProof/>
                 <w:webHidden/>
               </w:rPr>
-              <w:t>9</w:t>
+              <w:t>12</w:t>
             </w:r>
             <w:r>
               <w:rPr>
@@ -2249,10 +2368,9 @@
               <w:bCs w:val="0"/>
               <w:caps w:val="0"/>
               <w:noProof/>
-              <w:lang w:val="el-GR" w:eastAsia="el-GR"/>
             </w:rPr>
           </w:pPr>
-          <w:hyperlink w:anchor="_Toc470217717" w:history="1">
+          <w:hyperlink w:anchor="_Toc472692455" w:history="1">
             <w:r>
               <w:rPr>
                 <w:rStyle w:val="Hyperlink"/>
@@ -2268,7 +2386,6 @@
                 <w:bCs w:val="0"/>
                 <w:caps w:val="0"/>
                 <w:noProof/>
-                <w:lang w:val="el-GR" w:eastAsia="el-GR"/>
               </w:rPr>
               <w:tab/>
             </w:r>
@@ -2299,7 +2416,7 @@
                 <w:noProof/>
                 <w:webHidden/>
               </w:rPr>
-              <w:instrText xml:space="preserve"> PAGEREF _Toc470217717 \h </w:instrText>
+              <w:instrText xml:space="preserve"> PAGEREF _Toc472692455 \h </w:instrText>
             </w:r>
             <w:r>
               <w:rPr>
@@ -2319,7 +2436,7 @@
                 <w:noProof/>
                 <w:webHidden/>
               </w:rPr>
-              <w:t>10</w:t>
+              <w:t>13</w:t>
             </w:r>
             <w:r>
               <w:rPr>
@@ -2341,10 +2458,9 @@
               <w:rFonts w:asciiTheme="minorHAnsi" w:hAnsiTheme="minorHAnsi" w:cstheme="minorBidi"/>
               <w:smallCaps w:val="0"/>
               <w:noProof/>
-              <w:lang w:val="el-GR" w:eastAsia="el-GR"/>
             </w:rPr>
           </w:pPr>
-          <w:hyperlink w:anchor="_Toc470217718" w:history="1">
+          <w:hyperlink w:anchor="_Toc472692456" w:history="1">
             <w:r>
               <w:rPr>
                 <w:rStyle w:val="Hyperlink"/>
@@ -2358,7 +2474,6 @@
                 <w:rFonts w:asciiTheme="minorHAnsi" w:hAnsiTheme="minorHAnsi" w:cstheme="minorBidi"/>
                 <w:smallCaps w:val="0"/>
                 <w:noProof/>
-                <w:lang w:val="el-GR" w:eastAsia="el-GR"/>
               </w:rPr>
               <w:tab/>
             </w:r>
@@ -2396,7 +2511,7 @@
                 <w:noProof/>
                 <w:webHidden/>
               </w:rPr>
-              <w:instrText xml:space="preserve"> PAGEREF _Toc470217718 \h </w:instrText>
+              <w:instrText xml:space="preserve"> PAGEREF _Toc472692456 \h </w:instrText>
             </w:r>
             <w:r>
               <w:rPr>
@@ -2416,7 +2531,7 @@
                 <w:noProof/>
                 <w:webHidden/>
               </w:rPr>
-              <w:t>10</w:t>
+              <w:t>13</w:t>
             </w:r>
             <w:r>
               <w:rPr>
@@ -2438,10 +2553,9 @@
               <w:rFonts w:asciiTheme="minorHAnsi" w:hAnsiTheme="minorHAnsi" w:cstheme="minorBidi"/>
               <w:smallCaps w:val="0"/>
               <w:noProof/>
-              <w:lang w:val="el-GR" w:eastAsia="el-GR"/>
             </w:rPr>
           </w:pPr>
-          <w:hyperlink w:anchor="_Toc470217719" w:history="1">
+          <w:hyperlink w:anchor="_Toc472692457" w:history="1">
             <w:r>
               <w:rPr>
                 <w:rStyle w:val="Hyperlink"/>
@@ -2455,7 +2569,6 @@
                 <w:rFonts w:asciiTheme="minorHAnsi" w:hAnsiTheme="minorHAnsi" w:cstheme="minorBidi"/>
                 <w:smallCaps w:val="0"/>
                 <w:noProof/>
-                <w:lang w:val="el-GR" w:eastAsia="el-GR"/>
               </w:rPr>
               <w:tab/>
             </w:r>
@@ -2493,7 +2606,7 @@
                 <w:noProof/>
                 <w:webHidden/>
               </w:rPr>
-              <w:instrText xml:space="preserve"> PAGEREF _Toc470217719 \h </w:instrText>
+              <w:instrText xml:space="preserve"> PAGEREF _Toc472692457 \h </w:instrText>
             </w:r>
             <w:r>
               <w:rPr>
@@ -2513,7 +2626,7 @@
                 <w:noProof/>
                 <w:webHidden/>
               </w:rPr>
-              <w:t>10</w:t>
+              <w:t>14</w:t>
             </w:r>
             <w:r>
               <w:rPr>
@@ -2535,10 +2648,9 @@
               <w:rFonts w:asciiTheme="minorHAnsi" w:hAnsiTheme="minorHAnsi" w:cstheme="minorBidi"/>
               <w:smallCaps w:val="0"/>
               <w:noProof/>
-              <w:lang w:val="el-GR" w:eastAsia="el-GR"/>
             </w:rPr>
           </w:pPr>
-          <w:hyperlink w:anchor="_Toc470217720" w:history="1">
+          <w:hyperlink w:anchor="_Toc472692458" w:history="1">
             <w:r>
               <w:rPr>
                 <w:rStyle w:val="Hyperlink"/>
@@ -2552,7 +2664,6 @@
                 <w:rFonts w:asciiTheme="minorHAnsi" w:hAnsiTheme="minorHAnsi" w:cstheme="minorBidi"/>
                 <w:smallCaps w:val="0"/>
                 <w:noProof/>
-                <w:lang w:val="el-GR" w:eastAsia="el-GR"/>
               </w:rPr>
               <w:tab/>
             </w:r>
@@ -2590,7 +2701,7 @@
                 <w:noProof/>
                 <w:webHidden/>
               </w:rPr>
-              <w:instrText xml:space="preserve"> PAGEREF _Toc470217720 \h </w:instrText>
+              <w:instrText xml:space="preserve"> PAGEREF _Toc472692458 \h </w:instrText>
             </w:r>
             <w:r>
               <w:rPr>
@@ -2610,7 +2721,7 @@
                 <w:noProof/>
                 <w:webHidden/>
               </w:rPr>
-              <w:t>11</w:t>
+              <w:t>15</w:t>
             </w:r>
             <w:r>
               <w:rPr>
@@ -2633,10 +2744,9 @@
               <w:i w:val="0"/>
               <w:iCs w:val="0"/>
               <w:noProof/>
-              <w:lang w:val="el-GR" w:eastAsia="el-GR"/>
             </w:rPr>
           </w:pPr>
-          <w:hyperlink w:anchor="_Toc470217721" w:history="1">
+          <w:hyperlink w:anchor="_Toc472692459" w:history="1">
             <w:r>
               <w:rPr>
                 <w:rStyle w:val="Hyperlink"/>
@@ -2651,7 +2761,6 @@
                 <w:i w:val="0"/>
                 <w:iCs w:val="0"/>
                 <w:noProof/>
-                <w:lang w:val="el-GR" w:eastAsia="el-GR"/>
               </w:rPr>
               <w:tab/>
             </w:r>
@@ -2712,7 +2821,7 @@
                 <w:noProof/>
                 <w:webHidden/>
               </w:rPr>
-              <w:instrText xml:space="preserve"> PAGEREF _Toc470217721 \h </w:instrText>
+              <w:instrText xml:space="preserve"> PAGEREF _Toc472692459 \h </w:instrText>
             </w:r>
             <w:r>
               <w:rPr>
@@ -2732,7 +2841,7 @@
                 <w:noProof/>
                 <w:webHidden/>
               </w:rPr>
-              <w:t>11</w:t>
+              <w:t>15</w:t>
             </w:r>
             <w:r>
               <w:rPr>
@@ -2755,10 +2864,9 @@
               <w:i w:val="0"/>
               <w:iCs w:val="0"/>
               <w:noProof/>
-              <w:lang w:val="el-GR" w:eastAsia="el-GR"/>
             </w:rPr>
           </w:pPr>
-          <w:hyperlink w:anchor="_Toc470217722" w:history="1">
+          <w:hyperlink w:anchor="_Toc472692460" w:history="1">
             <w:r>
               <w:rPr>
                 <w:rStyle w:val="Hyperlink"/>
@@ -2773,7 +2881,6 @@
                 <w:i w:val="0"/>
                 <w:iCs w:val="0"/>
                 <w:noProof/>
-                <w:lang w:val="el-GR" w:eastAsia="el-GR"/>
               </w:rPr>
               <w:tab/>
             </w:r>
@@ -2834,7 +2941,7 @@
                 <w:noProof/>
                 <w:webHidden/>
               </w:rPr>
-              <w:instrText xml:space="preserve"> PAGEREF _Toc470217722 \h </w:instrText>
+              <w:instrText xml:space="preserve"> PAGEREF _Toc472692460 \h </w:instrText>
             </w:r>
             <w:r>
               <w:rPr>
@@ -2854,7 +2961,7 @@
                 <w:noProof/>
                 <w:webHidden/>
               </w:rPr>
-              <w:t>12</w:t>
+              <w:t>16</w:t>
             </w:r>
             <w:r>
               <w:rPr>
@@ -2876,10 +2983,9 @@
               <w:rFonts w:asciiTheme="minorHAnsi" w:hAnsiTheme="minorHAnsi" w:cstheme="minorBidi"/>
               <w:smallCaps w:val="0"/>
               <w:noProof/>
-              <w:lang w:val="el-GR" w:eastAsia="el-GR"/>
             </w:rPr>
           </w:pPr>
-          <w:hyperlink w:anchor="_Toc470217723" w:history="1">
+          <w:hyperlink w:anchor="_Toc472692461" w:history="1">
             <w:r>
               <w:rPr>
                 <w:rStyle w:val="Hyperlink"/>
@@ -2893,7 +2999,6 @@
                 <w:rFonts w:asciiTheme="minorHAnsi" w:hAnsiTheme="minorHAnsi" w:cstheme="minorBidi"/>
                 <w:smallCaps w:val="0"/>
                 <w:noProof/>
-                <w:lang w:val="el-GR" w:eastAsia="el-GR"/>
               </w:rPr>
               <w:tab/>
             </w:r>
@@ -2931,7 +3036,7 @@
                 <w:noProof/>
                 <w:webHidden/>
               </w:rPr>
-              <w:instrText xml:space="preserve"> PAGEREF _Toc470217723 \h </w:instrText>
+              <w:instrText xml:space="preserve"> PAGEREF _Toc472692461 \h </w:instrText>
             </w:r>
             <w:r>
               <w:rPr>
@@ -2951,7 +3056,7 @@
                 <w:noProof/>
                 <w:webHidden/>
               </w:rPr>
-              <w:t>13</w:t>
+              <w:t>17</w:t>
             </w:r>
             <w:r>
               <w:rPr>
@@ -2974,10 +3079,9 @@
               <w:i w:val="0"/>
               <w:iCs w:val="0"/>
               <w:noProof/>
-              <w:lang w:val="el-GR" w:eastAsia="el-GR"/>
             </w:rPr>
           </w:pPr>
-          <w:hyperlink w:anchor="_Toc470217724" w:history="1">
+          <w:hyperlink w:anchor="_Toc472692462" w:history="1">
             <w:r>
               <w:rPr>
                 <w:rStyle w:val="Hyperlink"/>
@@ -2992,7 +3096,6 @@
                 <w:i w:val="0"/>
                 <w:iCs w:val="0"/>
                 <w:noProof/>
-                <w:lang w:val="el-GR" w:eastAsia="el-GR"/>
               </w:rPr>
               <w:tab/>
             </w:r>
@@ -3053,7 +3156,7 @@
                 <w:noProof/>
                 <w:webHidden/>
               </w:rPr>
-              <w:instrText xml:space="preserve"> PAGEREF _Toc470217724 \h </w:instrText>
+              <w:instrText xml:space="preserve"> PAGEREF _Toc472692462 \h </w:instrText>
             </w:r>
             <w:r>
               <w:rPr>
@@ -3073,7 +3176,7 @@
                 <w:noProof/>
                 <w:webHidden/>
               </w:rPr>
-              <w:t>13</w:t>
+              <w:t>17</w:t>
             </w:r>
             <w:r>
               <w:rPr>
@@ -3096,10 +3199,9 @@
               <w:i w:val="0"/>
               <w:iCs w:val="0"/>
               <w:noProof/>
-              <w:lang w:val="el-GR" w:eastAsia="el-GR"/>
             </w:rPr>
           </w:pPr>
-          <w:hyperlink w:anchor="_Toc470217725" w:history="1">
+          <w:hyperlink w:anchor="_Toc472692463" w:history="1">
             <w:r>
               <w:rPr>
                 <w:rStyle w:val="Hyperlink"/>
@@ -3114,7 +3216,6 @@
                 <w:i w:val="0"/>
                 <w:iCs w:val="0"/>
                 <w:noProof/>
-                <w:lang w:val="el-GR" w:eastAsia="el-GR"/>
               </w:rPr>
               <w:tab/>
             </w:r>
@@ -3175,7 +3276,7 @@
                 <w:noProof/>
                 <w:webHidden/>
               </w:rPr>
-              <w:instrText xml:space="preserve"> PAGEREF _Toc470217725 \h </w:instrText>
+              <w:instrText xml:space="preserve"> PAGEREF _Toc472692463 \h </w:instrText>
             </w:r>
             <w:r>
               <w:rPr>
@@ -3195,7 +3296,7 @@
                 <w:noProof/>
                 <w:webHidden/>
               </w:rPr>
-              <w:t>14</w:t>
+              <w:t>18</w:t>
             </w:r>
             <w:r>
               <w:rPr>
@@ -3217,10 +3318,9 @@
               <w:rFonts w:asciiTheme="minorHAnsi" w:hAnsiTheme="minorHAnsi" w:cstheme="minorBidi"/>
               <w:smallCaps w:val="0"/>
               <w:noProof/>
-              <w:lang w:val="el-GR" w:eastAsia="el-GR"/>
             </w:rPr>
           </w:pPr>
-          <w:hyperlink w:anchor="_Toc470217726" w:history="1">
+          <w:hyperlink w:anchor="_Toc472692464" w:history="1">
             <w:r>
               <w:rPr>
                 <w:rStyle w:val="Hyperlink"/>
@@ -3234,7 +3334,6 @@
                 <w:rFonts w:asciiTheme="minorHAnsi" w:hAnsiTheme="minorHAnsi" w:cstheme="minorBidi"/>
                 <w:smallCaps w:val="0"/>
                 <w:noProof/>
-                <w:lang w:val="el-GR" w:eastAsia="el-GR"/>
               </w:rPr>
               <w:tab/>
             </w:r>
@@ -3272,7 +3371,7 @@
                 <w:noProof/>
                 <w:webHidden/>
               </w:rPr>
-              <w:instrText xml:space="preserve"> PAGEREF _Toc470217726 \h </w:instrText>
+              <w:instrText xml:space="preserve"> PAGEREF _Toc472692464 \h </w:instrText>
             </w:r>
             <w:r>
               <w:rPr>
@@ -3292,7 +3391,7 @@
                 <w:noProof/>
                 <w:webHidden/>
               </w:rPr>
-              <w:t>14</w:t>
+              <w:t>19</w:t>
             </w:r>
             <w:r>
               <w:rPr>
@@ -3315,10 +3414,9 @@
               <w:i w:val="0"/>
               <w:iCs w:val="0"/>
               <w:noProof/>
-              <w:lang w:val="el-GR" w:eastAsia="el-GR"/>
             </w:rPr>
           </w:pPr>
-          <w:hyperlink w:anchor="_Toc470217727" w:history="1">
+          <w:hyperlink w:anchor="_Toc472692465" w:history="1">
             <w:r>
               <w:rPr>
                 <w:rStyle w:val="Hyperlink"/>
@@ -3333,7 +3431,6 @@
                 <w:i w:val="0"/>
                 <w:iCs w:val="0"/>
                 <w:noProof/>
-                <w:lang w:val="el-GR" w:eastAsia="el-GR"/>
               </w:rPr>
               <w:tab/>
             </w:r>
@@ -3394,7 +3491,7 @@
                 <w:noProof/>
                 <w:webHidden/>
               </w:rPr>
-              <w:instrText xml:space="preserve"> PAGEREF _Toc470217727 \h </w:instrText>
+              <w:instrText xml:space="preserve"> PAGEREF _Toc472692465 \h </w:instrText>
             </w:r>
             <w:r>
               <w:rPr>
@@ -3414,7 +3511,7 @@
                 <w:noProof/>
                 <w:webHidden/>
               </w:rPr>
-              <w:t>14</w:t>
+              <w:t>19</w:t>
             </w:r>
             <w:r>
               <w:rPr>
@@ -3437,10 +3534,9 @@
               <w:i w:val="0"/>
               <w:iCs w:val="0"/>
               <w:noProof/>
-              <w:lang w:val="el-GR" w:eastAsia="el-GR"/>
             </w:rPr>
           </w:pPr>
-          <w:hyperlink w:anchor="_Toc470217728" w:history="1">
+          <w:hyperlink w:anchor="_Toc472692466" w:history="1">
             <w:r>
               <w:rPr>
                 <w:rStyle w:val="Hyperlink"/>
@@ -3455,7 +3551,6 @@
                 <w:i w:val="0"/>
                 <w:iCs w:val="0"/>
                 <w:noProof/>
-                <w:lang w:val="el-GR" w:eastAsia="el-GR"/>
               </w:rPr>
               <w:tab/>
             </w:r>
@@ -3516,7 +3611,7 @@
                 <w:noProof/>
                 <w:webHidden/>
               </w:rPr>
-              <w:instrText xml:space="preserve"> PAGEREF _Toc470217728 \h </w:instrText>
+              <w:instrText xml:space="preserve"> PAGEREF _Toc472692466 \h </w:instrText>
             </w:r>
             <w:r>
               <w:rPr>
@@ -3536,7 +3631,7 @@
                 <w:noProof/>
                 <w:webHidden/>
               </w:rPr>
-              <w:t>15</w:t>
+              <w:t>20</w:t>
             </w:r>
             <w:r>
               <w:rPr>
@@ -3637,14 +3732,14 @@
           <w:lang w:val="el-GR"/>
         </w:rPr>
       </w:pPr>
-      <w:bookmarkStart w:id="1" w:name="_Toc470217706"/>
+      <w:bookmarkStart w:id="2" w:name="_Toc472692443"/>
       <w:r>
         <w:rPr>
           <w:lang w:val="el-GR"/>
         </w:rPr>
         <w:t>Οδηγίες για Εργαζόμενο</w:t>
       </w:r>
-      <w:bookmarkEnd w:id="1"/>
+      <w:bookmarkEnd w:id="2"/>
     </w:p>
     <w:p>
       <w:pPr>
@@ -3660,7 +3755,7 @@
           <w:lang w:val="el-GR"/>
         </w:rPr>
       </w:pPr>
-      <w:bookmarkStart w:id="2" w:name="_Toc470217707"/>
+      <w:bookmarkStart w:id="3" w:name="_Toc472692444"/>
       <w:r>
         <w:rPr>
           <w:lang w:val="el-GR"/>
@@ -3670,7 +3765,7 @@
       <w:r>
         <w:t xml:space="preserve"> (Login)</w:t>
       </w:r>
-      <w:bookmarkEnd w:id="2"/>
+      <w:bookmarkEnd w:id="3"/>
     </w:p>
     <w:p>
       <w:pPr>
@@ -3763,20 +3858,42 @@
     <w:p>
       <w:pPr>
         <w:pStyle w:val="Caption"/>
-      </w:pPr>
-      <w:proofErr w:type="spellStart"/>
-      <w:r>
-        <w:t>Εικόν</w:t>
-      </w:r>
-      <w:proofErr w:type="spellEnd"/>
-      <w:r>
-        <w:t xml:space="preserve">α </w:t>
+        <w:rPr>
+          <w:lang w:val="el-GR"/>
+        </w:rPr>
+      </w:pPr>
+      <w:r>
+        <w:rPr>
+          <w:lang w:val="el-GR"/>
+        </w:rPr>
+        <w:t xml:space="preserve">Εικόνα </w:t>
       </w:r>
       <w:r>
         <w:fldChar w:fldCharType="begin"/>
       </w:r>
       <w:r>
-        <w:instrText xml:space="preserve"> SEQ Εικόνα \* ARABIC </w:instrText>
+        <w:rPr>
+          <w:lang w:val="el-GR"/>
+        </w:rPr>
+        <w:instrText xml:space="preserve"> </w:instrText>
+      </w:r>
+      <w:r>
+        <w:instrText>SEQ</w:instrText>
+      </w:r>
+      <w:r>
+        <w:rPr>
+          <w:lang w:val="el-GR"/>
+        </w:rPr>
+        <w:instrText xml:space="preserve"> Εικόνα \* </w:instrText>
+      </w:r>
+      <w:r>
+        <w:instrText>ARABIC</w:instrText>
+      </w:r>
+      <w:r>
+        <w:rPr>
+          <w:lang w:val="el-GR"/>
+        </w:rPr>
+        <w:instrText xml:space="preserve"> </w:instrText>
       </w:r>
       <w:r>
         <w:fldChar w:fldCharType="separate"/>
@@ -3784,6 +3901,7 @@
       <w:r>
         <w:rPr>
           <w:noProof/>
+          <w:lang w:val="el-GR"/>
         </w:rPr>
         <w:t>1</w:t>
       </w:r>
@@ -3794,23 +3912,19 @@
         <w:fldChar w:fldCharType="end"/>
       </w:r>
       <w:r>
-        <w:t xml:space="preserve"> - </w:t>
-      </w:r>
-      <w:proofErr w:type="spellStart"/>
-      <w:r>
-        <w:t>Σελίδ</w:t>
-      </w:r>
-      <w:proofErr w:type="spellEnd"/>
-      <w:r>
-        <w:t xml:space="preserve">α </w:t>
-      </w:r>
-      <w:proofErr w:type="spellStart"/>
-      <w:r>
-        <w:t>Εισόδου</w:t>
-      </w:r>
-      <w:proofErr w:type="spellEnd"/>
-    </w:p>
-    <w:p/>
+        <w:rPr>
+          <w:lang w:val="el-GR"/>
+        </w:rPr>
+        <w:t xml:space="preserve"> - Σελίδα Εισόδου</w:t>
+      </w:r>
+    </w:p>
+    <w:p>
+      <w:pPr>
+        <w:rPr>
+          <w:lang w:val="el-GR"/>
+        </w:rPr>
+      </w:pPr>
+    </w:p>
     <w:p>
       <w:pPr>
         <w:rPr>
@@ -3950,7 +4064,7 @@
           <w:lang w:val="el-GR"/>
         </w:rPr>
       </w:pPr>
-      <w:bookmarkStart w:id="3" w:name="_Toc470217708"/>
+      <w:bookmarkStart w:id="4" w:name="_Toc472692445"/>
       <w:r>
         <w:rPr>
           <w:lang w:val="el-GR"/>
@@ -3973,7 +4087,7 @@
         </w:rPr>
         <w:t>)</w:t>
       </w:r>
-      <w:bookmarkEnd w:id="3"/>
+      <w:bookmarkEnd w:id="4"/>
     </w:p>
     <w:p>
       <w:pPr>
@@ -4036,20 +4150,42 @@
     <w:p>
       <w:pPr>
         <w:pStyle w:val="Caption"/>
-      </w:pPr>
-      <w:proofErr w:type="spellStart"/>
-      <w:r>
-        <w:t>Εικόν</w:t>
-      </w:r>
-      <w:proofErr w:type="spellEnd"/>
-      <w:r>
-        <w:t xml:space="preserve">α </w:t>
+        <w:rPr>
+          <w:lang w:val="el-GR"/>
+        </w:rPr>
+      </w:pPr>
+      <w:r>
+        <w:rPr>
+          <w:lang w:val="el-GR"/>
+        </w:rPr>
+        <w:t xml:space="preserve">Εικόνα </w:t>
       </w:r>
       <w:r>
         <w:fldChar w:fldCharType="begin"/>
       </w:r>
       <w:r>
-        <w:instrText xml:space="preserve"> SEQ Εικόνα \* ARABIC </w:instrText>
+        <w:rPr>
+          <w:lang w:val="el-GR"/>
+        </w:rPr>
+        <w:instrText xml:space="preserve"> </w:instrText>
+      </w:r>
+      <w:r>
+        <w:instrText>SEQ</w:instrText>
+      </w:r>
+      <w:r>
+        <w:rPr>
+          <w:lang w:val="el-GR"/>
+        </w:rPr>
+        <w:instrText xml:space="preserve"> Εικόνα \* </w:instrText>
+      </w:r>
+      <w:r>
+        <w:instrText>ARABIC</w:instrText>
+      </w:r>
+      <w:r>
+        <w:rPr>
+          <w:lang w:val="el-GR"/>
+        </w:rPr>
+        <w:instrText xml:space="preserve"> </w:instrText>
       </w:r>
       <w:r>
         <w:fldChar w:fldCharType="separate"/>
@@ -4057,6 +4193,7 @@
       <w:r>
         <w:rPr>
           <w:noProof/>
+          <w:lang w:val="el-GR"/>
         </w:rPr>
         <w:t>2</w:t>
       </w:r>
@@ -4067,34 +4204,19 @@
         <w:fldChar w:fldCharType="end"/>
       </w:r>
       <w:r>
-        <w:t xml:space="preserve"> - </w:t>
-      </w:r>
-      <w:proofErr w:type="spellStart"/>
-      <w:r>
-        <w:t>Αρχική</w:t>
-      </w:r>
-      <w:proofErr w:type="spellEnd"/>
-      <w:r>
-        <w:t xml:space="preserve"> </w:t>
-      </w:r>
-      <w:proofErr w:type="spellStart"/>
-      <w:r>
-        <w:t>Σελίδ</w:t>
-      </w:r>
-      <w:proofErr w:type="spellEnd"/>
-      <w:r>
-        <w:t xml:space="preserve">α </w:t>
-      </w:r>
-      <w:proofErr w:type="spellStart"/>
-      <w:r>
-        <w:t>Εργ</w:t>
-      </w:r>
-      <w:proofErr w:type="spellEnd"/>
-      <w:r>
-        <w:t>αζόμενου</w:t>
-      </w:r>
-    </w:p>
-    <w:p/>
+        <w:rPr>
+          <w:lang w:val="el-GR"/>
+        </w:rPr>
+        <w:t xml:space="preserve"> - Αρχική Σελίδα Εργαζόμενου</w:t>
+      </w:r>
+    </w:p>
+    <w:p>
+      <w:pPr>
+        <w:rPr>
+          <w:lang w:val="el-GR"/>
+        </w:rPr>
+      </w:pPr>
+    </w:p>
     <w:p>
       <w:pPr>
         <w:rPr>
@@ -4205,7 +4327,19 @@
         <w:rPr>
           <w:lang w:val="el-GR"/>
         </w:rPr>
-        <w:t>Για τον υπεύθυνο πωλήσεων και το διευθυντή υπάρχει και η επιλογή να δει τις αιτήσεις ζημιών που εκκρεμούν</w:t>
+        <w:t xml:space="preserve">Για </w:t>
+      </w:r>
+      <w:r>
+        <w:rPr>
+          <w:lang w:val="el-GR"/>
+        </w:rPr>
+        <w:t xml:space="preserve">τον υπάλληλο, </w:t>
+      </w:r>
+      <w:r>
+        <w:rPr>
+          <w:lang w:val="el-GR"/>
+        </w:rPr>
+        <w:t>τον υπεύθυνο πωλήσεων και το διευθυντή υπάρχει και η επιλογή να δει τις αιτήσεις ζημιών που εκκρεμούν</w:t>
       </w:r>
       <w:r>
         <w:rPr>
@@ -4362,7 +4496,7 @@
           <w:lang w:val="el-GR"/>
         </w:rPr>
       </w:pPr>
-      <w:bookmarkStart w:id="4" w:name="_Toc470217709"/>
+      <w:bookmarkStart w:id="5" w:name="_Toc472692446"/>
       <w:r>
         <w:rPr>
           <w:lang w:val="el-GR"/>
@@ -4379,7 +4513,7 @@
       <w:r>
         <w:t>Insurances)</w:t>
       </w:r>
-      <w:bookmarkEnd w:id="4"/>
+      <w:bookmarkEnd w:id="5"/>
     </w:p>
     <w:p>
       <w:pPr>
@@ -4388,7 +4522,7 @@
           <w:lang w:val="el-GR"/>
         </w:rPr>
       </w:pPr>
-      <w:bookmarkStart w:id="5" w:name="_Toc470217710"/>
+      <w:bookmarkStart w:id="6" w:name="_Toc472692447"/>
       <w:r>
         <w:rPr>
           <w:lang w:val="el-GR"/>
@@ -4398,7 +4532,7 @@
       <w:r>
         <w:t xml:space="preserve"> (Create Insurance)</w:t>
       </w:r>
-      <w:bookmarkEnd w:id="5"/>
+      <w:bookmarkEnd w:id="6"/>
     </w:p>
     <w:p>
       <w:pPr>
@@ -4855,19 +4989,38 @@
           <w:lang w:val="el-GR"/>
         </w:rPr>
       </w:pPr>
-      <w:proofErr w:type="spellStart"/>
-      <w:r>
-        <w:t>Εικόν</w:t>
-      </w:r>
-      <w:proofErr w:type="spellEnd"/>
-      <w:r>
-        <w:t xml:space="preserve">α </w:t>
+      <w:r>
+        <w:rPr>
+          <w:lang w:val="el-GR"/>
+        </w:rPr>
+        <w:t xml:space="preserve">Εικόνα </w:t>
       </w:r>
       <w:r>
         <w:fldChar w:fldCharType="begin"/>
       </w:r>
       <w:r>
-        <w:instrText xml:space="preserve"> SEQ Εικόνα \* ARABIC </w:instrText>
+        <w:rPr>
+          <w:lang w:val="el-GR"/>
+        </w:rPr>
+        <w:instrText xml:space="preserve"> </w:instrText>
+      </w:r>
+      <w:r>
+        <w:instrText>SEQ</w:instrText>
+      </w:r>
+      <w:r>
+        <w:rPr>
+          <w:lang w:val="el-GR"/>
+        </w:rPr>
+        <w:instrText xml:space="preserve"> Εικόνα \* </w:instrText>
+      </w:r>
+      <w:r>
+        <w:instrText>ARABIC</w:instrText>
+      </w:r>
+      <w:r>
+        <w:rPr>
+          <w:lang w:val="el-GR"/>
+        </w:rPr>
+        <w:instrText xml:space="preserve"> </w:instrText>
       </w:r>
       <w:r>
         <w:fldChar w:fldCharType="separate"/>
@@ -4875,6 +5028,7 @@
       <w:r>
         <w:rPr>
           <w:noProof/>
+          <w:lang w:val="el-GR"/>
         </w:rPr>
         <w:t>5</w:t>
       </w:r>
@@ -4892,31 +5046,30 @@
       </w:r>
     </w:p>
     <w:p>
-      <w:pPr>
-        <w:rPr>
-          <w:lang w:val="el-GR"/>
-        </w:rPr>
-      </w:pPr>
-    </w:p>
-    <w:p>
-      <w:pPr>
-        <w:rPr>
-          <w:lang w:val="el-GR"/>
-        </w:rPr>
-      </w:pPr>
-      <w:r>
-        <w:rPr>
-          <w:lang w:val="el-GR"/>
-        </w:rPr>
-        <w:t>Στην ανασκόπηση</w:t>
-      </w:r>
-      <w:r>
-        <w:rPr>
-          <w:lang w:val="el-GR"/>
-        </w:rPr>
-        <w:t xml:space="preserve"> εμφανίζονται ξανά κάποιες πληροφορίες για τον πελάτη και την ασφάλεια καθώς και το κόστος της συγκεκριμένης ασφάλειας και η αντίστοιχη έκπτωση</w:t>
-      </w:r>
-      <w:r>
+      <w:r>
+        <w:t>ALLAKSE</w:t>
+      </w:r>
+      <w:r>
+        <w:t xml:space="preserve"> </w:t>
+      </w:r>
+      <w:r>
+        <w:t>THN</w:t>
+      </w:r>
+      <w:r>
+        <w:t xml:space="preserve"> </w:t>
+      </w:r>
+      <w:r>
+        <w:t>EIKONA</w:t>
+      </w:r>
+      <w:r>
+        <w:t xml:space="preserve"> </w:t>
+      </w:r>
+      <w:r>
+        <w:t>EDW GIA NA FENETAI TO CONTINUE</w:t>
+      </w:r>
+    </w:p>
+    <w:p>
+      <w:pPr>
         <w:rPr>
           <w:b/>
           <w:color w:val="FF0000"/>
@@ -4924,16 +5077,18 @@
           <w:vertAlign w:val="superscript"/>
           <w:lang w:val="el-GR"/>
         </w:rPr>
-        <w:t>(1)</w:t>
-      </w:r>
-      <w:r>
-        <w:rPr>
-          <w:lang w:val="el-GR"/>
-        </w:rPr>
-        <w:t xml:space="preserve"> (αν αυτή υπάρχει). Ο εργαζόμενος μπορεί να ακυρώσει την δημιουργία νέας ασφάλειας πατώντας </w:t>
-      </w:r>
-      <w:r>
-        <w:t>Cancel</w:t>
+      </w:pPr>
+      <w:r>
+        <w:rPr>
+          <w:lang w:val="el-GR"/>
+        </w:rPr>
+        <w:t>Στην ανασκόπηση</w:t>
+      </w:r>
+      <w:r>
+        <w:rPr>
+          <w:lang w:val="el-GR"/>
+        </w:rPr>
+        <w:t xml:space="preserve"> εμφανίζονται ξανά κάποιες πληροφορίες για τον πελάτη και την ασφάλεια καθώς και το κόστος της συγκεκριμένης ασφάλειας και η αντίστοιχη έκπτωση</w:t>
       </w:r>
       <w:r>
         <w:rPr>
@@ -4943,16 +5098,16 @@
           <w:vertAlign w:val="superscript"/>
           <w:lang w:val="el-GR"/>
         </w:rPr>
-        <w:t>(2)</w:t>
-      </w:r>
-      <w:r>
-        <w:rPr>
-          <w:lang w:val="el-GR"/>
-        </w:rPr>
-        <w:t xml:space="preserve">, να την επεξεργαστεί πατώντας </w:t>
-      </w:r>
-      <w:r>
-        <w:t>Edit</w:t>
+        <w:t>(1)</w:t>
+      </w:r>
+      <w:r>
+        <w:rPr>
+          <w:lang w:val="el-GR"/>
+        </w:rPr>
+        <w:t xml:space="preserve"> (αν αυτή υπάρχει). Ο εργαζόμενος μπορεί να ακυρώσει την δημιουργία νέας ασφάλειας πατώντας </w:t>
+      </w:r>
+      <w:r>
+        <w:t>Cancel</w:t>
       </w:r>
       <w:r>
         <w:rPr>
@@ -4962,28 +5117,16 @@
           <w:vertAlign w:val="superscript"/>
           <w:lang w:val="el-GR"/>
         </w:rPr>
-        <w:t>(3)</w:t>
-      </w:r>
-      <w:r>
-        <w:rPr>
-          <w:lang w:val="el-GR"/>
-        </w:rPr>
-        <w:t xml:space="preserve"> </w:t>
-      </w:r>
-      <w:r>
-        <w:rPr>
-          <w:lang w:val="el-GR"/>
-        </w:rPr>
-        <w:t xml:space="preserve">η να επικυρώσει την ασφάλεια πατώντας </w:t>
-      </w:r>
-      <w:r>
-        <w:t>Save</w:t>
-      </w:r>
-      <w:r>
-        <w:rPr>
-          <w:lang w:val="el-GR"/>
-        </w:rPr>
-        <w:t>.</w:t>
+        <w:t>(2)</w:t>
+      </w:r>
+      <w:r>
+        <w:rPr>
+          <w:lang w:val="el-GR"/>
+        </w:rPr>
+        <w:t xml:space="preserve">, να την επεξεργαστεί πατώντας </w:t>
+      </w:r>
+      <w:r>
+        <w:t>Edit</w:t>
       </w:r>
       <w:r>
         <w:rPr>
@@ -4993,7 +5136,28 @@
           <w:vertAlign w:val="superscript"/>
           <w:lang w:val="el-GR"/>
         </w:rPr>
+        <w:t>(3)</w:t>
+      </w:r>
+      <w:r>
+        <w:rPr>
+          <w:lang w:val="el-GR"/>
+        </w:rPr>
         <w:t xml:space="preserve"> </w:t>
+      </w:r>
+      <w:r>
+        <w:rPr>
+          <w:lang w:val="el-GR"/>
+        </w:rPr>
+        <w:t xml:space="preserve">η να επικυρώσει την ασφάλεια πατώντας </w:t>
+      </w:r>
+      <w:r>
+        <w:t>Continue</w:t>
+      </w:r>
+      <w:r>
+        <w:rPr>
+          <w:lang w:val="el-GR"/>
+        </w:rPr>
+        <w:t>.</w:t>
       </w:r>
       <w:r>
         <w:rPr>
@@ -5003,6 +5167,16 @@
           <w:vertAlign w:val="superscript"/>
           <w:lang w:val="el-GR"/>
         </w:rPr>
+        <w:t xml:space="preserve"> </w:t>
+      </w:r>
+      <w:r>
+        <w:rPr>
+          <w:b/>
+          <w:color w:val="FF0000"/>
+          <w:sz w:val="32"/>
+          <w:vertAlign w:val="superscript"/>
+          <w:lang w:val="el-GR"/>
+        </w:rPr>
         <w:t>(4)</w:t>
       </w:r>
     </w:p>
@@ -5021,18 +5195,214 @@
       </w:pPr>
     </w:p>
     <w:p>
+      <w:r>
+        <w:lastRenderedPageBreak/>
+        <w:t>VALE EDW EIKONA GIA TO INSURANCE USER ADDITION</w:t>
+      </w:r>
+    </w:p>
+    <w:p>
+      <w:pPr>
+        <w:rPr>
+          <w:lang w:val="el-GR"/>
+        </w:rPr>
+      </w:pPr>
+      <w:r>
+        <w:rPr>
+          <w:lang w:val="el-GR"/>
+        </w:rPr>
+        <w:t>Στην συνέχεια εμφανίζεται μία φόρμα συμπλήρωσης για την περίπτωση που ο πελάτης επιθυμεί να δημιουργήσει λογαριασμό στο σύστημα. Συμπληρώνοντας τα πεδία της φόρμας με τα σωστά στοιχεία (</w:t>
+      </w:r>
+      <w:r>
+        <w:t>email</w:t>
+      </w:r>
+      <w:r>
+        <w:rPr>
+          <w:lang w:val="el-GR"/>
+        </w:rPr>
+        <w:t>,</w:t>
+      </w:r>
+      <w:r>
+        <w:rPr>
+          <w:lang w:val="el-GR"/>
+        </w:rPr>
+        <w:t xml:space="preserve"> </w:t>
+      </w:r>
+      <w:r>
+        <w:t>phone</w:t>
+      </w:r>
+      <w:r>
+        <w:rPr>
+          <w:lang w:val="el-GR"/>
+        </w:rPr>
+        <w:t>(</w:t>
+      </w:r>
+      <w:r>
+        <w:rPr>
+          <w:lang w:val="el-GR"/>
+        </w:rPr>
+        <w:t>προαιρετικά</w:t>
+      </w:r>
+      <w:r>
+        <w:rPr>
+          <w:lang w:val="el-GR"/>
+        </w:rPr>
+        <w:t>)</w:t>
+      </w:r>
+      <w:r>
+        <w:rPr>
+          <w:lang w:val="el-GR"/>
+        </w:rPr>
+        <w:t xml:space="preserve">, </w:t>
+      </w:r>
+      <w:r>
+        <w:t>username</w:t>
+      </w:r>
+      <w:r>
+        <w:rPr>
+          <w:lang w:val="el-GR"/>
+        </w:rPr>
+        <w:t xml:space="preserve">, </w:t>
+      </w:r>
+      <w:r>
+        <w:t>password</w:t>
+      </w:r>
+      <w:r>
+        <w:rPr>
+          <w:lang w:val="el-GR"/>
+        </w:rPr>
+        <w:t>)</w:t>
+      </w:r>
+      <w:r>
+        <w:rPr>
+          <w:lang w:val="el-GR"/>
+        </w:rPr>
+        <w:t xml:space="preserve"> </w:t>
+      </w:r>
+      <w:r>
+        <w:rPr>
+          <w:lang w:val="el-GR"/>
+        </w:rPr>
+        <w:t xml:space="preserve">και πατώντας </w:t>
+      </w:r>
+      <w:r>
+        <w:t>Save</w:t>
+      </w:r>
+      <w:r>
+        <w:rPr>
+          <w:b/>
+          <w:color w:val="FF0000"/>
+          <w:sz w:val="32"/>
+          <w:vertAlign w:val="superscript"/>
+          <w:lang w:val="el-GR"/>
+        </w:rPr>
+        <w:t>(</w:t>
+      </w:r>
+      <w:r>
+        <w:rPr>
+          <w:b/>
+          <w:color w:val="FF0000"/>
+          <w:sz w:val="32"/>
+          <w:vertAlign w:val="superscript"/>
+          <w:lang w:val="el-GR"/>
+        </w:rPr>
+        <w:t>1</w:t>
+      </w:r>
+      <w:r>
+        <w:rPr>
+          <w:b/>
+          <w:color w:val="FF0000"/>
+          <w:sz w:val="32"/>
+          <w:vertAlign w:val="superscript"/>
+          <w:lang w:val="el-GR"/>
+        </w:rPr>
+        <w:t>)</w:t>
+      </w:r>
+      <w:r>
+        <w:rPr>
+          <w:sz w:val="32"/>
+          <w:lang w:val="el-GR"/>
+        </w:rPr>
+        <w:t xml:space="preserve"> </w:t>
+      </w:r>
+      <w:r>
+        <w:rPr>
+          <w:lang w:val="el-GR"/>
+        </w:rPr>
+        <w:t>ο λογαριασμός αποθηκεύεται στο σύστημα</w:t>
+      </w:r>
+      <w:r>
+        <w:rPr>
+          <w:lang w:val="el-GR"/>
+        </w:rPr>
+        <w:t>. Αν ο πελ</w:t>
+      </w:r>
+      <w:r>
+        <w:rPr>
+          <w:lang w:val="el-GR"/>
+        </w:rPr>
+        <w:t>άτης δεν επιθυμεί</w:t>
+      </w:r>
+      <w:r>
+        <w:rPr>
+          <w:lang w:val="el-GR"/>
+        </w:rPr>
+        <w:t xml:space="preserve"> να δημιουργήσει λογαριασμό, ο εργαζόμενος μπορεί να παραλείψει</w:t>
+      </w:r>
+      <w:r>
+        <w:rPr>
+          <w:lang w:val="el-GR"/>
+        </w:rPr>
+        <w:t xml:space="preserve"> αυτό το βήμα πατώντας </w:t>
+      </w:r>
+      <w:r>
+        <w:t>Skip</w:t>
+      </w:r>
+      <w:r>
+        <w:rPr>
+          <w:b/>
+          <w:color w:val="FF0000"/>
+          <w:sz w:val="32"/>
+          <w:vertAlign w:val="superscript"/>
+          <w:lang w:val="el-GR"/>
+        </w:rPr>
+        <w:t>(2</w:t>
+      </w:r>
+      <w:r>
+        <w:rPr>
+          <w:b/>
+          <w:color w:val="FF0000"/>
+          <w:sz w:val="32"/>
+          <w:vertAlign w:val="superscript"/>
+          <w:lang w:val="el-GR"/>
+        </w:rPr>
+        <w:t>)</w:t>
+      </w:r>
+      <w:r>
+        <w:rPr>
+          <w:lang w:val="el-GR"/>
+        </w:rPr>
+        <w:t xml:space="preserve"> </w:t>
+      </w:r>
+    </w:p>
+    <w:p>
+      <w:pPr>
+        <w:rPr>
+          <w:lang w:val="el-GR"/>
+        </w:rPr>
+      </w:pPr>
+    </w:p>
+    <w:p>
       <w:pPr>
         <w:pStyle w:val="Heading3"/>
         <w:rPr>
           <w:lang w:val="el-GR"/>
         </w:rPr>
       </w:pPr>
-      <w:bookmarkStart w:id="6" w:name="_Toc470217711"/>
-      <w:r>
-        <w:rPr>
-          <w:lang w:val="el-GR"/>
-        </w:rPr>
-        <w:lastRenderedPageBreak/>
+      <w:bookmarkStart w:id="7" w:name="_Toc472692448"/>
+      <w:r>
+        <w:rPr>
+          <w:lang w:val="el-GR"/>
+        </w:rPr>
         <w:t>Προβολή</w:t>
       </w:r>
       <w:r>
@@ -5077,7 +5447,7 @@
         </w:rPr>
         <w:t>)</w:t>
       </w:r>
-      <w:bookmarkEnd w:id="6"/>
+      <w:bookmarkEnd w:id="7"/>
     </w:p>
     <w:p>
       <w:pPr>
@@ -5201,11 +5571,9 @@
       </w:r>
     </w:p>
     <w:p>
-      <w:pPr>
-        <w:rPr>
-          <w:lang w:val="el-GR"/>
-        </w:rPr>
-      </w:pPr>
+      <w:r>
+        <w:t>ALLAKSE EIKONA EDW GIA NA FENONTAI TA EXPIRED</w:t>
+      </w:r>
     </w:p>
     <w:p>
       <w:pPr>
@@ -5300,6 +5668,16 @@
       </w:r>
       <w:r>
         <w:rPr>
+          <w:b/>
+          <w:color w:val="FF0000"/>
+          <w:sz w:val="32"/>
+          <w:vertAlign w:val="superscript"/>
+          <w:lang w:val="el-GR"/>
+        </w:rPr>
+        <w:t>,</w:t>
+      </w:r>
+      <w:r>
+        <w:rPr>
           <w:lang w:val="el-GR"/>
         </w:rPr>
         <w:t xml:space="preserve"> </w:t>
@@ -5308,7 +5686,57 @@
         <w:rPr>
           <w:lang w:val="el-GR"/>
         </w:rPr>
-        <w:t>για διαγραφή και υποβολή ζημιάς αντίστοιχα. Στη πρώτη περίπτωση</w:t>
+        <w:t>αν το συμβόλαιο της ασφάλειας δεν έχει λήξει</w:t>
+      </w:r>
+      <w:r>
+        <w:rPr>
+          <w:lang w:val="el-GR"/>
+        </w:rPr>
+        <w:t>,</w:t>
+      </w:r>
+      <w:r>
+        <w:rPr>
+          <w:lang w:val="el-GR"/>
+        </w:rPr>
+        <w:t xml:space="preserve"> ή </w:t>
+      </w:r>
+      <w:r>
+        <w:t>Expand</w:t>
+      </w:r>
+      <w:r>
+        <w:rPr>
+          <w:lang w:val="el-GR"/>
+        </w:rPr>
+        <w:t>/</w:t>
+      </w:r>
+      <w:r>
+        <w:t>Update</w:t>
+      </w:r>
+      <w:r>
+        <w:rPr>
+          <w:b/>
+          <w:color w:val="FF0000"/>
+          <w:sz w:val="32"/>
+          <w:vertAlign w:val="superscript"/>
+          <w:lang w:val="el-GR"/>
+        </w:rPr>
+        <w:t>(4</w:t>
+      </w:r>
+      <w:r>
+        <w:rPr>
+          <w:b/>
+          <w:color w:val="FF0000"/>
+          <w:sz w:val="32"/>
+          <w:vertAlign w:val="superscript"/>
+          <w:lang w:val="el-GR"/>
+        </w:rPr>
+        <w:t>)</w:t>
+      </w:r>
+      <w:r>
+        <w:rPr>
+          <w:lang w:val="el-GR"/>
+        </w:rPr>
+        <w:t>,</w:t>
       </w:r>
       <w:r>
         <w:rPr>
@@ -5320,16 +5748,115 @@
         <w:rPr>
           <w:lang w:val="el-GR"/>
         </w:rPr>
+        <w:t>αν το συμβόλαιο έχει λήξει</w:t>
+      </w:r>
+      <w:r>
+        <w:rPr>
+          <w:lang w:val="el-GR"/>
+        </w:rPr>
+        <w:t>,</w:t>
+      </w:r>
+      <w:r>
+        <w:rPr>
+          <w:lang w:val="el-GR"/>
+        </w:rPr>
+        <w:t xml:space="preserve"> για διαγραφή</w:t>
+      </w:r>
+      <w:r>
+        <w:rPr>
+          <w:lang w:val="el-GR"/>
+        </w:rPr>
+        <w:t>,</w:t>
+      </w:r>
+      <w:r>
+        <w:rPr>
+          <w:lang w:val="el-GR"/>
+        </w:rPr>
+        <w:t xml:space="preserve"> υποβολή ζημιάς</w:t>
+      </w:r>
+      <w:r>
+        <w:rPr>
+          <w:lang w:val="el-GR"/>
+        </w:rPr>
+        <w:t xml:space="preserve"> ή ανανέωση του συμβολαίου </w:t>
+      </w:r>
+      <w:r>
+        <w:rPr>
+          <w:lang w:val="el-GR"/>
+        </w:rPr>
+        <w:t xml:space="preserve"> αντίστοιχα. Στη πρώτη περίπτωση</w:t>
+      </w:r>
+      <w:r>
+        <w:rPr>
+          <w:lang w:val="el-GR"/>
+        </w:rPr>
+        <w:t xml:space="preserve"> </w:t>
+      </w:r>
+      <w:r>
+        <w:rPr>
+          <w:lang w:val="el-GR"/>
+        </w:rPr>
         <w:t>η επιλεγμένη ασφάλεια αφαιρείται απευθείας από το σύστημα</w:t>
       </w:r>
       <w:r>
         <w:rPr>
           <w:lang w:val="el-GR"/>
         </w:rPr>
+        <w:t>,</w:t>
+      </w:r>
+      <w:r>
+        <w:rPr>
+          <w:lang w:val="el-GR"/>
+        </w:rPr>
+        <w:t xml:space="preserve"> στο </w:t>
+      </w:r>
+      <w:r>
+        <w:t>Declare</w:t>
+      </w:r>
+      <w:r>
+        <w:rPr>
+          <w:lang w:val="el-GR"/>
+        </w:rPr>
+        <w:t xml:space="preserve"> </w:t>
+      </w:r>
+      <w:r>
+        <w:t>Damage</w:t>
+      </w:r>
+      <w:r>
+        <w:rPr>
+          <w:lang w:val="el-GR"/>
+        </w:rPr>
+        <w:t xml:space="preserve"> </w:t>
+      </w:r>
+      <w:r>
+        <w:rPr>
+          <w:lang w:val="el-GR"/>
+        </w:rPr>
+        <w:t xml:space="preserve">ο εργαζόμενος ανακατευθύνεται </w:t>
+      </w:r>
+      <w:r>
+        <w:rPr>
+          <w:lang w:val="el-GR"/>
+        </w:rPr>
+        <w:t>στη σελίδα δήλωσης ζημιάς για τη συγκεκριμένη ασφάλεια</w:t>
+      </w:r>
+      <w:r>
+        <w:rPr>
+          <w:lang w:val="el-GR"/>
+        </w:rPr>
         <w:t xml:space="preserve">, ενώ στο </w:t>
       </w:r>
       <w:r>
-        <w:t>Declare</w:t>
+        <w:t>Expand</w:t>
+      </w:r>
+      <w:r>
+        <w:rPr>
+          <w:lang w:val="el-GR"/>
+        </w:rPr>
+        <w:t>/</w:t>
+      </w:r>
+      <w:r>
+        <w:t>Update</w:t>
       </w:r>
       <w:r>
         <w:rPr>
@@ -5338,7 +5865,107 @@
         <w:t xml:space="preserve"> </w:t>
       </w:r>
       <w:r>
-        <w:t>Damage</w:t>
+        <w:rPr>
+          <w:lang w:val="el-GR"/>
+        </w:rPr>
+        <w:t xml:space="preserve">ο εργαζόμενος ανακατευθύνεται </w:t>
+      </w:r>
+      <w:r>
+        <w:rPr>
+          <w:lang w:val="el-GR"/>
+        </w:rPr>
+        <w:t>στη σελίδα επεξεργασίας και ανανέωσης της υπάρχουσας ασφάλειας</w:t>
+      </w:r>
+      <w:r>
+        <w:rPr>
+          <w:lang w:val="el-GR"/>
+        </w:rPr>
+        <w:t>.</w:t>
+      </w:r>
+      <w:r>
+        <w:rPr>
+          <w:lang w:val="el-GR"/>
+        </w:rPr>
+        <w:t xml:space="preserve"> Επίσης υπάρχει πάνω από τη λίστα μια μπάρα αναζήτησης. Ο εργαζόμενος μπορεί από κει εύκολα, πληκτρολογώντας σωστά τη πινακίδα κυκλοφορίας ενός αυτοκινήτου να βρει άμεσα την αντίστοιχη ασφάλεια.</w:t>
+      </w:r>
+    </w:p>
+    <w:p>
+      <w:pPr>
+        <w:rPr>
+          <w:lang w:val="el-GR"/>
+        </w:rPr>
+      </w:pPr>
+    </w:p>
+    <w:p>
+      <w:pPr>
+        <w:rPr>
+          <w:lang w:val="el-GR"/>
+        </w:rPr>
+      </w:pPr>
+    </w:p>
+    <w:p>
+      <w:pPr>
+        <w:rPr>
+          <w:lang w:val="el-GR"/>
+        </w:rPr>
+      </w:pPr>
+    </w:p>
+    <w:p>
+      <w:pPr>
+        <w:rPr>
+          <w:lang w:val="el-GR"/>
+        </w:rPr>
+      </w:pPr>
+    </w:p>
+    <w:p>
+      <w:pPr>
+        <w:rPr>
+          <w:lang w:val="el-GR"/>
+        </w:rPr>
+      </w:pPr>
+    </w:p>
+    <w:p>
+      <w:pPr>
+        <w:rPr>
+          <w:lang w:val="el-GR"/>
+        </w:rPr>
+      </w:pPr>
+    </w:p>
+    <w:p>
+      <w:pPr>
+        <w:pStyle w:val="Heading3"/>
+        <w:rPr>
+          <w:lang w:val="el-GR"/>
+        </w:rPr>
+      </w:pPr>
+      <w:bookmarkStart w:id="8" w:name="_Toc472692449"/>
+      <w:r>
+        <w:rPr>
+          <w:lang w:val="el-GR"/>
+        </w:rPr>
+        <w:lastRenderedPageBreak/>
+        <w:t>Ανανέωση υπάρχουσας</w:t>
+      </w:r>
+      <w:r>
+        <w:rPr>
+          <w:lang w:val="el-GR"/>
+        </w:rPr>
+        <w:t xml:space="preserve"> Ασφάλεια</w:t>
+      </w:r>
+      <w:r>
+        <w:rPr>
+          <w:lang w:val="el-GR"/>
+        </w:rPr>
+        <w:t>ς</w:t>
+      </w:r>
+      <w:r>
+        <w:rPr>
+          <w:lang w:val="el-GR"/>
+        </w:rPr>
+        <w:t>(</w:t>
+      </w:r>
+      <w:r>
+        <w:t>Expand</w:t>
       </w:r>
       <w:r>
         <w:rPr>
@@ -5347,23 +5974,169 @@
         <w:t xml:space="preserve"> </w:t>
       </w:r>
       <w:r>
-        <w:rPr>
-          <w:lang w:val="el-GR"/>
-        </w:rPr>
-        <w:t xml:space="preserve">ο εργαζόμενος ανακατευθύνεται </w:t>
-      </w:r>
-      <w:r>
-        <w:rPr>
-          <w:lang w:val="el-GR"/>
-        </w:rPr>
-        <w:t>στη σελίδα δήλωσης ζημιάς για τη συγκεκριμένη ασφάλεια.</w:t>
-      </w:r>
-      <w:r>
-        <w:rPr>
-          <w:lang w:val="el-GR"/>
-        </w:rPr>
-        <w:t xml:space="preserve"> Επίσης υπάρχει πάνω από τη λίστα μια μπάρα αναζήτησης. Ο εργαζόμενος μπορεί από κει εύκολα, πληκτρολογώντας σωστά τη πινακίδα κυκλοφορίας ενός αυτοκινήτου να βρει άμεσα την αντίστοιχη ασφάλεια.</w:t>
-      </w:r>
+        <w:t>Insurance</w:t>
+      </w:r>
+      <w:r>
+        <w:rPr>
+          <w:lang w:val="el-GR"/>
+        </w:rPr>
+        <w:t>)</w:t>
+      </w:r>
+      <w:bookmarkEnd w:id="8"/>
+    </w:p>
+    <w:p>
+      <w:pPr>
+        <w:rPr>
+          <w:lang w:val="el-GR"/>
+        </w:rPr>
+      </w:pPr>
+    </w:p>
+    <w:p>
+      <w:r>
+        <w:t>VALE EIKONA EDW APO TO EXPAND INSURANCE</w:t>
+      </w:r>
+    </w:p>
+    <w:p>
+      <w:pPr>
+        <w:rPr>
+          <w:lang w:val="el-GR"/>
+        </w:rPr>
+      </w:pPr>
+      <w:r>
+        <w:rPr>
+          <w:lang w:val="el-GR"/>
+        </w:rPr>
+        <w:t>Στη Ανανέωση υπάρχουσας Ασφάλειας εμφανίζεται μια σελίδα με πληροφορίες για το συγκεκριμένο όχημα</w:t>
+      </w:r>
+      <w:r>
+        <w:rPr>
+          <w:b/>
+          <w:color w:val="FF0000"/>
+          <w:sz w:val="32"/>
+          <w:vertAlign w:val="superscript"/>
+          <w:lang w:val="el-GR"/>
+        </w:rPr>
+        <w:t>(2)</w:t>
+      </w:r>
+      <w:r>
+        <w:rPr>
+          <w:lang w:val="el-GR"/>
+        </w:rPr>
+        <w:t xml:space="preserve"> και τον ιδιοκτήτη – πελάτη</w:t>
+      </w:r>
+      <w:r>
+        <w:rPr>
+          <w:b/>
+          <w:color w:val="FF0000"/>
+          <w:sz w:val="32"/>
+          <w:vertAlign w:val="superscript"/>
+          <w:lang w:val="el-GR"/>
+        </w:rPr>
+        <w:t>(1)</w:t>
+      </w:r>
+      <w:r>
+        <w:rPr>
+          <w:lang w:val="el-GR"/>
+        </w:rPr>
+        <w:t xml:space="preserve"> , καθώς και επιλογές</w:t>
+      </w:r>
+      <w:r>
+        <w:rPr>
+          <w:b/>
+          <w:color w:val="FF0000"/>
+          <w:sz w:val="32"/>
+          <w:vertAlign w:val="superscript"/>
+          <w:lang w:val="el-GR"/>
+        </w:rPr>
+        <w:t>(3)</w:t>
+      </w:r>
+      <w:r>
+        <w:rPr>
+          <w:lang w:val="el-GR"/>
+        </w:rPr>
+        <w:t xml:space="preserve"> για περαιτέρω λεπτομέρειες για την ασφάλιση που θα πραγματοποιηθεί. (Τύπος Ασφάλειας , Διάρκεια σε έτη , Οδηγός κάτω από 23). Ο εργαζόμενος πατώντας </w:t>
+      </w:r>
+      <w:r>
+        <w:t>Change</w:t>
+      </w:r>
+      <w:r>
+        <w:rPr>
+          <w:b/>
+          <w:color w:val="FF0000"/>
+          <w:sz w:val="32"/>
+          <w:vertAlign w:val="superscript"/>
+          <w:lang w:val="el-GR"/>
+        </w:rPr>
+        <w:t>(4)</w:t>
+      </w:r>
+      <w:r>
+        <w:rPr>
+          <w:lang w:val="el-GR"/>
+        </w:rPr>
+        <w:t xml:space="preserve"> </w:t>
+      </w:r>
+      <w:r>
+        <w:rPr>
+          <w:lang w:val="el-GR"/>
+        </w:rPr>
+        <w:t>οδηγείται σε ανασκόπηση της ασφάλειας.</w:t>
+      </w:r>
+    </w:p>
+    <w:p>
+      <w:pPr>
+        <w:rPr>
+          <w:lang w:val="el-GR"/>
+        </w:rPr>
+      </w:pPr>
+    </w:p>
+    <w:p>
+      <w:pPr>
+        <w:rPr>
+          <w:lang w:val="el-GR"/>
+        </w:rPr>
+      </w:pPr>
+    </w:p>
+    <w:p>
+      <w:pPr>
+        <w:rPr>
+          <w:lang w:val="el-GR"/>
+        </w:rPr>
+      </w:pPr>
+    </w:p>
+    <w:p>
+      <w:pPr>
+        <w:rPr>
+          <w:lang w:val="el-GR"/>
+        </w:rPr>
+      </w:pPr>
+    </w:p>
+    <w:p>
+      <w:pPr>
+        <w:rPr>
+          <w:lang w:val="el-GR"/>
+        </w:rPr>
+      </w:pPr>
+    </w:p>
+    <w:p>
+      <w:pPr>
+        <w:rPr>
+          <w:lang w:val="el-GR"/>
+        </w:rPr>
+      </w:pPr>
+    </w:p>
+    <w:p>
+      <w:pPr>
+        <w:rPr>
+          <w:lang w:val="el-GR"/>
+        </w:rPr>
+      </w:pPr>
+    </w:p>
+    <w:p>
+      <w:pPr>
+        <w:rPr>
+          <w:lang w:val="el-GR"/>
+        </w:rPr>
+      </w:pPr>
     </w:p>
     <w:p>
       <w:pPr>
@@ -5470,7 +6243,7 @@
           <w:lang w:val="el-GR"/>
         </w:rPr>
       </w:pPr>
-      <w:bookmarkStart w:id="7" w:name="_Toc470217712"/>
+      <w:bookmarkStart w:id="9" w:name="_Toc472692450"/>
       <w:r>
         <w:rPr>
           <w:lang w:val="el-GR"/>
@@ -5481,7 +6254,7 @@
       <w:r>
         <w:t xml:space="preserve"> (Damages)</w:t>
       </w:r>
-      <w:bookmarkEnd w:id="7"/>
+      <w:bookmarkEnd w:id="9"/>
     </w:p>
     <w:p>
       <w:pPr>
@@ -5497,7 +6270,7 @@
           <w:lang w:val="el-GR"/>
         </w:rPr>
       </w:pPr>
-      <w:bookmarkStart w:id="8" w:name="_Toc470217713"/>
+      <w:bookmarkStart w:id="10" w:name="_Toc472692451"/>
       <w:r>
         <w:rPr>
           <w:lang w:val="el-GR"/>
@@ -5507,7 +6280,7 @@
       <w:r>
         <w:t xml:space="preserve"> (Declare Damage)</w:t>
       </w:r>
-      <w:bookmarkEnd w:id="8"/>
+      <w:bookmarkEnd w:id="10"/>
     </w:p>
     <w:p>
       <w:pPr>
@@ -5909,7 +6682,7 @@
           <w:lang w:val="el-GR"/>
         </w:rPr>
       </w:pPr>
-      <w:bookmarkStart w:id="9" w:name="_Toc470217714"/>
+      <w:bookmarkStart w:id="11" w:name="_Toc472692452"/>
       <w:r>
         <w:rPr>
           <w:lang w:val="el-GR"/>
@@ -5941,7 +6714,7 @@
         </w:rPr>
         <w:t>)</w:t>
       </w:r>
-      <w:bookmarkEnd w:id="9"/>
+      <w:bookmarkEnd w:id="11"/>
     </w:p>
     <w:p>
       <w:pPr>
@@ -6286,7 +7059,7 @@
           <w:lang w:val="el-GR"/>
         </w:rPr>
       </w:pPr>
-      <w:bookmarkStart w:id="10" w:name="_Toc470217715"/>
+      <w:bookmarkStart w:id="12" w:name="_Toc472692453"/>
       <w:r>
         <w:rPr>
           <w:lang w:val="el-GR"/>
@@ -6310,7 +7083,7 @@
         <w:t xml:space="preserve"> </w:t>
       </w:r>
       <w:r>
-        <w:t>History</w:t>
+        <w:t>Approval</w:t>
       </w:r>
       <w:r>
         <w:rPr>
@@ -6318,7 +7091,7 @@
         </w:rPr>
         <w:t>)</w:t>
       </w:r>
-      <w:bookmarkEnd w:id="10"/>
+      <w:bookmarkEnd w:id="12"/>
     </w:p>
     <w:p>
       <w:pPr>
@@ -6462,7 +7235,31 @@
         <w:rPr>
           <w:lang w:val="el-GR"/>
         </w:rPr>
-        <w:t>Για τον διευθυντή και τον υπεύθυνο πωλήσεων υπάρχει μια επιπλέον λίστα μόνο με τις ασφάλειες</w:t>
+        <w:t>Για τον διευθυντή,</w:t>
+      </w:r>
+      <w:r>
+        <w:rPr>
+          <w:lang w:val="el-GR"/>
+        </w:rPr>
+        <w:t xml:space="preserve"> τον υπεύθυνο πωλήσεων</w:t>
+      </w:r>
+      <w:r>
+        <w:rPr>
+          <w:lang w:val="el-GR"/>
+        </w:rPr>
+        <w:t xml:space="preserve"> </w:t>
+      </w:r>
+      <w:r>
+        <w:rPr>
+          <w:lang w:val="el-GR"/>
+        </w:rPr>
+        <w:t>και τον υπάλληλο</w:t>
+      </w:r>
+      <w:r>
+        <w:rPr>
+          <w:lang w:val="el-GR"/>
+        </w:rPr>
+        <w:t xml:space="preserve"> υπάρχει μια επιπλέον λίστα μόνο με τις ασφάλειες</w:t>
       </w:r>
       <w:r>
         <w:rPr>
@@ -6633,7 +7430,7 @@
           <w:lang w:val="el-GR"/>
         </w:rPr>
       </w:pPr>
-      <w:bookmarkStart w:id="11" w:name="_Toc470217716"/>
+      <w:bookmarkStart w:id="13" w:name="_Toc472692454"/>
       <w:r>
         <w:rPr>
           <w:lang w:val="el-GR"/>
@@ -6650,7 +7447,7 @@
       <w:r>
         <w:t xml:space="preserve"> (Review)</w:t>
       </w:r>
-      <w:bookmarkEnd w:id="11"/>
+      <w:bookmarkEnd w:id="13"/>
     </w:p>
     <w:p>
       <w:pPr>
@@ -7003,7 +7800,7 @@
           <w:lang w:val="el-GR"/>
         </w:rPr>
       </w:pPr>
-      <w:bookmarkStart w:id="12" w:name="_Toc470217717"/>
+      <w:bookmarkStart w:id="14" w:name="_Toc472692455"/>
       <w:r>
         <w:rPr>
           <w:lang w:val="el-GR"/>
@@ -7011,7 +7808,7 @@
         <w:lastRenderedPageBreak/>
         <w:t>Οδηγίες για Διαχειριστή</w:t>
       </w:r>
-      <w:bookmarkEnd w:id="12"/>
+      <w:bookmarkEnd w:id="14"/>
     </w:p>
     <w:p>
       <w:pPr>
@@ -7027,7 +7824,7 @@
           <w:lang w:val="el-GR"/>
         </w:rPr>
       </w:pPr>
-      <w:bookmarkStart w:id="13" w:name="_Toc470217718"/>
+      <w:bookmarkStart w:id="15" w:name="_Toc472692456"/>
       <w:r>
         <w:rPr>
           <w:lang w:val="el-GR"/>
@@ -7049,7 +7846,7 @@
       <w:r>
         <w:t xml:space="preserve"> (Login)</w:t>
       </w:r>
-      <w:bookmarkEnd w:id="13"/>
+      <w:bookmarkEnd w:id="15"/>
     </w:p>
     <w:p>
       <w:pPr>
@@ -7362,7 +8159,7 @@
           <w:lang w:val="el-GR"/>
         </w:rPr>
       </w:pPr>
-      <w:bookmarkStart w:id="14" w:name="_Toc470217719"/>
+      <w:bookmarkStart w:id="16" w:name="_Toc472692457"/>
       <w:r>
         <w:rPr>
           <w:lang w:val="el-GR"/>
@@ -7385,7 +8182,7 @@
       <w:r>
         <w:t xml:space="preserve"> (Home)</w:t>
       </w:r>
-      <w:bookmarkEnd w:id="14"/>
+      <w:bookmarkEnd w:id="16"/>
     </w:p>
     <w:p>
       <w:pPr>
@@ -7802,7 +8599,7 @@
           <w:lang w:val="el-GR"/>
         </w:rPr>
       </w:pPr>
-      <w:bookmarkStart w:id="15" w:name="_Toc470217720"/>
+      <w:bookmarkStart w:id="17" w:name="_Toc472692458"/>
       <w:r>
         <w:rPr>
           <w:lang w:val="el-GR"/>
@@ -7813,7 +8610,7 @@
       <w:r>
         <w:t xml:space="preserve"> (Users)</w:t>
       </w:r>
-      <w:bookmarkEnd w:id="15"/>
+      <w:bookmarkEnd w:id="17"/>
     </w:p>
     <w:p>
       <w:pPr>
@@ -7822,7 +8619,7 @@
           <w:lang w:val="el-GR"/>
         </w:rPr>
       </w:pPr>
-      <w:bookmarkStart w:id="16" w:name="_Toc470217721"/>
+      <w:bookmarkStart w:id="18" w:name="_Toc472692459"/>
       <w:r>
         <w:rPr>
           <w:lang w:val="el-GR"/>
@@ -7853,7 +8650,7 @@
         </w:rPr>
         <w:t>)</w:t>
       </w:r>
-      <w:bookmarkEnd w:id="16"/>
+      <w:bookmarkEnd w:id="18"/>
     </w:p>
     <w:p>
       <w:pPr>
@@ -8140,7 +8937,7 @@
           <w:lang w:val="el-GR"/>
         </w:rPr>
       </w:pPr>
-      <w:bookmarkStart w:id="17" w:name="_Toc470217722"/>
+      <w:bookmarkStart w:id="19" w:name="_Toc472692460"/>
       <w:r>
         <w:rPr>
           <w:lang w:val="el-GR"/>
@@ -8172,7 +8969,7 @@
         </w:rPr>
         <w:t>)</w:t>
       </w:r>
-      <w:bookmarkEnd w:id="17"/>
+      <w:bookmarkEnd w:id="19"/>
     </w:p>
     <w:p>
       <w:pPr>
@@ -8473,7 +9270,7 @@
           <w:lang w:val="el-GR"/>
         </w:rPr>
       </w:pPr>
-      <w:bookmarkStart w:id="18" w:name="_Toc470217723"/>
+      <w:bookmarkStart w:id="20" w:name="_Toc472692461"/>
       <w:r>
         <w:rPr>
           <w:lang w:val="el-GR"/>
@@ -8484,7 +9281,7 @@
       <w:r>
         <w:t xml:space="preserve"> (Roles)</w:t>
       </w:r>
-      <w:bookmarkEnd w:id="18"/>
+      <w:bookmarkEnd w:id="20"/>
     </w:p>
     <w:p>
       <w:pPr>
@@ -8493,7 +9290,7 @@
           <w:lang w:val="el-GR"/>
         </w:rPr>
       </w:pPr>
-      <w:bookmarkStart w:id="19" w:name="_Toc470217724"/>
+      <w:bookmarkStart w:id="21" w:name="_Toc472692462"/>
       <w:r>
         <w:rPr>
           <w:lang w:val="el-GR"/>
@@ -8524,7 +9321,7 @@
         </w:rPr>
         <w:t>)</w:t>
       </w:r>
-      <w:bookmarkEnd w:id="19"/>
+      <w:bookmarkEnd w:id="21"/>
     </w:p>
     <w:p>
       <w:pPr>
@@ -8844,8 +9641,6 @@
           <w:lang w:val="el-GR"/>
         </w:rPr>
       </w:pPr>
-      <w:bookmarkStart w:id="20" w:name="_GoBack"/>
-      <w:bookmarkEnd w:id="20"/>
     </w:p>
     <w:p>
       <w:pPr>
@@ -8854,7 +9649,7 @@
           <w:lang w:val="el-GR"/>
         </w:rPr>
       </w:pPr>
-      <w:bookmarkStart w:id="21" w:name="_Toc470217725"/>
+      <w:bookmarkStart w:id="22" w:name="_Toc472692463"/>
       <w:r>
         <w:rPr>
           <w:lang w:val="el-GR"/>
@@ -8886,7 +9681,7 @@
         </w:rPr>
         <w:t>)</w:t>
       </w:r>
-      <w:bookmarkEnd w:id="21"/>
+      <w:bookmarkEnd w:id="22"/>
     </w:p>
     <w:p>
       <w:pPr>
@@ -9168,7 +9963,7 @@
           <w:lang w:val="el-GR"/>
         </w:rPr>
       </w:pPr>
-      <w:bookmarkStart w:id="22" w:name="_Toc470217726"/>
+      <w:bookmarkStart w:id="23" w:name="_Toc472692464"/>
       <w:r>
         <w:rPr>
           <w:lang w:val="el-GR"/>
@@ -9179,7 +9974,7 @@
       <w:r>
         <w:t xml:space="preserve"> (Services)</w:t>
       </w:r>
-      <w:bookmarkEnd w:id="22"/>
+      <w:bookmarkEnd w:id="23"/>
     </w:p>
     <w:p>
       <w:pPr>
@@ -9188,7 +9983,7 @@
           <w:lang w:val="el-GR"/>
         </w:rPr>
       </w:pPr>
-      <w:bookmarkStart w:id="23" w:name="_Toc470217727"/>
+      <w:bookmarkStart w:id="24" w:name="_Toc472692465"/>
       <w:r>
         <w:rPr>
           <w:lang w:val="el-GR"/>
@@ -9219,7 +10014,7 @@
         </w:rPr>
         <w:t>)</w:t>
       </w:r>
-      <w:bookmarkEnd w:id="23"/>
+      <w:bookmarkEnd w:id="24"/>
     </w:p>
     <w:p>
       <w:pPr>
@@ -9535,7 +10330,7 @@
           <w:lang w:val="el-GR"/>
         </w:rPr>
       </w:pPr>
-      <w:bookmarkStart w:id="24" w:name="_Toc470217728"/>
+      <w:bookmarkStart w:id="25" w:name="_Toc472692466"/>
       <w:r>
         <w:rPr>
           <w:lang w:val="el-GR"/>
@@ -9567,7 +10362,7 @@
         </w:rPr>
         <w:t>)</w:t>
       </w:r>
-      <w:bookmarkEnd w:id="24"/>
+      <w:bookmarkEnd w:id="25"/>
     </w:p>
     <w:p>
       <w:pPr>
@@ -10217,7 +11012,7 @@
                               <w:sz w:val="28"/>
                               <w:szCs w:val="28"/>
                             </w:rPr>
-                            <w:t>19</w:t>
+                            <w:t>20</w:t>
                           </w:r>
                           <w:r>
                             <w:rPr>
@@ -10294,7 +11089,7 @@
                         <w:sz w:val="28"/>
                         <w:szCs w:val="28"/>
                       </w:rPr>
-                      <w:t>19</w:t>
+                      <w:t>20</w:t>
                     </w:r>
                     <w:r>
                       <w:rPr>
@@ -10903,7 +11698,6 @@
     <w:lsdException w:name="HTML Sample" w:semiHidden="1" w:unhideWhenUsed="1"/>
     <w:lsdException w:name="HTML Typewriter" w:semiHidden="1" w:unhideWhenUsed="1"/>
     <w:lsdException w:name="HTML Variable" w:semiHidden="1" w:unhideWhenUsed="1"/>
-    <w:lsdException w:name="Normal Table" w:semiHidden="1" w:unhideWhenUsed="1"/>
     <w:lsdException w:name="annotation subject" w:semiHidden="1" w:unhideWhenUsed="1"/>
     <w:lsdException w:name="No List" w:semiHidden="1" w:unhideWhenUsed="1"/>
     <w:lsdException w:name="Outline List 1" w:semiHidden="1" w:unhideWhenUsed="1"/>
@@ -10948,7 +11742,6 @@
     <w:lsdException w:name="Table Professional" w:semiHidden="1" w:unhideWhenUsed="1"/>
     <w:lsdException w:name="Table Subtle 1" w:semiHidden="1" w:unhideWhenUsed="1"/>
     <w:lsdException w:name="Table Subtle 2" w:semiHidden="1" w:unhideWhenUsed="1"/>
-    <w:lsdException w:name="Table Web 1" w:semiHidden="1" w:unhideWhenUsed="1"/>
     <w:lsdException w:name="Table Web 2" w:semiHidden="1" w:unhideWhenUsed="1"/>
     <w:lsdException w:name="Table Web 3" w:semiHidden="1" w:unhideWhenUsed="1"/>
     <w:lsdException w:name="Table Theme" w:semiHidden="1" w:unhideWhenUsed="1"/>
@@ -12360,7 +13153,7 @@
 </file>
 
 <file path=customXml/itemProps2.xml><?xml version="1.0" encoding="utf-8"?>
-<ds:datastoreItem xmlns:ds="http://schemas.openxmlformats.org/officeDocument/2006/customXml" ds:itemID="{6AE40A94-601F-477B-8663-83A648319ED9}">
+<ds:datastoreItem xmlns:ds="http://schemas.openxmlformats.org/officeDocument/2006/customXml" ds:itemID="{113FFBA2-6792-4763-8AD9-AAF09D4F89E3}">
   <ds:schemaRefs>
     <ds:schemaRef ds:uri="http://schemas.openxmlformats.org/officeDocument/2006/bibliography"/>
   </ds:schemaRefs>

</xml_diff>

<commit_message>
added logos fixed teyxos_sxediasmou
</commit_message>
<xml_diff>
--- a/Documents/IntranetUserManual.docx
+++ b/Documents/IntranetUserManual.docx
@@ -963,7 +963,7 @@
         <w:br w:type="page"/>
       </w:r>
     </w:p>
-    <w:bookmarkStart w:id="0" w:name="_Toc472692442" w:displacedByCustomXml="next"/>
+    <w:bookmarkStart w:id="0" w:name="_Toc472713831" w:displacedByCustomXml="next"/>
     <w:sdt>
       <w:sdtPr>
         <w:rPr>
@@ -995,15 +995,7 @@
             <w:rPr>
               <w:lang w:val="el-GR"/>
             </w:rPr>
-            <w:t>Περιε</w:t>
-          </w:r>
-          <w:bookmarkStart w:id="1" w:name="_GoBack"/>
-          <w:bookmarkEnd w:id="1"/>
-          <w:r>
-            <w:rPr>
-              <w:lang w:val="el-GR"/>
-            </w:rPr>
-            <w:t>χόμενα</w:t>
+            <w:t>Περιεχόμενα</w:t>
           </w:r>
           <w:bookmarkEnd w:id="0"/>
         </w:p>
@@ -1030,7 +1022,7 @@
           <w:r>
             <w:fldChar w:fldCharType="separate"/>
           </w:r>
-          <w:hyperlink w:anchor="_Toc472692442" w:history="1">
+          <w:hyperlink w:anchor="_Toc472713831" w:history="1">
             <w:r>
               <w:rPr>
                 <w:rStyle w:val="Hyperlink"/>
@@ -1075,7 +1067,7 @@
                 <w:noProof/>
                 <w:webHidden/>
               </w:rPr>
-              <w:instrText xml:space="preserve"> PAGEREF _Toc472692442 \h </w:instrText>
+              <w:instrText xml:space="preserve"> PAGEREF _Toc472713831 \h </w:instrText>
             </w:r>
             <w:r>
               <w:rPr>
@@ -1120,7 +1112,7 @@
               <w:noProof/>
             </w:rPr>
           </w:pPr>
-          <w:hyperlink w:anchor="_Toc472692443" w:history="1">
+          <w:hyperlink w:anchor="_Toc472713832" w:history="1">
             <w:r>
               <w:rPr>
                 <w:rStyle w:val="Hyperlink"/>
@@ -1166,7 +1158,7 @@
                 <w:noProof/>
                 <w:webHidden/>
               </w:rPr>
-              <w:instrText xml:space="preserve"> PAGEREF _Toc472692443 \h </w:instrText>
+              <w:instrText xml:space="preserve"> PAGEREF _Toc472713832 \h </w:instrText>
             </w:r>
             <w:r>
               <w:rPr>
@@ -1210,7 +1202,7 @@
               <w:noProof/>
             </w:rPr>
           </w:pPr>
-          <w:hyperlink w:anchor="_Toc472692444" w:history="1">
+          <w:hyperlink w:anchor="_Toc472713833" w:history="1">
             <w:r>
               <w:rPr>
                 <w:rStyle w:val="Hyperlink"/>
@@ -1261,7 +1253,7 @@
                 <w:noProof/>
                 <w:webHidden/>
               </w:rPr>
-              <w:instrText xml:space="preserve"> PAGEREF _Toc472692444 \h </w:instrText>
+              <w:instrText xml:space="preserve"> PAGEREF _Toc472713833 \h </w:instrText>
             </w:r>
             <w:r>
               <w:rPr>
@@ -1305,7 +1297,7 @@
               <w:noProof/>
             </w:rPr>
           </w:pPr>
-          <w:hyperlink w:anchor="_Toc472692445" w:history="1">
+          <w:hyperlink w:anchor="_Toc472713834" w:history="1">
             <w:r>
               <w:rPr>
                 <w:rStyle w:val="Hyperlink"/>
@@ -1364,7 +1356,7 @@
                 <w:noProof/>
                 <w:webHidden/>
               </w:rPr>
-              <w:instrText xml:space="preserve"> PAGEREF _Toc472692445 \h </w:instrText>
+              <w:instrText xml:space="preserve"> PAGEREF _Toc472713834 \h </w:instrText>
             </w:r>
             <w:r>
               <w:rPr>
@@ -1408,7 +1400,7 @@
               <w:noProof/>
             </w:rPr>
           </w:pPr>
-          <w:hyperlink w:anchor="_Toc472692446" w:history="1">
+          <w:hyperlink w:anchor="_Toc472713835" w:history="1">
             <w:r>
               <w:rPr>
                 <w:rStyle w:val="Hyperlink"/>
@@ -1459,7 +1451,7 @@
                 <w:noProof/>
                 <w:webHidden/>
               </w:rPr>
-              <w:instrText xml:space="preserve"> PAGEREF _Toc472692446 \h </w:instrText>
+              <w:instrText xml:space="preserve"> PAGEREF _Toc472713835 \h </w:instrText>
             </w:r>
             <w:r>
               <w:rPr>
@@ -1504,7 +1496,7 @@
               <w:noProof/>
             </w:rPr>
           </w:pPr>
-          <w:hyperlink w:anchor="_Toc472692447" w:history="1">
+          <w:hyperlink w:anchor="_Toc472713836" w:history="1">
             <w:r>
               <w:rPr>
                 <w:rStyle w:val="Hyperlink"/>
@@ -1556,7 +1548,7 @@
                 <w:noProof/>
                 <w:webHidden/>
               </w:rPr>
-              <w:instrText xml:space="preserve"> PAGEREF _Toc472692447 \h </w:instrText>
+              <w:instrText xml:space="preserve"> PAGEREF _Toc472713836 \h </w:instrText>
             </w:r>
             <w:r>
               <w:rPr>
@@ -1601,7 +1593,7 @@
               <w:noProof/>
             </w:rPr>
           </w:pPr>
-          <w:hyperlink w:anchor="_Toc472692448" w:history="1">
+          <w:hyperlink w:anchor="_Toc472713837" w:history="1">
             <w:r>
               <w:rPr>
                 <w:rStyle w:val="Hyperlink"/>
@@ -1676,7 +1668,7 @@
                 <w:noProof/>
                 <w:webHidden/>
               </w:rPr>
-              <w:instrText xml:space="preserve"> PAGEREF _Toc472692448 \h </w:instrText>
+              <w:instrText xml:space="preserve"> PAGEREF _Toc472713837 \h </w:instrText>
             </w:r>
             <w:r>
               <w:rPr>
@@ -1721,7 +1713,7 @@
               <w:noProof/>
             </w:rPr>
           </w:pPr>
-          <w:hyperlink w:anchor="_Toc472692449" w:history="1">
+          <w:hyperlink w:anchor="_Toc472713838" w:history="1">
             <w:r>
               <w:rPr>
                 <w:rStyle w:val="Hyperlink"/>
@@ -1796,7 +1788,7 @@
                 <w:noProof/>
                 <w:webHidden/>
               </w:rPr>
-              <w:instrText xml:space="preserve"> PAGEREF _Toc472692449 \h </w:instrText>
+              <w:instrText xml:space="preserve"> PAGEREF _Toc472713838 \h </w:instrText>
             </w:r>
             <w:r>
               <w:rPr>
@@ -1840,7 +1832,7 @@
               <w:noProof/>
             </w:rPr>
           </w:pPr>
-          <w:hyperlink w:anchor="_Toc472692450" w:history="1">
+          <w:hyperlink w:anchor="_Toc472713839" w:history="1">
             <w:r>
               <w:rPr>
                 <w:rStyle w:val="Hyperlink"/>
@@ -1891,7 +1883,7 @@
                 <w:noProof/>
                 <w:webHidden/>
               </w:rPr>
-              <w:instrText xml:space="preserve"> PAGEREF _Toc472692450 \h </w:instrText>
+              <w:instrText xml:space="preserve"> PAGEREF _Toc472713839 \h </w:instrText>
             </w:r>
             <w:r>
               <w:rPr>
@@ -1936,7 +1928,7 @@
               <w:noProof/>
             </w:rPr>
           </w:pPr>
-          <w:hyperlink w:anchor="_Toc472692451" w:history="1">
+          <w:hyperlink w:anchor="_Toc472713840" w:history="1">
             <w:r>
               <w:rPr>
                 <w:rStyle w:val="Hyperlink"/>
@@ -1988,7 +1980,7 @@
                 <w:noProof/>
                 <w:webHidden/>
               </w:rPr>
-              <w:instrText xml:space="preserve"> PAGEREF _Toc472692451 \h </w:instrText>
+              <w:instrText xml:space="preserve"> PAGEREF _Toc472713840 \h </w:instrText>
             </w:r>
             <w:r>
               <w:rPr>
@@ -2033,7 +2025,7 @@
               <w:noProof/>
             </w:rPr>
           </w:pPr>
-          <w:hyperlink w:anchor="_Toc472692452" w:history="1">
+          <w:hyperlink w:anchor="_Toc472713841" w:history="1">
             <w:r>
               <w:rPr>
                 <w:rStyle w:val="Hyperlink"/>
@@ -2108,7 +2100,7 @@
                 <w:noProof/>
                 <w:webHidden/>
               </w:rPr>
-              <w:instrText xml:space="preserve"> PAGEREF _Toc472692452 \h </w:instrText>
+              <w:instrText xml:space="preserve"> PAGEREF _Toc472713841 \h </w:instrText>
             </w:r>
             <w:r>
               <w:rPr>
@@ -2153,7 +2145,7 @@
               <w:noProof/>
             </w:rPr>
           </w:pPr>
-          <w:hyperlink w:anchor="_Toc472692453" w:history="1">
+          <w:hyperlink w:anchor="_Toc472713842" w:history="1">
             <w:r>
               <w:rPr>
                 <w:rStyle w:val="Hyperlink"/>
@@ -2228,7 +2220,7 @@
                 <w:noProof/>
                 <w:webHidden/>
               </w:rPr>
-              <w:instrText xml:space="preserve"> PAGEREF _Toc472692453 \h </w:instrText>
+              <w:instrText xml:space="preserve"> PAGEREF _Toc472713842 \h </w:instrText>
             </w:r>
             <w:r>
               <w:rPr>
@@ -2273,7 +2265,7 @@
               <w:noProof/>
             </w:rPr>
           </w:pPr>
-          <w:hyperlink w:anchor="_Toc472692454" w:history="1">
+          <w:hyperlink w:anchor="_Toc472713843" w:history="1">
             <w:r>
               <w:rPr>
                 <w:rStyle w:val="Hyperlink"/>
@@ -2325,7 +2317,7 @@
                 <w:noProof/>
                 <w:webHidden/>
               </w:rPr>
-              <w:instrText xml:space="preserve"> PAGEREF _Toc472692454 \h </w:instrText>
+              <w:instrText xml:space="preserve"> PAGEREF _Toc472713843 \h </w:instrText>
             </w:r>
             <w:r>
               <w:rPr>
@@ -2370,7 +2362,7 @@
               <w:noProof/>
             </w:rPr>
           </w:pPr>
-          <w:hyperlink w:anchor="_Toc472692455" w:history="1">
+          <w:hyperlink w:anchor="_Toc472713844" w:history="1">
             <w:r>
               <w:rPr>
                 <w:rStyle w:val="Hyperlink"/>
@@ -2416,7 +2408,7 @@
                 <w:noProof/>
                 <w:webHidden/>
               </w:rPr>
-              <w:instrText xml:space="preserve"> PAGEREF _Toc472692455 \h </w:instrText>
+              <w:instrText xml:space="preserve"> PAGEREF _Toc472713844 \h </w:instrText>
             </w:r>
             <w:r>
               <w:rPr>
@@ -2460,7 +2452,7 @@
               <w:noProof/>
             </w:rPr>
           </w:pPr>
-          <w:hyperlink w:anchor="_Toc472692456" w:history="1">
+          <w:hyperlink w:anchor="_Toc472713845" w:history="1">
             <w:r>
               <w:rPr>
                 <w:rStyle w:val="Hyperlink"/>
@@ -2511,7 +2503,7 @@
                 <w:noProof/>
                 <w:webHidden/>
               </w:rPr>
-              <w:instrText xml:space="preserve"> PAGEREF _Toc472692456 \h </w:instrText>
+              <w:instrText xml:space="preserve"> PAGEREF _Toc472713845 \h </w:instrText>
             </w:r>
             <w:r>
               <w:rPr>
@@ -2555,7 +2547,7 @@
               <w:noProof/>
             </w:rPr>
           </w:pPr>
-          <w:hyperlink w:anchor="_Toc472692457" w:history="1">
+          <w:hyperlink w:anchor="_Toc472713846" w:history="1">
             <w:r>
               <w:rPr>
                 <w:rStyle w:val="Hyperlink"/>
@@ -2606,7 +2598,7 @@
                 <w:noProof/>
                 <w:webHidden/>
               </w:rPr>
-              <w:instrText xml:space="preserve"> PAGEREF _Toc472692457 \h </w:instrText>
+              <w:instrText xml:space="preserve"> PAGEREF _Toc472713846 \h </w:instrText>
             </w:r>
             <w:r>
               <w:rPr>
@@ -2650,7 +2642,7 @@
               <w:noProof/>
             </w:rPr>
           </w:pPr>
-          <w:hyperlink w:anchor="_Toc472692458" w:history="1">
+          <w:hyperlink w:anchor="_Toc472713847" w:history="1">
             <w:r>
               <w:rPr>
                 <w:rStyle w:val="Hyperlink"/>
@@ -2701,7 +2693,7 @@
                 <w:noProof/>
                 <w:webHidden/>
               </w:rPr>
-              <w:instrText xml:space="preserve"> PAGEREF _Toc472692458 \h </w:instrText>
+              <w:instrText xml:space="preserve"> PAGEREF _Toc472713847 \h </w:instrText>
             </w:r>
             <w:r>
               <w:rPr>
@@ -2746,7 +2738,7 @@
               <w:noProof/>
             </w:rPr>
           </w:pPr>
-          <w:hyperlink w:anchor="_Toc472692459" w:history="1">
+          <w:hyperlink w:anchor="_Toc472713848" w:history="1">
             <w:r>
               <w:rPr>
                 <w:rStyle w:val="Hyperlink"/>
@@ -2821,7 +2813,7 @@
                 <w:noProof/>
                 <w:webHidden/>
               </w:rPr>
-              <w:instrText xml:space="preserve"> PAGEREF _Toc472692459 \h </w:instrText>
+              <w:instrText xml:space="preserve"> PAGEREF _Toc472713848 \h </w:instrText>
             </w:r>
             <w:r>
               <w:rPr>
@@ -2866,7 +2858,7 @@
               <w:noProof/>
             </w:rPr>
           </w:pPr>
-          <w:hyperlink w:anchor="_Toc472692460" w:history="1">
+          <w:hyperlink w:anchor="_Toc472713849" w:history="1">
             <w:r>
               <w:rPr>
                 <w:rStyle w:val="Hyperlink"/>
@@ -2941,7 +2933,7 @@
                 <w:noProof/>
                 <w:webHidden/>
               </w:rPr>
-              <w:instrText xml:space="preserve"> PAGEREF _Toc472692460 \h </w:instrText>
+              <w:instrText xml:space="preserve"> PAGEREF _Toc472713849 \h </w:instrText>
             </w:r>
             <w:r>
               <w:rPr>
@@ -2985,7 +2977,7 @@
               <w:noProof/>
             </w:rPr>
           </w:pPr>
-          <w:hyperlink w:anchor="_Toc472692461" w:history="1">
+          <w:hyperlink w:anchor="_Toc472713850" w:history="1">
             <w:r>
               <w:rPr>
                 <w:rStyle w:val="Hyperlink"/>
@@ -3036,7 +3028,7 @@
                 <w:noProof/>
                 <w:webHidden/>
               </w:rPr>
-              <w:instrText xml:space="preserve"> PAGEREF _Toc472692461 \h </w:instrText>
+              <w:instrText xml:space="preserve"> PAGEREF _Toc472713850 \h </w:instrText>
             </w:r>
             <w:r>
               <w:rPr>
@@ -3081,7 +3073,7 @@
               <w:noProof/>
             </w:rPr>
           </w:pPr>
-          <w:hyperlink w:anchor="_Toc472692462" w:history="1">
+          <w:hyperlink w:anchor="_Toc472713851" w:history="1">
             <w:r>
               <w:rPr>
                 <w:rStyle w:val="Hyperlink"/>
@@ -3156,7 +3148,7 @@
                 <w:noProof/>
                 <w:webHidden/>
               </w:rPr>
-              <w:instrText xml:space="preserve"> PAGEREF _Toc472692462 \h </w:instrText>
+              <w:instrText xml:space="preserve"> PAGEREF _Toc472713851 \h </w:instrText>
             </w:r>
             <w:r>
               <w:rPr>
@@ -3201,7 +3193,7 @@
               <w:noProof/>
             </w:rPr>
           </w:pPr>
-          <w:hyperlink w:anchor="_Toc472692463" w:history="1">
+          <w:hyperlink w:anchor="_Toc472713852" w:history="1">
             <w:r>
               <w:rPr>
                 <w:rStyle w:val="Hyperlink"/>
@@ -3276,7 +3268,7 @@
                 <w:noProof/>
                 <w:webHidden/>
               </w:rPr>
-              <w:instrText xml:space="preserve"> PAGEREF _Toc472692463 \h </w:instrText>
+              <w:instrText xml:space="preserve"> PAGEREF _Toc472713852 \h </w:instrText>
             </w:r>
             <w:r>
               <w:rPr>
@@ -3320,7 +3312,7 @@
               <w:noProof/>
             </w:rPr>
           </w:pPr>
-          <w:hyperlink w:anchor="_Toc472692464" w:history="1">
+          <w:hyperlink w:anchor="_Toc472713853" w:history="1">
             <w:r>
               <w:rPr>
                 <w:rStyle w:val="Hyperlink"/>
@@ -3371,7 +3363,7 @@
                 <w:noProof/>
                 <w:webHidden/>
               </w:rPr>
-              <w:instrText xml:space="preserve"> PAGEREF _Toc472692464 \h </w:instrText>
+              <w:instrText xml:space="preserve"> PAGEREF _Toc472713853 \h </w:instrText>
             </w:r>
             <w:r>
               <w:rPr>
@@ -3416,7 +3408,7 @@
               <w:noProof/>
             </w:rPr>
           </w:pPr>
-          <w:hyperlink w:anchor="_Toc472692465" w:history="1">
+          <w:hyperlink w:anchor="_Toc472713854" w:history="1">
             <w:r>
               <w:rPr>
                 <w:rStyle w:val="Hyperlink"/>
@@ -3491,7 +3483,7 @@
                 <w:noProof/>
                 <w:webHidden/>
               </w:rPr>
-              <w:instrText xml:space="preserve"> PAGEREF _Toc472692465 \h </w:instrText>
+              <w:instrText xml:space="preserve"> PAGEREF _Toc472713854 \h </w:instrText>
             </w:r>
             <w:r>
               <w:rPr>
@@ -3536,7 +3528,7 @@
               <w:noProof/>
             </w:rPr>
           </w:pPr>
-          <w:hyperlink w:anchor="_Toc472692466" w:history="1">
+          <w:hyperlink w:anchor="_Toc472713855" w:history="1">
             <w:r>
               <w:rPr>
                 <w:rStyle w:val="Hyperlink"/>
@@ -3611,7 +3603,7 @@
                 <w:noProof/>
                 <w:webHidden/>
               </w:rPr>
-              <w:instrText xml:space="preserve"> PAGEREF _Toc472692466 \h </w:instrText>
+              <w:instrText xml:space="preserve"> PAGEREF _Toc472713855 \h </w:instrText>
             </w:r>
             <w:r>
               <w:rPr>
@@ -3732,40 +3724,40 @@
           <w:lang w:val="el-GR"/>
         </w:rPr>
       </w:pPr>
-      <w:bookmarkStart w:id="2" w:name="_Toc472692443"/>
+      <w:bookmarkStart w:id="1" w:name="_Toc472713832"/>
       <w:r>
         <w:rPr>
           <w:lang w:val="el-GR"/>
         </w:rPr>
         <w:t>Οδηγίες για Εργαζόμενο</w:t>
       </w:r>
+      <w:bookmarkEnd w:id="1"/>
+    </w:p>
+    <w:p>
+      <w:pPr>
+        <w:rPr>
+          <w:lang w:val="el-GR"/>
+        </w:rPr>
+      </w:pPr>
+    </w:p>
+    <w:p>
+      <w:pPr>
+        <w:pStyle w:val="Heading2"/>
+        <w:rPr>
+          <w:lang w:val="el-GR"/>
+        </w:rPr>
+      </w:pPr>
+      <w:bookmarkStart w:id="2" w:name="_Toc472713833"/>
+      <w:r>
+        <w:rPr>
+          <w:lang w:val="el-GR"/>
+        </w:rPr>
+        <w:t>Είσοδος στο σύστημα</w:t>
+      </w:r>
+      <w:r>
+        <w:t xml:space="preserve"> (Login)</w:t>
+      </w:r>
       <w:bookmarkEnd w:id="2"/>
-    </w:p>
-    <w:p>
-      <w:pPr>
-        <w:rPr>
-          <w:lang w:val="el-GR"/>
-        </w:rPr>
-      </w:pPr>
-    </w:p>
-    <w:p>
-      <w:pPr>
-        <w:pStyle w:val="Heading2"/>
-        <w:rPr>
-          <w:lang w:val="el-GR"/>
-        </w:rPr>
-      </w:pPr>
-      <w:bookmarkStart w:id="3" w:name="_Toc472692444"/>
-      <w:r>
-        <w:rPr>
-          <w:lang w:val="el-GR"/>
-        </w:rPr>
-        <w:t>Είσοδος στο σύστημα</w:t>
-      </w:r>
-      <w:r>
-        <w:t xml:space="preserve"> (Login)</w:t>
-      </w:r>
-      <w:bookmarkEnd w:id="3"/>
     </w:p>
     <w:p>
       <w:pPr>
@@ -4064,7 +4056,7 @@
           <w:lang w:val="el-GR"/>
         </w:rPr>
       </w:pPr>
-      <w:bookmarkStart w:id="4" w:name="_Toc472692445"/>
+      <w:bookmarkStart w:id="3" w:name="_Toc472713834"/>
       <w:r>
         <w:rPr>
           <w:lang w:val="el-GR"/>
@@ -4087,7 +4079,7 @@
         </w:rPr>
         <w:t>)</w:t>
       </w:r>
-      <w:bookmarkEnd w:id="4"/>
+      <w:bookmarkEnd w:id="3"/>
     </w:p>
     <w:p>
       <w:pPr>
@@ -4496,7 +4488,7 @@
           <w:lang w:val="el-GR"/>
         </w:rPr>
       </w:pPr>
-      <w:bookmarkStart w:id="5" w:name="_Toc472692446"/>
+      <w:bookmarkStart w:id="4" w:name="_Toc472713835"/>
       <w:r>
         <w:rPr>
           <w:lang w:val="el-GR"/>
@@ -4513,26 +4505,26 @@
       <w:r>
         <w:t>Insurances)</w:t>
       </w:r>
+      <w:bookmarkEnd w:id="4"/>
+    </w:p>
+    <w:p>
+      <w:pPr>
+        <w:pStyle w:val="Heading3"/>
+        <w:rPr>
+          <w:lang w:val="el-GR"/>
+        </w:rPr>
+      </w:pPr>
+      <w:bookmarkStart w:id="5" w:name="_Toc472713836"/>
+      <w:r>
+        <w:rPr>
+          <w:lang w:val="el-GR"/>
+        </w:rPr>
+        <w:t>Νέα Ασφάλεια</w:t>
+      </w:r>
+      <w:r>
+        <w:t xml:space="preserve"> (Create Insurance)</w:t>
+      </w:r>
       <w:bookmarkEnd w:id="5"/>
-    </w:p>
-    <w:p>
-      <w:pPr>
-        <w:pStyle w:val="Heading3"/>
-        <w:rPr>
-          <w:lang w:val="el-GR"/>
-        </w:rPr>
-      </w:pPr>
-      <w:bookmarkStart w:id="6" w:name="_Toc472692447"/>
-      <w:r>
-        <w:rPr>
-          <w:lang w:val="el-GR"/>
-        </w:rPr>
-        <w:t>Νέα Ασφάλεια</w:t>
-      </w:r>
-      <w:r>
-        <w:t xml:space="preserve"> (Create Insurance)</w:t>
-      </w:r>
-      <w:bookmarkEnd w:id="6"/>
     </w:p>
     <w:p>
       <w:pPr>
@@ -5046,27 +5038,11 @@
       </w:r>
     </w:p>
     <w:p>
-      <w:r>
-        <w:t>ALLAKSE</w:t>
-      </w:r>
-      <w:r>
-        <w:t xml:space="preserve"> </w:t>
-      </w:r>
-      <w:r>
-        <w:t>THN</w:t>
-      </w:r>
-      <w:r>
-        <w:t xml:space="preserve"> </w:t>
-      </w:r>
-      <w:r>
-        <w:t>EIKONA</w:t>
-      </w:r>
-      <w:r>
-        <w:t xml:space="preserve"> </w:t>
-      </w:r>
-      <w:r>
-        <w:t>EDW GIA NA FENETAI TO CONTINUE</w:t>
-      </w:r>
+      <w:pPr>
+        <w:rPr>
+          <w:lang w:val="el-GR"/>
+        </w:rPr>
+      </w:pPr>
     </w:p>
     <w:p>
       <w:pPr>
@@ -5193,11 +5169,81 @@
           <w:lang w:val="el-GR"/>
         </w:rPr>
       </w:pPr>
-    </w:p>
-    <w:p>
+      <w:bookmarkStart w:id="6" w:name="_GoBack"/>
+      <w:bookmarkEnd w:id="6"/>
+    </w:p>
+    <w:p>
+      <w:pPr>
+        <w:rPr>
+          <w:lang w:val="el-GR"/>
+        </w:rPr>
+      </w:pPr>
       <w:r>
         <w:lastRenderedPageBreak/>
-        <w:t>VALE EDW EIKONA GIA TO INSURANCE USER ADDITION</w:t>
+        <w:t>VALE</w:t>
+      </w:r>
+      <w:r>
+        <w:rPr>
+          <w:lang w:val="el-GR"/>
+        </w:rPr>
+        <w:t xml:space="preserve"> </w:t>
+      </w:r>
+      <w:r>
+        <w:t>EDW</w:t>
+      </w:r>
+      <w:r>
+        <w:rPr>
+          <w:lang w:val="el-GR"/>
+        </w:rPr>
+        <w:t xml:space="preserve"> </w:t>
+      </w:r>
+      <w:r>
+        <w:t>EIKONA</w:t>
+      </w:r>
+      <w:r>
+        <w:rPr>
+          <w:lang w:val="el-GR"/>
+        </w:rPr>
+        <w:t xml:space="preserve"> </w:t>
+      </w:r>
+      <w:r>
+        <w:t>GIA</w:t>
+      </w:r>
+      <w:r>
+        <w:rPr>
+          <w:lang w:val="el-GR"/>
+        </w:rPr>
+        <w:t xml:space="preserve"> </w:t>
+      </w:r>
+      <w:r>
+        <w:t>TO</w:t>
+      </w:r>
+      <w:r>
+        <w:rPr>
+          <w:lang w:val="el-GR"/>
+        </w:rPr>
+        <w:t xml:space="preserve"> </w:t>
+      </w:r>
+      <w:r>
+        <w:t>INSURANCE</w:t>
+      </w:r>
+      <w:r>
+        <w:rPr>
+          <w:lang w:val="el-GR"/>
+        </w:rPr>
+        <w:t xml:space="preserve"> </w:t>
+      </w:r>
+      <w:r>
+        <w:t>USER</w:t>
+      </w:r>
+      <w:r>
+        <w:rPr>
+          <w:lang w:val="el-GR"/>
+        </w:rPr>
+        <w:t xml:space="preserve"> </w:t>
+      </w:r>
+      <w:r>
+        <w:t>ADDITION</w:t>
       </w:r>
     </w:p>
     <w:p>
@@ -5365,17 +5411,7 @@
           <w:vertAlign w:val="superscript"/>
           <w:lang w:val="el-GR"/>
         </w:rPr>
-        <w:t>(2</w:t>
-      </w:r>
-      <w:r>
-        <w:rPr>
-          <w:b/>
-          <w:color w:val="FF0000"/>
-          <w:sz w:val="32"/>
-          <w:vertAlign w:val="superscript"/>
-          <w:lang w:val="el-GR"/>
-        </w:rPr>
-        <w:t>)</w:t>
+        <w:t>(2)</w:t>
       </w:r>
       <w:r>
         <w:rPr>
@@ -5398,7 +5434,7 @@
           <w:lang w:val="el-GR"/>
         </w:rPr>
       </w:pPr>
-      <w:bookmarkStart w:id="7" w:name="_Toc472692448"/>
+      <w:bookmarkStart w:id="7" w:name="_Toc472713837"/>
       <w:r>
         <w:rPr>
           <w:lang w:val="el-GR"/>
@@ -5510,41 +5546,41 @@
     <w:p>
       <w:pPr>
         <w:pStyle w:val="Caption"/>
-        <w:rPr>
-          <w:lang w:val="el-GR"/>
-        </w:rPr>
-      </w:pPr>
-      <w:r>
-        <w:rPr>
-          <w:lang w:val="el-GR"/>
-        </w:rPr>
-        <w:t xml:space="preserve">Εικόνα </w:t>
+      </w:pPr>
+      <w:r>
+        <w:rPr>
+          <w:lang w:val="el-GR"/>
+        </w:rPr>
+        <w:t>Εικόνα</w:t>
+      </w:r>
+      <w:r>
+        <w:t xml:space="preserve"> </w:t>
       </w:r>
       <w:r>
         <w:fldChar w:fldCharType="begin"/>
       </w:r>
       <w:r>
-        <w:rPr>
-          <w:lang w:val="el-GR"/>
-        </w:rPr>
         <w:instrText xml:space="preserve"> </w:instrText>
       </w:r>
       <w:r>
         <w:instrText>SEQ</w:instrText>
       </w:r>
       <w:r>
-        <w:rPr>
-          <w:lang w:val="el-GR"/>
-        </w:rPr>
-        <w:instrText xml:space="preserve"> Εικόνα \* </w:instrText>
+        <w:instrText xml:space="preserve"> </w:instrText>
+      </w:r>
+      <w:r>
+        <w:rPr>
+          <w:lang w:val="el-GR"/>
+        </w:rPr>
+        <w:instrText>Εικόνα</w:instrText>
+      </w:r>
+      <w:r>
+        <w:instrText xml:space="preserve"> \* </w:instrText>
       </w:r>
       <w:r>
         <w:instrText>ARABIC</w:instrText>
       </w:r>
       <w:r>
-        <w:rPr>
-          <w:lang w:val="el-GR"/>
-        </w:rPr>
         <w:instrText xml:space="preserve"> </w:instrText>
       </w:r>
       <w:r>
@@ -5553,7 +5589,6 @@
       <w:r>
         <w:rPr>
           <w:noProof/>
-          <w:lang w:val="el-GR"/>
         </w:rPr>
         <w:t>6</w:t>
       </w:r>
@@ -5564,10 +5599,22 @@
         <w:fldChar w:fldCharType="end"/>
       </w:r>
       <w:r>
-        <w:rPr>
-          <w:lang w:val="el-GR"/>
-        </w:rPr>
-        <w:t xml:space="preserve"> - Λίστα Ασφαλειών</w:t>
+        <w:t xml:space="preserve"> - </w:t>
+      </w:r>
+      <w:r>
+        <w:rPr>
+          <w:lang w:val="el-GR"/>
+        </w:rPr>
+        <w:t>Λίστα</w:t>
+      </w:r>
+      <w:r>
+        <w:t xml:space="preserve"> </w:t>
+      </w:r>
+      <w:r>
+        <w:rPr>
+          <w:lang w:val="el-GR"/>
+        </w:rPr>
+        <w:t>Ασφαλειών</w:t>
       </w:r>
     </w:p>
     <w:p>
@@ -5720,7 +5767,265 @@
           <w:vertAlign w:val="superscript"/>
           <w:lang w:val="el-GR"/>
         </w:rPr>
-        <w:t>(4</w:t>
+        <w:t>(4)</w:t>
+      </w:r>
+      <w:r>
+        <w:rPr>
+          <w:lang w:val="el-GR"/>
+        </w:rPr>
+        <w:t>,</w:t>
+      </w:r>
+      <w:r>
+        <w:rPr>
+          <w:lang w:val="el-GR"/>
+        </w:rPr>
+        <w:t xml:space="preserve"> </w:t>
+      </w:r>
+      <w:r>
+        <w:rPr>
+          <w:lang w:val="el-GR"/>
+        </w:rPr>
+        <w:t>αν το συμβόλαιο έχει λήξει</w:t>
+      </w:r>
+      <w:r>
+        <w:rPr>
+          <w:lang w:val="el-GR"/>
+        </w:rPr>
+        <w:t>,</w:t>
+      </w:r>
+      <w:r>
+        <w:rPr>
+          <w:lang w:val="el-GR"/>
+        </w:rPr>
+        <w:t xml:space="preserve"> για διαγραφή</w:t>
+      </w:r>
+      <w:r>
+        <w:rPr>
+          <w:lang w:val="el-GR"/>
+        </w:rPr>
+        <w:t>,</w:t>
+      </w:r>
+      <w:r>
+        <w:rPr>
+          <w:lang w:val="el-GR"/>
+        </w:rPr>
+        <w:t xml:space="preserve"> υποβολή ζημιάς</w:t>
+      </w:r>
+      <w:r>
+        <w:rPr>
+          <w:lang w:val="el-GR"/>
+        </w:rPr>
+        <w:t xml:space="preserve"> ή ανανέωση του συμβολαίου </w:t>
+      </w:r>
+      <w:r>
+        <w:rPr>
+          <w:lang w:val="el-GR"/>
+        </w:rPr>
+        <w:t xml:space="preserve"> αντίστοιχα. Στη πρώτη περίπτωση</w:t>
+      </w:r>
+      <w:r>
+        <w:rPr>
+          <w:lang w:val="el-GR"/>
+        </w:rPr>
+        <w:t xml:space="preserve"> </w:t>
+      </w:r>
+      <w:r>
+        <w:rPr>
+          <w:lang w:val="el-GR"/>
+        </w:rPr>
+        <w:t>η επιλεγμένη ασφάλεια αφαιρείται απευθείας από το σύστημα</w:t>
+      </w:r>
+      <w:r>
+        <w:rPr>
+          <w:lang w:val="el-GR"/>
+        </w:rPr>
+        <w:t>,</w:t>
+      </w:r>
+      <w:r>
+        <w:rPr>
+          <w:lang w:val="el-GR"/>
+        </w:rPr>
+        <w:t xml:space="preserve"> στο </w:t>
+      </w:r>
+      <w:r>
+        <w:t>Declare</w:t>
+      </w:r>
+      <w:r>
+        <w:rPr>
+          <w:lang w:val="el-GR"/>
+        </w:rPr>
+        <w:t xml:space="preserve"> </w:t>
+      </w:r>
+      <w:r>
+        <w:t>Damage</w:t>
+      </w:r>
+      <w:r>
+        <w:rPr>
+          <w:lang w:val="el-GR"/>
+        </w:rPr>
+        <w:t xml:space="preserve"> </w:t>
+      </w:r>
+      <w:r>
+        <w:rPr>
+          <w:lang w:val="el-GR"/>
+        </w:rPr>
+        <w:t xml:space="preserve">ο εργαζόμενος ανακατευθύνεται </w:t>
+      </w:r>
+      <w:r>
+        <w:rPr>
+          <w:lang w:val="el-GR"/>
+        </w:rPr>
+        <w:t>στη σελίδα δήλωσης ζημιάς για τη συγκεκριμένη ασφάλεια</w:t>
+      </w:r>
+      <w:r>
+        <w:rPr>
+          <w:lang w:val="el-GR"/>
+        </w:rPr>
+        <w:t xml:space="preserve">, ενώ στο </w:t>
+      </w:r>
+      <w:r>
+        <w:t>Expand</w:t>
+      </w:r>
+      <w:r>
+        <w:rPr>
+          <w:lang w:val="el-GR"/>
+        </w:rPr>
+        <w:t>/</w:t>
+      </w:r>
+      <w:r>
+        <w:t>Update</w:t>
+      </w:r>
+      <w:r>
+        <w:rPr>
+          <w:lang w:val="el-GR"/>
+        </w:rPr>
+        <w:t xml:space="preserve"> </w:t>
+      </w:r>
+      <w:r>
+        <w:rPr>
+          <w:lang w:val="el-GR"/>
+        </w:rPr>
+        <w:t>ο εργαζόμενος ανακατευθύνεται στη σελίδα επεξεργασίας και ανανέωσης της υπάρχουσας ασφάλειας</w:t>
+      </w:r>
+      <w:r>
+        <w:rPr>
+          <w:lang w:val="el-GR"/>
+        </w:rPr>
+        <w:t>.</w:t>
+      </w:r>
+      <w:r>
+        <w:rPr>
+          <w:lang w:val="el-GR"/>
+        </w:rPr>
+        <w:t xml:space="preserve"> Επίσης υπάρχει πάνω από τη λίστα μια μπάρα αναζήτησης. Ο εργαζόμενος μπορεί από κει εύκολα, πληκτρολογώντας σωστά τη πινακίδα κυκλοφορίας ενός αυτοκινήτου να βρει άμεσα την αντίστοιχη ασφάλεια.</w:t>
+      </w:r>
+    </w:p>
+    <w:p>
+      <w:pPr>
+        <w:rPr>
+          <w:lang w:val="el-GR"/>
+        </w:rPr>
+      </w:pPr>
+    </w:p>
+    <w:p>
+      <w:pPr>
+        <w:rPr>
+          <w:lang w:val="el-GR"/>
+        </w:rPr>
+      </w:pPr>
+    </w:p>
+    <w:p>
+      <w:pPr>
+        <w:rPr>
+          <w:lang w:val="el-GR"/>
+        </w:rPr>
+      </w:pPr>
+    </w:p>
+    <w:p>
+      <w:pPr>
+        <w:rPr>
+          <w:lang w:val="el-GR"/>
+        </w:rPr>
+      </w:pPr>
+    </w:p>
+    <w:p>
+      <w:pPr>
+        <w:rPr>
+          <w:lang w:val="el-GR"/>
+        </w:rPr>
+      </w:pPr>
+    </w:p>
+    <w:p>
+      <w:pPr>
+        <w:rPr>
+          <w:lang w:val="el-GR"/>
+        </w:rPr>
+      </w:pPr>
+    </w:p>
+    <w:p>
+      <w:pPr>
+        <w:pStyle w:val="Heading3"/>
+        <w:rPr>
+          <w:lang w:val="el-GR"/>
+        </w:rPr>
+      </w:pPr>
+      <w:bookmarkStart w:id="8" w:name="_Toc472713838"/>
+      <w:r>
+        <w:rPr>
+          <w:lang w:val="el-GR"/>
+        </w:rPr>
+        <w:lastRenderedPageBreak/>
+        <w:t>Ανανέωση υπάρχουσας Ασφάλειας</w:t>
+      </w:r>
+      <w:r>
+        <w:rPr>
+          <w:lang w:val="el-GR"/>
+        </w:rPr>
+        <w:t>(</w:t>
+      </w:r>
+      <w:r>
+        <w:t>Expand</w:t>
+      </w:r>
+      <w:r>
+        <w:rPr>
+          <w:lang w:val="el-GR"/>
+        </w:rPr>
+        <w:t xml:space="preserve"> </w:t>
+      </w:r>
+      <w:r>
+        <w:t>Insurance</w:t>
+      </w:r>
+      <w:r>
+        <w:rPr>
+          <w:lang w:val="el-GR"/>
+        </w:rPr>
+        <w:t>)</w:t>
+      </w:r>
+      <w:bookmarkEnd w:id="8"/>
+    </w:p>
+    <w:p>
+      <w:pPr>
+        <w:rPr>
+          <w:lang w:val="el-GR"/>
+        </w:rPr>
+      </w:pPr>
+    </w:p>
+    <w:p>
+      <w:r>
+        <w:t>VALE EIKONA EDW APO TO EXPAND INSURANCE</w:t>
+      </w:r>
+    </w:p>
+    <w:p>
+      <w:pPr>
+        <w:rPr>
+          <w:lang w:val="el-GR"/>
+        </w:rPr>
+      </w:pPr>
+      <w:r>
+        <w:rPr>
+          <w:lang w:val="el-GR"/>
+        </w:rPr>
+        <w:t>Στη Ανανέωση υπάρχουσας Ασφάλειας εμφανίζεται μια σελίδα με πληροφορίες για το συγκεκριμένο όχημα</w:t>
       </w:r>
       <w:r>
         <w:rPr>
@@ -5730,283 +6035,13 @@
           <w:vertAlign w:val="superscript"/>
           <w:lang w:val="el-GR"/>
         </w:rPr>
-        <w:t>)</w:t>
-      </w:r>
-      <w:r>
-        <w:rPr>
-          <w:lang w:val="el-GR"/>
-        </w:rPr>
-        <w:t>,</w:t>
-      </w:r>
-      <w:r>
-        <w:rPr>
-          <w:lang w:val="el-GR"/>
-        </w:rPr>
-        <w:t xml:space="preserve"> </w:t>
-      </w:r>
-      <w:r>
-        <w:rPr>
-          <w:lang w:val="el-GR"/>
-        </w:rPr>
-        <w:t>αν το συμβόλαιο έχει λήξει</w:t>
-      </w:r>
-      <w:r>
-        <w:rPr>
-          <w:lang w:val="el-GR"/>
-        </w:rPr>
-        <w:t>,</w:t>
-      </w:r>
-      <w:r>
-        <w:rPr>
-          <w:lang w:val="el-GR"/>
-        </w:rPr>
-        <w:t xml:space="preserve"> για διαγραφή</w:t>
-      </w:r>
-      <w:r>
-        <w:rPr>
-          <w:lang w:val="el-GR"/>
-        </w:rPr>
-        <w:t>,</w:t>
-      </w:r>
-      <w:r>
-        <w:rPr>
-          <w:lang w:val="el-GR"/>
-        </w:rPr>
-        <w:t xml:space="preserve"> υποβολή ζημιάς</w:t>
-      </w:r>
-      <w:r>
-        <w:rPr>
-          <w:lang w:val="el-GR"/>
-        </w:rPr>
-        <w:t xml:space="preserve"> ή ανανέωση του συμβολαίου </w:t>
-      </w:r>
-      <w:r>
-        <w:rPr>
-          <w:lang w:val="el-GR"/>
-        </w:rPr>
-        <w:t xml:space="preserve"> αντίστοιχα. Στη πρώτη περίπτωση</w:t>
-      </w:r>
-      <w:r>
-        <w:rPr>
-          <w:lang w:val="el-GR"/>
-        </w:rPr>
-        <w:t xml:space="preserve"> </w:t>
-      </w:r>
-      <w:r>
-        <w:rPr>
-          <w:lang w:val="el-GR"/>
-        </w:rPr>
-        <w:t>η επιλεγμένη ασφάλεια αφαιρείται απευθείας από το σύστημα</w:t>
-      </w:r>
-      <w:r>
-        <w:rPr>
-          <w:lang w:val="el-GR"/>
-        </w:rPr>
-        <w:t>,</w:t>
-      </w:r>
-      <w:r>
-        <w:rPr>
-          <w:lang w:val="el-GR"/>
-        </w:rPr>
-        <w:t xml:space="preserve"> στο </w:t>
-      </w:r>
-      <w:r>
-        <w:t>Declare</w:t>
-      </w:r>
-      <w:r>
-        <w:rPr>
-          <w:lang w:val="el-GR"/>
-        </w:rPr>
-        <w:t xml:space="preserve"> </w:t>
-      </w:r>
-      <w:r>
-        <w:t>Damage</w:t>
-      </w:r>
-      <w:r>
-        <w:rPr>
-          <w:lang w:val="el-GR"/>
-        </w:rPr>
-        <w:t xml:space="preserve"> </w:t>
-      </w:r>
-      <w:r>
-        <w:rPr>
-          <w:lang w:val="el-GR"/>
-        </w:rPr>
-        <w:t xml:space="preserve">ο εργαζόμενος ανακατευθύνεται </w:t>
-      </w:r>
-      <w:r>
-        <w:rPr>
-          <w:lang w:val="el-GR"/>
-        </w:rPr>
-        <w:t>στη σελίδα δήλωσης ζημιάς για τη συγκεκριμένη ασφάλεια</w:t>
-      </w:r>
-      <w:r>
-        <w:rPr>
-          <w:lang w:val="el-GR"/>
-        </w:rPr>
-        <w:t xml:space="preserve">, ενώ στο </w:t>
-      </w:r>
-      <w:r>
-        <w:t>Expand</w:t>
-      </w:r>
-      <w:r>
-        <w:rPr>
-          <w:lang w:val="el-GR"/>
-        </w:rPr>
-        <w:t>/</w:t>
-      </w:r>
-      <w:r>
-        <w:t>Update</w:t>
-      </w:r>
-      <w:r>
-        <w:rPr>
-          <w:lang w:val="el-GR"/>
-        </w:rPr>
-        <w:t xml:space="preserve"> </w:t>
-      </w:r>
-      <w:r>
-        <w:rPr>
-          <w:lang w:val="el-GR"/>
-        </w:rPr>
-        <w:t xml:space="preserve">ο εργαζόμενος ανακατευθύνεται </w:t>
-      </w:r>
-      <w:r>
-        <w:rPr>
-          <w:lang w:val="el-GR"/>
-        </w:rPr>
-        <w:t>στη σελίδα επεξεργασίας και ανανέωσης της υπάρχουσας ασφάλειας</w:t>
-      </w:r>
-      <w:r>
-        <w:rPr>
-          <w:lang w:val="el-GR"/>
-        </w:rPr>
-        <w:t>.</w:t>
-      </w:r>
-      <w:r>
-        <w:rPr>
-          <w:lang w:val="el-GR"/>
-        </w:rPr>
-        <w:t xml:space="preserve"> Επίσης υπάρχει πάνω από τη λίστα μια μπάρα αναζήτησης. Ο εργαζόμενος μπορεί από κει εύκολα, πληκτρολογώντας σωστά τη πινακίδα κυκλοφορίας ενός αυτοκινήτου να βρει άμεσα την αντίστοιχη ασφάλεια.</w:t>
-      </w:r>
-    </w:p>
-    <w:p>
-      <w:pPr>
-        <w:rPr>
-          <w:lang w:val="el-GR"/>
-        </w:rPr>
-      </w:pPr>
-    </w:p>
-    <w:p>
-      <w:pPr>
-        <w:rPr>
-          <w:lang w:val="el-GR"/>
-        </w:rPr>
-      </w:pPr>
-    </w:p>
-    <w:p>
-      <w:pPr>
-        <w:rPr>
-          <w:lang w:val="el-GR"/>
-        </w:rPr>
-      </w:pPr>
-    </w:p>
-    <w:p>
-      <w:pPr>
-        <w:rPr>
-          <w:lang w:val="el-GR"/>
-        </w:rPr>
-      </w:pPr>
-    </w:p>
-    <w:p>
-      <w:pPr>
-        <w:rPr>
-          <w:lang w:val="el-GR"/>
-        </w:rPr>
-      </w:pPr>
-    </w:p>
-    <w:p>
-      <w:pPr>
-        <w:rPr>
-          <w:lang w:val="el-GR"/>
-        </w:rPr>
-      </w:pPr>
-    </w:p>
-    <w:p>
-      <w:pPr>
-        <w:pStyle w:val="Heading3"/>
-        <w:rPr>
-          <w:lang w:val="el-GR"/>
-        </w:rPr>
-      </w:pPr>
-      <w:bookmarkStart w:id="8" w:name="_Toc472692449"/>
-      <w:r>
-        <w:rPr>
-          <w:lang w:val="el-GR"/>
-        </w:rPr>
-        <w:lastRenderedPageBreak/>
-        <w:t>Ανανέωση υπάρχουσας</w:t>
-      </w:r>
-      <w:r>
-        <w:rPr>
-          <w:lang w:val="el-GR"/>
-        </w:rPr>
-        <w:t xml:space="preserve"> Ασφάλεια</w:t>
-      </w:r>
-      <w:r>
-        <w:rPr>
-          <w:lang w:val="el-GR"/>
-        </w:rPr>
-        <w:t>ς</w:t>
-      </w:r>
-      <w:r>
-        <w:rPr>
-          <w:lang w:val="el-GR"/>
-        </w:rPr>
-        <w:t>(</w:t>
-      </w:r>
-      <w:r>
-        <w:t>Expand</w:t>
-      </w:r>
-      <w:r>
-        <w:rPr>
-          <w:lang w:val="el-GR"/>
-        </w:rPr>
-        <w:t xml:space="preserve"> </w:t>
-      </w:r>
-      <w:r>
-        <w:t>Insurance</w:t>
-      </w:r>
-      <w:r>
-        <w:rPr>
-          <w:lang w:val="el-GR"/>
-        </w:rPr>
-        <w:t>)</w:t>
-      </w:r>
-      <w:bookmarkEnd w:id="8"/>
-    </w:p>
-    <w:p>
-      <w:pPr>
-        <w:rPr>
-          <w:lang w:val="el-GR"/>
-        </w:rPr>
-      </w:pPr>
-    </w:p>
-    <w:p>
-      <w:r>
-        <w:t>VALE EIKONA EDW APO TO EXPAND INSURANCE</w:t>
-      </w:r>
-    </w:p>
-    <w:p>
-      <w:pPr>
-        <w:rPr>
-          <w:lang w:val="el-GR"/>
-        </w:rPr>
-      </w:pPr>
-      <w:r>
-        <w:rPr>
-          <w:lang w:val="el-GR"/>
-        </w:rPr>
-        <w:t>Στη Ανανέωση υπάρχουσας Ασφάλειας εμφανίζεται μια σελίδα με πληροφορίες για το συγκεκριμένο όχημα</w:t>
+        <w:t>(2)</w:t>
+      </w:r>
+      <w:r>
+        <w:rPr>
+          <w:lang w:val="el-GR"/>
+        </w:rPr>
+        <w:t xml:space="preserve"> και τον ιδιοκτήτη – πελάτη</w:t>
       </w:r>
       <w:r>
         <w:rPr>
@@ -6016,13 +6051,13 @@
           <w:vertAlign w:val="superscript"/>
           <w:lang w:val="el-GR"/>
         </w:rPr>
-        <w:t>(2)</w:t>
-      </w:r>
-      <w:r>
-        <w:rPr>
-          <w:lang w:val="el-GR"/>
-        </w:rPr>
-        <w:t xml:space="preserve"> και τον ιδιοκτήτη – πελάτη</w:t>
+        <w:t>(1)</w:t>
+      </w:r>
+      <w:r>
+        <w:rPr>
+          <w:lang w:val="el-GR"/>
+        </w:rPr>
+        <w:t xml:space="preserve"> , καθώς και επιλογές</w:t>
       </w:r>
       <w:r>
         <w:rPr>
@@ -6032,13 +6067,16 @@
           <w:vertAlign w:val="superscript"/>
           <w:lang w:val="el-GR"/>
         </w:rPr>
-        <w:t>(1)</w:t>
-      </w:r>
-      <w:r>
-        <w:rPr>
-          <w:lang w:val="el-GR"/>
-        </w:rPr>
-        <w:t xml:space="preserve"> , καθώς και επιλογές</w:t>
+        <w:t>(3)</w:t>
+      </w:r>
+      <w:r>
+        <w:rPr>
+          <w:lang w:val="el-GR"/>
+        </w:rPr>
+        <w:t xml:space="preserve"> για περαιτέρω λεπτομέρειες για την ασφάλιση που θα πραγματοποιηθεί. (Τύπος Ασφάλειας , Διάρκεια σε έτη , Οδηγός κάτω από 23). Ο εργαζόμενος πατώντας </w:t>
+      </w:r>
+      <w:r>
+        <w:t>Change</w:t>
       </w:r>
       <w:r>
         <w:rPr>
@@ -6048,25 +6086,6 @@
           <w:vertAlign w:val="superscript"/>
           <w:lang w:val="el-GR"/>
         </w:rPr>
-        <w:t>(3)</w:t>
-      </w:r>
-      <w:r>
-        <w:rPr>
-          <w:lang w:val="el-GR"/>
-        </w:rPr>
-        <w:t xml:space="preserve"> για περαιτέρω λεπτομέρειες για την ασφάλιση που θα πραγματοποιηθεί. (Τύπος Ασφάλειας , Διάρκεια σε έτη , Οδηγός κάτω από 23). Ο εργαζόμενος πατώντας </w:t>
-      </w:r>
-      <w:r>
-        <w:t>Change</w:t>
-      </w:r>
-      <w:r>
-        <w:rPr>
-          <w:b/>
-          <w:color w:val="FF0000"/>
-          <w:sz w:val="32"/>
-          <w:vertAlign w:val="superscript"/>
-          <w:lang w:val="el-GR"/>
-        </w:rPr>
         <w:t>(4)</w:t>
       </w:r>
       <w:r>
@@ -6243,7 +6262,7 @@
           <w:lang w:val="el-GR"/>
         </w:rPr>
       </w:pPr>
-      <w:bookmarkStart w:id="9" w:name="_Toc472692450"/>
+      <w:bookmarkStart w:id="9" w:name="_Toc472713839"/>
       <w:r>
         <w:rPr>
           <w:lang w:val="el-GR"/>
@@ -6270,7 +6289,7 @@
           <w:lang w:val="el-GR"/>
         </w:rPr>
       </w:pPr>
-      <w:bookmarkStart w:id="10" w:name="_Toc472692451"/>
+      <w:bookmarkStart w:id="10" w:name="_Toc472713840"/>
       <w:r>
         <w:rPr>
           <w:lang w:val="el-GR"/>
@@ -6682,7 +6701,7 @@
           <w:lang w:val="el-GR"/>
         </w:rPr>
       </w:pPr>
-      <w:bookmarkStart w:id="11" w:name="_Toc472692452"/>
+      <w:bookmarkStart w:id="11" w:name="_Toc472713841"/>
       <w:r>
         <w:rPr>
           <w:lang w:val="el-GR"/>
@@ -7059,7 +7078,7 @@
           <w:lang w:val="el-GR"/>
         </w:rPr>
       </w:pPr>
-      <w:bookmarkStart w:id="12" w:name="_Toc472692453"/>
+      <w:bookmarkStart w:id="12" w:name="_Toc472713842"/>
       <w:r>
         <w:rPr>
           <w:lang w:val="el-GR"/>
@@ -7430,7 +7449,7 @@
           <w:lang w:val="el-GR"/>
         </w:rPr>
       </w:pPr>
-      <w:bookmarkStart w:id="13" w:name="_Toc472692454"/>
+      <w:bookmarkStart w:id="13" w:name="_Toc472713843"/>
       <w:r>
         <w:rPr>
           <w:lang w:val="el-GR"/>
@@ -7800,7 +7819,7 @@
           <w:lang w:val="el-GR"/>
         </w:rPr>
       </w:pPr>
-      <w:bookmarkStart w:id="14" w:name="_Toc472692455"/>
+      <w:bookmarkStart w:id="14" w:name="_Toc472713844"/>
       <w:r>
         <w:rPr>
           <w:lang w:val="el-GR"/>
@@ -7824,7 +7843,7 @@
           <w:lang w:val="el-GR"/>
         </w:rPr>
       </w:pPr>
-      <w:bookmarkStart w:id="15" w:name="_Toc472692456"/>
+      <w:bookmarkStart w:id="15" w:name="_Toc472713845"/>
       <w:r>
         <w:rPr>
           <w:lang w:val="el-GR"/>
@@ -8159,7 +8178,7 @@
           <w:lang w:val="el-GR"/>
         </w:rPr>
       </w:pPr>
-      <w:bookmarkStart w:id="16" w:name="_Toc472692457"/>
+      <w:bookmarkStart w:id="16" w:name="_Toc472713846"/>
       <w:r>
         <w:rPr>
           <w:lang w:val="el-GR"/>
@@ -8599,7 +8618,7 @@
           <w:lang w:val="el-GR"/>
         </w:rPr>
       </w:pPr>
-      <w:bookmarkStart w:id="17" w:name="_Toc472692458"/>
+      <w:bookmarkStart w:id="17" w:name="_Toc472713847"/>
       <w:r>
         <w:rPr>
           <w:lang w:val="el-GR"/>
@@ -8619,7 +8638,7 @@
           <w:lang w:val="el-GR"/>
         </w:rPr>
       </w:pPr>
-      <w:bookmarkStart w:id="18" w:name="_Toc472692459"/>
+      <w:bookmarkStart w:id="18" w:name="_Toc472713848"/>
       <w:r>
         <w:rPr>
           <w:lang w:val="el-GR"/>
@@ -8937,7 +8956,7 @@
           <w:lang w:val="el-GR"/>
         </w:rPr>
       </w:pPr>
-      <w:bookmarkStart w:id="19" w:name="_Toc472692460"/>
+      <w:bookmarkStart w:id="19" w:name="_Toc472713849"/>
       <w:r>
         <w:rPr>
           <w:lang w:val="el-GR"/>
@@ -9270,7 +9289,7 @@
           <w:lang w:val="el-GR"/>
         </w:rPr>
       </w:pPr>
-      <w:bookmarkStart w:id="20" w:name="_Toc472692461"/>
+      <w:bookmarkStart w:id="20" w:name="_Toc472713850"/>
       <w:r>
         <w:rPr>
           <w:lang w:val="el-GR"/>
@@ -9290,7 +9309,7 @@
           <w:lang w:val="el-GR"/>
         </w:rPr>
       </w:pPr>
-      <w:bookmarkStart w:id="21" w:name="_Toc472692462"/>
+      <w:bookmarkStart w:id="21" w:name="_Toc472713851"/>
       <w:r>
         <w:rPr>
           <w:lang w:val="el-GR"/>
@@ -9649,7 +9668,7 @@
           <w:lang w:val="el-GR"/>
         </w:rPr>
       </w:pPr>
-      <w:bookmarkStart w:id="22" w:name="_Toc472692463"/>
+      <w:bookmarkStart w:id="22" w:name="_Toc472713852"/>
       <w:r>
         <w:rPr>
           <w:lang w:val="el-GR"/>
@@ -9963,7 +9982,7 @@
           <w:lang w:val="el-GR"/>
         </w:rPr>
       </w:pPr>
-      <w:bookmarkStart w:id="23" w:name="_Toc472692464"/>
+      <w:bookmarkStart w:id="23" w:name="_Toc472713853"/>
       <w:r>
         <w:rPr>
           <w:lang w:val="el-GR"/>
@@ -9983,7 +10002,7 @@
           <w:lang w:val="el-GR"/>
         </w:rPr>
       </w:pPr>
-      <w:bookmarkStart w:id="24" w:name="_Toc472692465"/>
+      <w:bookmarkStart w:id="24" w:name="_Toc472713854"/>
       <w:r>
         <w:rPr>
           <w:lang w:val="el-GR"/>
@@ -10330,7 +10349,7 @@
           <w:lang w:val="el-GR"/>
         </w:rPr>
       </w:pPr>
-      <w:bookmarkStart w:id="25" w:name="_Toc472692466"/>
+      <w:bookmarkStart w:id="25" w:name="_Toc472713855"/>
       <w:r>
         <w:rPr>
           <w:lang w:val="el-GR"/>
@@ -11012,7 +11031,7 @@
                               <w:sz w:val="28"/>
                               <w:szCs w:val="28"/>
                             </w:rPr>
-                            <w:t>20</w:t>
+                            <w:t>8</w:t>
                           </w:r>
                           <w:r>
                             <w:rPr>
@@ -11089,7 +11108,7 @@
                         <w:sz w:val="28"/>
                         <w:szCs w:val="28"/>
                       </w:rPr>
-                      <w:t>20</w:t>
+                      <w:t>8</w:t>
                     </w:r>
                     <w:r>
                       <w:rPr>
@@ -11698,6 +11717,7 @@
     <w:lsdException w:name="HTML Sample" w:semiHidden="1" w:unhideWhenUsed="1"/>
     <w:lsdException w:name="HTML Typewriter" w:semiHidden="1" w:unhideWhenUsed="1"/>
     <w:lsdException w:name="HTML Variable" w:semiHidden="1" w:unhideWhenUsed="1"/>
+    <w:lsdException w:name="Normal Table" w:semiHidden="1" w:unhideWhenUsed="1"/>
     <w:lsdException w:name="annotation subject" w:semiHidden="1" w:unhideWhenUsed="1"/>
     <w:lsdException w:name="No List" w:semiHidden="1" w:unhideWhenUsed="1"/>
     <w:lsdException w:name="Outline List 1" w:semiHidden="1" w:unhideWhenUsed="1"/>
@@ -11742,6 +11762,7 @@
     <w:lsdException w:name="Table Professional" w:semiHidden="1" w:unhideWhenUsed="1"/>
     <w:lsdException w:name="Table Subtle 1" w:semiHidden="1" w:unhideWhenUsed="1"/>
     <w:lsdException w:name="Table Subtle 2" w:semiHidden="1" w:unhideWhenUsed="1"/>
+    <w:lsdException w:name="Table Web 1" w:semiHidden="1" w:unhideWhenUsed="1"/>
     <w:lsdException w:name="Table Web 2" w:semiHidden="1" w:unhideWhenUsed="1"/>
     <w:lsdException w:name="Table Web 3" w:semiHidden="1" w:unhideWhenUsed="1"/>
     <w:lsdException w:name="Table Theme" w:semiHidden="1" w:unhideWhenUsed="1"/>
@@ -13153,7 +13174,7 @@
 </file>
 
 <file path=customXml/itemProps2.xml><?xml version="1.0" encoding="utf-8"?>
-<ds:datastoreItem xmlns:ds="http://schemas.openxmlformats.org/officeDocument/2006/customXml" ds:itemID="{113FFBA2-6792-4763-8AD9-AAF09D4F89E3}">
+<ds:datastoreItem xmlns:ds="http://schemas.openxmlformats.org/officeDocument/2006/customXml" ds:itemID="{C23BE0B1-A124-417A-81E9-7747699A94E6}">
   <ds:schemaRefs>
     <ds:schemaRef ds:uri="http://schemas.openxmlformats.org/officeDocument/2006/bibliography"/>
   </ds:schemaRefs>

</xml_diff>

<commit_message>
Changed Intranet User Manual
</commit_message>
<xml_diff>
--- a/Documents/IntranetUserManual.docx
+++ b/Documents/IntranetUserManual.docx
@@ -4925,6 +4925,7 @@
     <w:p>
       <w:pPr>
         <w:keepNext/>
+        <w:jc w:val="center"/>
       </w:pPr>
       <w:r>
         <w:rPr>
@@ -4932,10 +4933,10 @@
         </w:rPr>
         <w:lastRenderedPageBreak/>
         <w:drawing>
-          <wp:inline distT="0" distB="0" distL="0" distR="0" wp14:anchorId="78030D3F" wp14:editId="282016E9">
-            <wp:extent cx="5486400" cy="5844540"/>
-            <wp:effectExtent l="0" t="0" r="0" b="3810"/>
-            <wp:docPr id="13" name="Picture 13"/>
+          <wp:inline distT="0" distB="0" distL="0" distR="0">
+            <wp:extent cx="3610479" cy="4715533"/>
+            <wp:effectExtent l="0" t="0" r="9525" b="8890"/>
+            <wp:docPr id="16" name="Picture 16"/>
             <wp:cNvGraphicFramePr>
               <a:graphicFrameLocks xmlns:a="http://schemas.openxmlformats.org/drawingml/2006/main" noChangeAspect="1"/>
             </wp:cNvGraphicFramePr>
@@ -4943,7 +4944,7 @@
               <a:graphicData uri="http://schemas.openxmlformats.org/drawingml/2006/picture">
                 <pic:pic xmlns:pic="http://schemas.openxmlformats.org/drawingml/2006/picture">
                   <pic:nvPicPr>
-                    <pic:cNvPr id="13" name="review.PNG"/>
+                    <pic:cNvPr id="16" name="IntranetCmsInsurReview-2.0.png"/>
                     <pic:cNvPicPr/>
                   </pic:nvPicPr>
                   <pic:blipFill>
@@ -4961,7 +4962,7 @@
                   <pic:spPr>
                     <a:xfrm>
                       <a:off x="0" y="0"/>
-                      <a:ext cx="5486400" cy="5844540"/>
+                      <a:ext cx="3610479" cy="4715533"/>
                     </a:xfrm>
                     <a:prstGeom prst="rect">
                       <a:avLst/>
@@ -5165,346 +5166,21 @@
     </w:p>
     <w:p>
       <w:pPr>
-        <w:rPr>
-          <w:lang w:val="el-GR"/>
-        </w:rPr>
-      </w:pPr>
-      <w:bookmarkStart w:id="6" w:name="_GoBack"/>
-      <w:bookmarkEnd w:id="6"/>
-    </w:p>
-    <w:p>
-      <w:pPr>
-        <w:rPr>
-          <w:lang w:val="el-GR"/>
-        </w:rPr>
-      </w:pPr>
-      <w:r>
+        <w:jc w:val="center"/>
+        <w:rPr>
+          <w:lang w:val="el-GR"/>
+        </w:rPr>
+      </w:pPr>
+      <w:r>
+        <w:rPr>
+          <w:noProof/>
+        </w:rPr>
         <w:lastRenderedPageBreak/>
-        <w:t>VALE</w:t>
-      </w:r>
-      <w:r>
-        <w:rPr>
-          <w:lang w:val="el-GR"/>
-        </w:rPr>
-        <w:t xml:space="preserve"> </w:t>
-      </w:r>
-      <w:r>
-        <w:t>EDW</w:t>
-      </w:r>
-      <w:r>
-        <w:rPr>
-          <w:lang w:val="el-GR"/>
-        </w:rPr>
-        <w:t xml:space="preserve"> </w:t>
-      </w:r>
-      <w:r>
-        <w:t>EIKONA</w:t>
-      </w:r>
-      <w:r>
-        <w:rPr>
-          <w:lang w:val="el-GR"/>
-        </w:rPr>
-        <w:t xml:space="preserve"> </w:t>
-      </w:r>
-      <w:r>
-        <w:t>GIA</w:t>
-      </w:r>
-      <w:r>
-        <w:rPr>
-          <w:lang w:val="el-GR"/>
-        </w:rPr>
-        <w:t xml:space="preserve"> </w:t>
-      </w:r>
-      <w:r>
-        <w:t>TO</w:t>
-      </w:r>
-      <w:r>
-        <w:rPr>
-          <w:lang w:val="el-GR"/>
-        </w:rPr>
-        <w:t xml:space="preserve"> </w:t>
-      </w:r>
-      <w:r>
-        <w:t>INSURANCE</w:t>
-      </w:r>
-      <w:r>
-        <w:rPr>
-          <w:lang w:val="el-GR"/>
-        </w:rPr>
-        <w:t xml:space="preserve"> </w:t>
-      </w:r>
-      <w:r>
-        <w:t>USER</w:t>
-      </w:r>
-      <w:r>
-        <w:rPr>
-          <w:lang w:val="el-GR"/>
-        </w:rPr>
-        <w:t xml:space="preserve"> </w:t>
-      </w:r>
-      <w:r>
-        <w:t>ADDITION</w:t>
-      </w:r>
-    </w:p>
-    <w:p>
-      <w:pPr>
-        <w:rPr>
-          <w:lang w:val="el-GR"/>
-        </w:rPr>
-      </w:pPr>
-      <w:r>
-        <w:rPr>
-          <w:lang w:val="el-GR"/>
-        </w:rPr>
-        <w:t>Στην συνέχεια εμφανίζεται μία φόρμα συμπλήρωσης για την περίπτωση που ο πελάτης επιθυμεί να δημιουργήσει λογαριασμό στο σύστημα. Συμπληρώνοντας τα πεδία της φόρμας με τα σωστά στοιχεία (</w:t>
-      </w:r>
-      <w:r>
-        <w:t>email</w:t>
-      </w:r>
-      <w:r>
-        <w:rPr>
-          <w:lang w:val="el-GR"/>
-        </w:rPr>
-        <w:t>,</w:t>
-      </w:r>
-      <w:r>
-        <w:rPr>
-          <w:lang w:val="el-GR"/>
-        </w:rPr>
-        <w:t xml:space="preserve"> </w:t>
-      </w:r>
-      <w:r>
-        <w:t>phone</w:t>
-      </w:r>
-      <w:r>
-        <w:rPr>
-          <w:lang w:val="el-GR"/>
-        </w:rPr>
-        <w:t>(</w:t>
-      </w:r>
-      <w:r>
-        <w:rPr>
-          <w:lang w:val="el-GR"/>
-        </w:rPr>
-        <w:t>προαιρετικά</w:t>
-      </w:r>
-      <w:r>
-        <w:rPr>
-          <w:lang w:val="el-GR"/>
-        </w:rPr>
-        <w:t>)</w:t>
-      </w:r>
-      <w:r>
-        <w:rPr>
-          <w:lang w:val="el-GR"/>
-        </w:rPr>
-        <w:t xml:space="preserve">, </w:t>
-      </w:r>
-      <w:r>
-        <w:t>username</w:t>
-      </w:r>
-      <w:r>
-        <w:rPr>
-          <w:lang w:val="el-GR"/>
-        </w:rPr>
-        <w:t xml:space="preserve">, </w:t>
-      </w:r>
-      <w:r>
-        <w:t>password</w:t>
-      </w:r>
-      <w:r>
-        <w:rPr>
-          <w:lang w:val="el-GR"/>
-        </w:rPr>
-        <w:t>)</w:t>
-      </w:r>
-      <w:r>
-        <w:rPr>
-          <w:lang w:val="el-GR"/>
-        </w:rPr>
-        <w:t xml:space="preserve"> </w:t>
-      </w:r>
-      <w:r>
-        <w:rPr>
-          <w:lang w:val="el-GR"/>
-        </w:rPr>
-        <w:t xml:space="preserve">και πατώντας </w:t>
-      </w:r>
-      <w:r>
-        <w:t>Save</w:t>
-      </w:r>
-      <w:r>
-        <w:rPr>
-          <w:b/>
-          <w:color w:val="FF0000"/>
-          <w:sz w:val="32"/>
-          <w:vertAlign w:val="superscript"/>
-          <w:lang w:val="el-GR"/>
-        </w:rPr>
-        <w:t>(</w:t>
-      </w:r>
-      <w:r>
-        <w:rPr>
-          <w:b/>
-          <w:color w:val="FF0000"/>
-          <w:sz w:val="32"/>
-          <w:vertAlign w:val="superscript"/>
-          <w:lang w:val="el-GR"/>
-        </w:rPr>
-        <w:t>1</w:t>
-      </w:r>
-      <w:r>
-        <w:rPr>
-          <w:b/>
-          <w:color w:val="FF0000"/>
-          <w:sz w:val="32"/>
-          <w:vertAlign w:val="superscript"/>
-          <w:lang w:val="el-GR"/>
-        </w:rPr>
-        <w:t>)</w:t>
-      </w:r>
-      <w:r>
-        <w:rPr>
-          <w:sz w:val="32"/>
-          <w:lang w:val="el-GR"/>
-        </w:rPr>
-        <w:t xml:space="preserve"> </w:t>
-      </w:r>
-      <w:r>
-        <w:rPr>
-          <w:lang w:val="el-GR"/>
-        </w:rPr>
-        <w:t>ο λογαριασμός αποθηκεύεται στο σύστημα</w:t>
-      </w:r>
-      <w:r>
-        <w:rPr>
-          <w:lang w:val="el-GR"/>
-        </w:rPr>
-        <w:t>. Αν ο πελ</w:t>
-      </w:r>
-      <w:r>
-        <w:rPr>
-          <w:lang w:val="el-GR"/>
-        </w:rPr>
-        <w:t>άτης δεν επιθυμεί</w:t>
-      </w:r>
-      <w:r>
-        <w:rPr>
-          <w:lang w:val="el-GR"/>
-        </w:rPr>
-        <w:t xml:space="preserve"> να δημιουργήσει λογαριασμό, ο εργαζόμενος μπορεί να παραλείψει</w:t>
-      </w:r>
-      <w:r>
-        <w:rPr>
-          <w:lang w:val="el-GR"/>
-        </w:rPr>
-        <w:t xml:space="preserve"> αυτό το βήμα πατώντας </w:t>
-      </w:r>
-      <w:r>
-        <w:t>Skip</w:t>
-      </w:r>
-      <w:r>
-        <w:rPr>
-          <w:b/>
-          <w:color w:val="FF0000"/>
-          <w:sz w:val="32"/>
-          <w:vertAlign w:val="superscript"/>
-          <w:lang w:val="el-GR"/>
-        </w:rPr>
-        <w:t>(2)</w:t>
-      </w:r>
-      <w:r>
-        <w:rPr>
-          <w:lang w:val="el-GR"/>
-        </w:rPr>
-        <w:t xml:space="preserve"> </w:t>
-      </w:r>
-    </w:p>
-    <w:p>
-      <w:pPr>
-        <w:rPr>
-          <w:lang w:val="el-GR"/>
-        </w:rPr>
-      </w:pPr>
-    </w:p>
-    <w:p>
-      <w:pPr>
-        <w:pStyle w:val="Heading3"/>
-        <w:rPr>
-          <w:lang w:val="el-GR"/>
-        </w:rPr>
-      </w:pPr>
-      <w:bookmarkStart w:id="7" w:name="_Toc472713837"/>
-      <w:r>
-        <w:rPr>
-          <w:lang w:val="el-GR"/>
-        </w:rPr>
-        <w:t>Προβολή</w:t>
-      </w:r>
-      <w:r>
-        <w:rPr>
-          <w:lang w:val="el-GR"/>
-        </w:rPr>
-        <w:t xml:space="preserve"> </w:t>
-      </w:r>
-      <w:r>
-        <w:rPr>
-          <w:lang w:val="el-GR"/>
-        </w:rPr>
-        <w:t xml:space="preserve">Λίστας </w:t>
-      </w:r>
-      <w:r>
-        <w:rPr>
-          <w:lang w:val="el-GR"/>
-        </w:rPr>
-        <w:t>Ασφαλειών</w:t>
-      </w:r>
-      <w:r>
-        <w:rPr>
-          <w:lang w:val="el-GR"/>
-        </w:rPr>
-        <w:t xml:space="preserve"> (</w:t>
-      </w:r>
-      <w:r>
-        <w:t>View</w:t>
-      </w:r>
-      <w:r>
-        <w:rPr>
-          <w:lang w:val="el-GR"/>
-        </w:rPr>
-        <w:t xml:space="preserve"> </w:t>
-      </w:r>
-      <w:r>
-        <w:t>all</w:t>
-      </w:r>
-      <w:r>
-        <w:rPr>
-          <w:lang w:val="el-GR"/>
-        </w:rPr>
-        <w:t>)</w:t>
-      </w:r>
-      <w:bookmarkEnd w:id="7"/>
-    </w:p>
-    <w:p>
-      <w:pPr>
-        <w:rPr>
-          <w:lang w:val="el-GR"/>
-        </w:rPr>
-      </w:pPr>
-    </w:p>
-    <w:p>
-      <w:pPr>
-        <w:keepNext/>
-      </w:pPr>
-      <w:r>
-        <w:rPr>
-          <w:noProof/>
-        </w:rPr>
         <w:drawing>
-          <wp:inline distT="0" distB="0" distL="0" distR="0" wp14:anchorId="44BA3CDF" wp14:editId="37BE0B62">
-            <wp:extent cx="5486400" cy="1846580"/>
-            <wp:effectExtent l="0" t="0" r="0" b="1270"/>
-            <wp:docPr id="15" name="Picture 15"/>
+          <wp:inline distT="0" distB="0" distL="0" distR="0">
+            <wp:extent cx="5486400" cy="2542540"/>
+            <wp:effectExtent l="0" t="0" r="0" b="0"/>
+            <wp:docPr id="21" name="Picture 21"/>
             <wp:cNvGraphicFramePr>
               <a:graphicFrameLocks xmlns:a="http://schemas.openxmlformats.org/drawingml/2006/main" noChangeAspect="1"/>
             </wp:cNvGraphicFramePr>
@@ -5512,11 +5188,11 @@
               <a:graphicData uri="http://schemas.openxmlformats.org/drawingml/2006/picture">
                 <pic:pic xmlns:pic="http://schemas.openxmlformats.org/drawingml/2006/picture">
                   <pic:nvPicPr>
-                    <pic:cNvPr id="15" name="insurancelist.PNG"/>
+                    <pic:cNvPr id="21" name="IntranetCmsInsurUserAdd-2.0.png"/>
                     <pic:cNvPicPr/>
                   </pic:nvPicPr>
                   <pic:blipFill>
-                    <a:blip r:embed="rId14">
+                    <a:blip r:embed="rId14" cstate="print">
                       <a:extLst>
                         <a:ext uri="{28A0092B-C50C-407E-A947-70E740481C1C}">
                           <a14:useLocalDpi xmlns:a14="http://schemas.microsoft.com/office/drawing/2010/main" val="0"/>
@@ -5530,7 +5206,7 @@
                   <pic:spPr>
                     <a:xfrm>
                       <a:off x="0" y="0"/>
-                      <a:ext cx="5486400" cy="1846580"/>
+                      <a:ext cx="5486400" cy="2542540"/>
                     </a:xfrm>
                     <a:prstGeom prst="rect">
                       <a:avLst/>
@@ -5546,114 +5222,119 @@
     <w:p>
       <w:pPr>
         <w:pStyle w:val="Caption"/>
-      </w:pPr>
-      <w:r>
-        <w:rPr>
-          <w:lang w:val="el-GR"/>
-        </w:rPr>
-        <w:t>Εικόνα</w:t>
-      </w:r>
-      <w:r>
+        <w:rPr>
+          <w:lang w:val="el-GR"/>
+        </w:rPr>
+      </w:pPr>
+      <w:r>
+        <w:rPr>
+          <w:lang w:val="el-GR"/>
+        </w:rPr>
+        <w:t xml:space="preserve">Εικόνα </w:t>
+      </w:r>
+      <w:r>
+        <w:t>6</w:t>
+      </w:r>
+      <w:r>
+        <w:rPr>
+          <w:lang w:val="el-GR"/>
+        </w:rPr>
+        <w:t xml:space="preserve"> – Δημιουργία λογαριασμού πελάτη</w:t>
+      </w:r>
+    </w:p>
+    <w:p>
+      <w:pPr>
+        <w:rPr>
+          <w:lang w:val="el-GR"/>
+        </w:rPr>
+      </w:pPr>
+    </w:p>
+    <w:p>
+      <w:pPr>
+        <w:rPr>
+          <w:lang w:val="el-GR"/>
+        </w:rPr>
+      </w:pPr>
+      <w:r>
+        <w:rPr>
+          <w:lang w:val="el-GR"/>
+        </w:rPr>
+        <w:t>Στην συνέχεια εμφανίζεται μία φόρμα συμπλήρωσης για την περίπτωση που ο πελάτης επιθυμεί να δημιουργήσει λογαριασμό στο σύστημα. Συμπληρώνοντας τα πεδία της φόρμας με τα σωστά στοιχεία (</w:t>
+      </w:r>
+      <w:r>
+        <w:t>email</w:t>
+      </w:r>
+      <w:r>
+        <w:rPr>
+          <w:lang w:val="el-GR"/>
+        </w:rPr>
+        <w:t>,</w:t>
+      </w:r>
+      <w:r>
+        <w:rPr>
+          <w:lang w:val="el-GR"/>
+        </w:rPr>
         <w:t xml:space="preserve"> </w:t>
       </w:r>
       <w:r>
-        <w:fldChar w:fldCharType="begin"/>
-      </w:r>
-      <w:r>
-        <w:instrText xml:space="preserve"> </w:instrText>
-      </w:r>
-      <w:r>
-        <w:instrText>SEQ</w:instrText>
-      </w:r>
-      <w:r>
-        <w:instrText xml:space="preserve"> </w:instrText>
-      </w:r>
-      <w:r>
-        <w:rPr>
-          <w:lang w:val="el-GR"/>
-        </w:rPr>
-        <w:instrText>Εικόνα</w:instrText>
-      </w:r>
-      <w:r>
-        <w:instrText xml:space="preserve"> \* </w:instrText>
-      </w:r>
-      <w:r>
-        <w:instrText>ARABIC</w:instrText>
-      </w:r>
-      <w:r>
-        <w:instrText xml:space="preserve"> </w:instrText>
-      </w:r>
-      <w:r>
-        <w:fldChar w:fldCharType="separate"/>
-      </w:r>
-      <w:r>
-        <w:rPr>
-          <w:noProof/>
-        </w:rPr>
-        <w:t>6</w:t>
-      </w:r>
-      <w:r>
-        <w:rPr>
-          <w:noProof/>
-        </w:rPr>
-        <w:fldChar w:fldCharType="end"/>
-      </w:r>
-      <w:r>
-        <w:t xml:space="preserve"> - </w:t>
-      </w:r>
-      <w:r>
-        <w:rPr>
-          <w:lang w:val="el-GR"/>
-        </w:rPr>
-        <w:t>Λίστα</w:t>
-      </w:r>
-      <w:r>
+        <w:t>phone</w:t>
+      </w:r>
+      <w:r>
+        <w:rPr>
+          <w:lang w:val="el-GR"/>
+        </w:rPr>
+        <w:t>(</w:t>
+      </w:r>
+      <w:r>
+        <w:rPr>
+          <w:lang w:val="el-GR"/>
+        </w:rPr>
+        <w:t>προαιρετικά</w:t>
+      </w:r>
+      <w:r>
+        <w:rPr>
+          <w:lang w:val="el-GR"/>
+        </w:rPr>
+        <w:t>)</w:t>
+      </w:r>
+      <w:r>
+        <w:rPr>
+          <w:lang w:val="el-GR"/>
+        </w:rPr>
+        <w:t xml:space="preserve">, </w:t>
+      </w:r>
+      <w:r>
+        <w:t>username</w:t>
+      </w:r>
+      <w:r>
+        <w:rPr>
+          <w:lang w:val="el-GR"/>
+        </w:rPr>
+        <w:t xml:space="preserve">, </w:t>
+      </w:r>
+      <w:r>
+        <w:t>password</w:t>
+      </w:r>
+      <w:r>
+        <w:rPr>
+          <w:lang w:val="el-GR"/>
+        </w:rPr>
+        <w:t>)</w:t>
+      </w:r>
+      <w:r>
+        <w:rPr>
+          <w:lang w:val="el-GR"/>
+        </w:rPr>
         <w:t xml:space="preserve"> </w:t>
       </w:r>
       <w:r>
         <w:rPr>
           <w:lang w:val="el-GR"/>
         </w:rPr>
-        <w:t>Ασφαλειών</w:t>
-      </w:r>
-    </w:p>
-    <w:p>
-      <w:r>
-        <w:t>ALLAKSE EIKONA EDW GIA NA FENONTAI TA EXPIRED</w:t>
-      </w:r>
-    </w:p>
-    <w:p>
-      <w:pPr>
-        <w:rPr>
-          <w:lang w:val="el-GR"/>
-        </w:rPr>
-      </w:pPr>
-      <w:r>
-        <w:rPr>
-          <w:lang w:val="el-GR"/>
-        </w:rPr>
-        <w:t>Στη λίστα, δ</w:t>
-      </w:r>
-      <w:r>
-        <w:rPr>
-          <w:lang w:val="el-GR"/>
-        </w:rPr>
-        <w:t xml:space="preserve">ίπλα από κάθε ασφάλεια </w:t>
-      </w:r>
-      <w:r>
-        <w:rPr>
-          <w:lang w:val="el-GR"/>
-        </w:rPr>
-        <w:t xml:space="preserve">και τα στοιχεία της </w:t>
-      </w:r>
-      <w:r>
-        <w:rPr>
-          <w:lang w:val="el-GR"/>
-        </w:rPr>
-        <w:t xml:space="preserve">υπάρχουν τα κουμπιά </w:t>
-      </w:r>
-      <w:r>
-        <w:t>Delete</w:t>
+        <w:t xml:space="preserve">και πατώντας </w:t>
+      </w:r>
+      <w:r>
+        <w:t>Save</w:t>
       </w:r>
       <w:r>
         <w:rPr>
@@ -5663,7 +5344,7 @@
           <w:vertAlign w:val="superscript"/>
           <w:lang w:val="el-GR"/>
         </w:rPr>
-        <w:t>(2</w:t>
+        <w:t>(</w:t>
       </w:r>
       <w:r>
         <w:rPr>
@@ -5673,25 +5354,7 @@
           <w:vertAlign w:val="superscript"/>
           <w:lang w:val="el-GR"/>
         </w:rPr>
-        <w:t xml:space="preserve">) </w:t>
-      </w:r>
-      <w:r>
-        <w:rPr>
-          <w:lang w:val="el-GR"/>
-        </w:rPr>
-        <w:t xml:space="preserve">και </w:t>
-      </w:r>
-      <w:r>
-        <w:t>Declare</w:t>
-      </w:r>
-      <w:r>
-        <w:rPr>
-          <w:lang w:val="el-GR"/>
-        </w:rPr>
-        <w:t xml:space="preserve"> </w:t>
-      </w:r>
-      <w:r>
-        <w:t>Damage</w:t>
+        <w:t>1</w:t>
       </w:r>
       <w:r>
         <w:rPr>
@@ -5701,7 +5364,47 @@
           <w:vertAlign w:val="superscript"/>
           <w:lang w:val="el-GR"/>
         </w:rPr>
-        <w:t>(3</w:t>
+        <w:t>)</w:t>
+      </w:r>
+      <w:r>
+        <w:rPr>
+          <w:sz w:val="32"/>
+          <w:lang w:val="el-GR"/>
+        </w:rPr>
+        <w:t xml:space="preserve"> </w:t>
+      </w:r>
+      <w:r>
+        <w:rPr>
+          <w:lang w:val="el-GR"/>
+        </w:rPr>
+        <w:t>ο λογαριασμός αποθηκεύεται στο σύστημα</w:t>
+      </w:r>
+      <w:r>
+        <w:rPr>
+          <w:lang w:val="el-GR"/>
+        </w:rPr>
+        <w:t>. Αν ο πελ</w:t>
+      </w:r>
+      <w:r>
+        <w:rPr>
+          <w:lang w:val="el-GR"/>
+        </w:rPr>
+        <w:t>άτης δεν επιθυμεί</w:t>
+      </w:r>
+      <w:r>
+        <w:rPr>
+          <w:lang w:val="el-GR"/>
+        </w:rPr>
+        <w:t xml:space="preserve"> να δημιουργήσει λογαριασμό, ο εργαζόμενος μπορεί να παραλείψει</w:t>
+      </w:r>
+      <w:r>
+        <w:rPr>
+          <w:lang w:val="el-GR"/>
+        </w:rPr>
+        <w:t xml:space="preserve"> αυτό το βήμα πατώντας </w:t>
+      </w:r>
+      <w:r>
+        <w:t>Skip</w:t>
       </w:r>
       <w:r>
         <w:rPr>
@@ -5711,7 +5414,318 @@
           <w:vertAlign w:val="superscript"/>
           <w:lang w:val="el-GR"/>
         </w:rPr>
+        <w:t>(2)</w:t>
+      </w:r>
+      <w:r>
+        <w:rPr>
+          <w:lang w:val="el-GR"/>
+        </w:rPr>
+        <w:t xml:space="preserve"> </w:t>
+      </w:r>
+    </w:p>
+    <w:p>
+      <w:pPr>
+        <w:rPr>
+          <w:lang w:val="el-GR"/>
+        </w:rPr>
+      </w:pPr>
+    </w:p>
+    <w:p>
+      <w:pPr>
+        <w:rPr>
+          <w:lang w:val="el-GR"/>
+        </w:rPr>
+      </w:pPr>
+    </w:p>
+    <w:p>
+      <w:pPr>
+        <w:rPr>
+          <w:lang w:val="el-GR"/>
+        </w:rPr>
+      </w:pPr>
+    </w:p>
+    <w:p>
+      <w:pPr>
+        <w:rPr>
+          <w:lang w:val="el-GR"/>
+        </w:rPr>
+      </w:pPr>
+    </w:p>
+    <w:p>
+      <w:pPr>
+        <w:rPr>
+          <w:lang w:val="el-GR"/>
+        </w:rPr>
+      </w:pPr>
+    </w:p>
+    <w:p>
+      <w:pPr>
+        <w:rPr>
+          <w:lang w:val="el-GR"/>
+        </w:rPr>
+      </w:pPr>
+    </w:p>
+    <w:p>
+      <w:pPr>
+        <w:rPr>
+          <w:lang w:val="el-GR"/>
+        </w:rPr>
+      </w:pPr>
+    </w:p>
+    <w:p>
+      <w:pPr>
+        <w:rPr>
+          <w:lang w:val="el-GR"/>
+        </w:rPr>
+      </w:pPr>
+    </w:p>
+    <w:p>
+      <w:pPr>
+        <w:rPr>
+          <w:lang w:val="el-GR"/>
+        </w:rPr>
+      </w:pPr>
+    </w:p>
+    <w:p>
+      <w:pPr>
+        <w:rPr>
+          <w:lang w:val="el-GR"/>
+        </w:rPr>
+      </w:pPr>
+    </w:p>
+    <w:p>
+      <w:pPr>
+        <w:rPr>
+          <w:lang w:val="el-GR"/>
+        </w:rPr>
+      </w:pPr>
+    </w:p>
+    <w:p>
+      <w:pPr>
+        <w:rPr>
+          <w:lang w:val="el-GR"/>
+        </w:rPr>
+      </w:pPr>
+    </w:p>
+    <w:p>
+      <w:pPr>
+        <w:rPr>
+          <w:lang w:val="el-GR"/>
+        </w:rPr>
+      </w:pPr>
+    </w:p>
+    <w:p>
+      <w:pPr>
+        <w:rPr>
+          <w:lang w:val="el-GR"/>
+        </w:rPr>
+      </w:pPr>
+    </w:p>
+    <w:p>
+      <w:pPr>
+        <w:rPr>
+          <w:lang w:val="el-GR"/>
+        </w:rPr>
+      </w:pPr>
+    </w:p>
+    <w:p>
+      <w:pPr>
+        <w:pStyle w:val="Heading3"/>
+        <w:rPr>
+          <w:lang w:val="el-GR"/>
+        </w:rPr>
+      </w:pPr>
+      <w:bookmarkStart w:id="6" w:name="_Toc472713837"/>
+      <w:r>
+        <w:rPr>
+          <w:lang w:val="el-GR"/>
+        </w:rPr>
+        <w:t>Προβολή</w:t>
+      </w:r>
+      <w:r>
+        <w:rPr>
+          <w:lang w:val="el-GR"/>
+        </w:rPr>
+        <w:t xml:space="preserve"> </w:t>
+      </w:r>
+      <w:r>
+        <w:rPr>
+          <w:lang w:val="el-GR"/>
+        </w:rPr>
+        <w:t xml:space="preserve">Λίστας </w:t>
+      </w:r>
+      <w:r>
+        <w:rPr>
+          <w:lang w:val="el-GR"/>
+        </w:rPr>
+        <w:t>Ασφαλειών</w:t>
+      </w:r>
+      <w:r>
+        <w:rPr>
+          <w:lang w:val="el-GR"/>
+        </w:rPr>
+        <w:t xml:space="preserve"> (</w:t>
+      </w:r>
+      <w:r>
+        <w:t>View</w:t>
+      </w:r>
+      <w:r>
+        <w:rPr>
+          <w:lang w:val="el-GR"/>
+        </w:rPr>
+        <w:t xml:space="preserve"> </w:t>
+      </w:r>
+      <w:r>
+        <w:t>all</w:t>
+      </w:r>
+      <w:r>
+        <w:rPr>
+          <w:lang w:val="el-GR"/>
+        </w:rPr>
         <w:t>)</w:t>
+      </w:r>
+      <w:bookmarkEnd w:id="6"/>
+    </w:p>
+    <w:p>
+      <w:pPr>
+        <w:rPr>
+          <w:lang w:val="el-GR"/>
+        </w:rPr>
+      </w:pPr>
+    </w:p>
+    <w:p>
+      <w:pPr>
+        <w:keepNext/>
+      </w:pPr>
+      <w:r>
+        <w:rPr>
+          <w:noProof/>
+        </w:rPr>
+        <w:drawing>
+          <wp:inline distT="0" distB="0" distL="0" distR="0">
+            <wp:extent cx="5486400" cy="2576195"/>
+            <wp:effectExtent l="0" t="0" r="0" b="0"/>
+            <wp:docPr id="20" name="Picture 20"/>
+            <wp:cNvGraphicFramePr>
+              <a:graphicFrameLocks xmlns:a="http://schemas.openxmlformats.org/drawingml/2006/main" noChangeAspect="1"/>
+            </wp:cNvGraphicFramePr>
+            <a:graphic xmlns:a="http://schemas.openxmlformats.org/drawingml/2006/main">
+              <a:graphicData uri="http://schemas.openxmlformats.org/drawingml/2006/picture">
+                <pic:pic xmlns:pic="http://schemas.openxmlformats.org/drawingml/2006/picture">
+                  <pic:nvPicPr>
+                    <pic:cNvPr id="20" name="IntranetCmsInsurances-2.0.png"/>
+                    <pic:cNvPicPr/>
+                  </pic:nvPicPr>
+                  <pic:blipFill>
+                    <a:blip r:embed="rId15" cstate="print">
+                      <a:extLst>
+                        <a:ext uri="{28A0092B-C50C-407E-A947-70E740481C1C}">
+                          <a14:useLocalDpi xmlns:a14="http://schemas.microsoft.com/office/drawing/2010/main" val="0"/>
+                        </a:ext>
+                      </a:extLst>
+                    </a:blip>
+                    <a:stretch>
+                      <a:fillRect/>
+                    </a:stretch>
+                  </pic:blipFill>
+                  <pic:spPr>
+                    <a:xfrm>
+                      <a:off x="0" y="0"/>
+                      <a:ext cx="5486400" cy="2576195"/>
+                    </a:xfrm>
+                    <a:prstGeom prst="rect">
+                      <a:avLst/>
+                    </a:prstGeom>
+                  </pic:spPr>
+                </pic:pic>
+              </a:graphicData>
+            </a:graphic>
+          </wp:inline>
+        </w:drawing>
+      </w:r>
+    </w:p>
+    <w:p>
+      <w:pPr>
+        <w:pStyle w:val="Caption"/>
+        <w:rPr>
+          <w:lang w:val="el-GR"/>
+        </w:rPr>
+      </w:pPr>
+      <w:r>
+        <w:rPr>
+          <w:lang w:val="el-GR"/>
+        </w:rPr>
+        <w:t>Εικόνα</w:t>
+      </w:r>
+      <w:r>
+        <w:rPr>
+          <w:lang w:val="el-GR"/>
+        </w:rPr>
+        <w:t xml:space="preserve"> </w:t>
+      </w:r>
+      <w:r>
+        <w:rPr>
+          <w:lang w:val="el-GR"/>
+        </w:rPr>
+        <w:t>7</w:t>
+      </w:r>
+      <w:r>
+        <w:rPr>
+          <w:lang w:val="el-GR"/>
+        </w:rPr>
+        <w:t xml:space="preserve"> - </w:t>
+      </w:r>
+      <w:r>
+        <w:rPr>
+          <w:lang w:val="el-GR"/>
+        </w:rPr>
+        <w:t>Λίστα</w:t>
+      </w:r>
+      <w:r>
+        <w:rPr>
+          <w:lang w:val="el-GR"/>
+        </w:rPr>
+        <w:t xml:space="preserve"> </w:t>
+      </w:r>
+      <w:r>
+        <w:rPr>
+          <w:lang w:val="el-GR"/>
+        </w:rPr>
+        <w:t>Ασφαλειών</w:t>
+      </w:r>
+    </w:p>
+    <w:p>
+      <w:pPr>
+        <w:rPr>
+          <w:lang w:val="el-GR"/>
+        </w:rPr>
+      </w:pPr>
+      <w:r>
+        <w:rPr>
+          <w:lang w:val="el-GR"/>
+        </w:rPr>
+        <w:t>Στη λίστα, δ</w:t>
+      </w:r>
+      <w:r>
+        <w:rPr>
+          <w:lang w:val="el-GR"/>
+        </w:rPr>
+        <w:t xml:space="preserve">ίπλα από κάθε ασφάλεια </w:t>
+      </w:r>
+      <w:r>
+        <w:rPr>
+          <w:lang w:val="el-GR"/>
+        </w:rPr>
+        <w:t xml:space="preserve">και τα στοιχεία της </w:t>
+      </w:r>
+      <w:r>
+        <w:rPr>
+          <w:lang w:val="el-GR"/>
+        </w:rPr>
+        <w:t xml:space="preserve">υπάρχουν τα κουμπιά </w:t>
+      </w:r>
+      <w:r>
+        <w:t>Delete</w:t>
       </w:r>
       <w:r>
         <w:rPr>
@@ -5721,43 +5735,7 @@
           <w:vertAlign w:val="superscript"/>
           <w:lang w:val="el-GR"/>
         </w:rPr>
-        <w:t>,</w:t>
-      </w:r>
-      <w:r>
-        <w:rPr>
-          <w:lang w:val="el-GR"/>
-        </w:rPr>
-        <w:t xml:space="preserve"> </w:t>
-      </w:r>
-      <w:r>
-        <w:rPr>
-          <w:lang w:val="el-GR"/>
-        </w:rPr>
-        <w:t>αν το συμβόλαιο της ασφάλειας δεν έχει λήξει</w:t>
-      </w:r>
-      <w:r>
-        <w:rPr>
-          <w:lang w:val="el-GR"/>
-        </w:rPr>
-        <w:t>,</w:t>
-      </w:r>
-      <w:r>
-        <w:rPr>
-          <w:lang w:val="el-GR"/>
-        </w:rPr>
-        <w:t xml:space="preserve"> ή </w:t>
-      </w:r>
-      <w:r>
-        <w:t>Expand</w:t>
-      </w:r>
-      <w:r>
-        <w:rPr>
-          <w:lang w:val="el-GR"/>
-        </w:rPr>
-        <w:t>/</w:t>
-      </w:r>
-      <w:r>
-        <w:t>Update</w:t>
+        <w:t>(2</w:t>
       </w:r>
       <w:r>
         <w:rPr>
@@ -5767,13 +5745,16 @@
           <w:vertAlign w:val="superscript"/>
           <w:lang w:val="el-GR"/>
         </w:rPr>
-        <w:t>(4)</w:t>
-      </w:r>
-      <w:r>
-        <w:rPr>
-          <w:lang w:val="el-GR"/>
-        </w:rPr>
-        <w:t>,</w:t>
+        <w:t xml:space="preserve">) </w:t>
+      </w:r>
+      <w:r>
+        <w:rPr>
+          <w:lang w:val="el-GR"/>
+        </w:rPr>
+        <w:t xml:space="preserve">και </w:t>
+      </w:r>
+      <w:r>
+        <w:t>Declare</w:t>
       </w:r>
       <w:r>
         <w:rPr>
@@ -5782,250 +5763,7 @@
         <w:t xml:space="preserve"> </w:t>
       </w:r>
       <w:r>
-        <w:rPr>
-          <w:lang w:val="el-GR"/>
-        </w:rPr>
-        <w:t>αν το συμβόλαιο έχει λήξει</w:t>
-      </w:r>
-      <w:r>
-        <w:rPr>
-          <w:lang w:val="el-GR"/>
-        </w:rPr>
-        <w:t>,</w:t>
-      </w:r>
-      <w:r>
-        <w:rPr>
-          <w:lang w:val="el-GR"/>
-        </w:rPr>
-        <w:t xml:space="preserve"> για διαγραφή</w:t>
-      </w:r>
-      <w:r>
-        <w:rPr>
-          <w:lang w:val="el-GR"/>
-        </w:rPr>
-        <w:t>,</w:t>
-      </w:r>
-      <w:r>
-        <w:rPr>
-          <w:lang w:val="el-GR"/>
-        </w:rPr>
-        <w:t xml:space="preserve"> υποβολή ζημιάς</w:t>
-      </w:r>
-      <w:r>
-        <w:rPr>
-          <w:lang w:val="el-GR"/>
-        </w:rPr>
-        <w:t xml:space="preserve"> ή ανανέωση του συμβολαίου </w:t>
-      </w:r>
-      <w:r>
-        <w:rPr>
-          <w:lang w:val="el-GR"/>
-        </w:rPr>
-        <w:t xml:space="preserve"> αντίστοιχα. Στη πρώτη περίπτωση</w:t>
-      </w:r>
-      <w:r>
-        <w:rPr>
-          <w:lang w:val="el-GR"/>
-        </w:rPr>
-        <w:t xml:space="preserve"> </w:t>
-      </w:r>
-      <w:r>
-        <w:rPr>
-          <w:lang w:val="el-GR"/>
-        </w:rPr>
-        <w:t>η επιλεγμένη ασφάλεια αφαιρείται απευθείας από το σύστημα</w:t>
-      </w:r>
-      <w:r>
-        <w:rPr>
-          <w:lang w:val="el-GR"/>
-        </w:rPr>
-        <w:t>,</w:t>
-      </w:r>
-      <w:r>
-        <w:rPr>
-          <w:lang w:val="el-GR"/>
-        </w:rPr>
-        <w:t xml:space="preserve"> στο </w:t>
-      </w:r>
-      <w:r>
-        <w:t>Declare</w:t>
-      </w:r>
-      <w:r>
-        <w:rPr>
-          <w:lang w:val="el-GR"/>
-        </w:rPr>
-        <w:t xml:space="preserve"> </w:t>
-      </w:r>
-      <w:r>
         <w:t>Damage</w:t>
-      </w:r>
-      <w:r>
-        <w:rPr>
-          <w:lang w:val="el-GR"/>
-        </w:rPr>
-        <w:t xml:space="preserve"> </w:t>
-      </w:r>
-      <w:r>
-        <w:rPr>
-          <w:lang w:val="el-GR"/>
-        </w:rPr>
-        <w:t xml:space="preserve">ο εργαζόμενος ανακατευθύνεται </w:t>
-      </w:r>
-      <w:r>
-        <w:rPr>
-          <w:lang w:val="el-GR"/>
-        </w:rPr>
-        <w:t>στη σελίδα δήλωσης ζημιάς για τη συγκεκριμένη ασφάλεια</w:t>
-      </w:r>
-      <w:r>
-        <w:rPr>
-          <w:lang w:val="el-GR"/>
-        </w:rPr>
-        <w:t xml:space="preserve">, ενώ στο </w:t>
-      </w:r>
-      <w:r>
-        <w:t>Expand</w:t>
-      </w:r>
-      <w:r>
-        <w:rPr>
-          <w:lang w:val="el-GR"/>
-        </w:rPr>
-        <w:t>/</w:t>
-      </w:r>
-      <w:r>
-        <w:t>Update</w:t>
-      </w:r>
-      <w:r>
-        <w:rPr>
-          <w:lang w:val="el-GR"/>
-        </w:rPr>
-        <w:t xml:space="preserve"> </w:t>
-      </w:r>
-      <w:r>
-        <w:rPr>
-          <w:lang w:val="el-GR"/>
-        </w:rPr>
-        <w:t>ο εργαζόμενος ανακατευθύνεται στη σελίδα επεξεργασίας και ανανέωσης της υπάρχουσας ασφάλειας</w:t>
-      </w:r>
-      <w:r>
-        <w:rPr>
-          <w:lang w:val="el-GR"/>
-        </w:rPr>
-        <w:t>.</w:t>
-      </w:r>
-      <w:r>
-        <w:rPr>
-          <w:lang w:val="el-GR"/>
-        </w:rPr>
-        <w:t xml:space="preserve"> Επίσης υπάρχει πάνω από τη λίστα μια μπάρα αναζήτησης. Ο εργαζόμενος μπορεί από κει εύκολα, πληκτρολογώντας σωστά τη πινακίδα κυκλοφορίας ενός αυτοκινήτου να βρει άμεσα την αντίστοιχη ασφάλεια.</w:t>
-      </w:r>
-    </w:p>
-    <w:p>
-      <w:pPr>
-        <w:rPr>
-          <w:lang w:val="el-GR"/>
-        </w:rPr>
-      </w:pPr>
-    </w:p>
-    <w:p>
-      <w:pPr>
-        <w:rPr>
-          <w:lang w:val="el-GR"/>
-        </w:rPr>
-      </w:pPr>
-    </w:p>
-    <w:p>
-      <w:pPr>
-        <w:rPr>
-          <w:lang w:val="el-GR"/>
-        </w:rPr>
-      </w:pPr>
-    </w:p>
-    <w:p>
-      <w:pPr>
-        <w:rPr>
-          <w:lang w:val="el-GR"/>
-        </w:rPr>
-      </w:pPr>
-    </w:p>
-    <w:p>
-      <w:pPr>
-        <w:rPr>
-          <w:lang w:val="el-GR"/>
-        </w:rPr>
-      </w:pPr>
-    </w:p>
-    <w:p>
-      <w:pPr>
-        <w:rPr>
-          <w:lang w:val="el-GR"/>
-        </w:rPr>
-      </w:pPr>
-    </w:p>
-    <w:p>
-      <w:pPr>
-        <w:pStyle w:val="Heading3"/>
-        <w:rPr>
-          <w:lang w:val="el-GR"/>
-        </w:rPr>
-      </w:pPr>
-      <w:bookmarkStart w:id="8" w:name="_Toc472713838"/>
-      <w:r>
-        <w:rPr>
-          <w:lang w:val="el-GR"/>
-        </w:rPr>
-        <w:lastRenderedPageBreak/>
-        <w:t>Ανανέωση υπάρχουσας Ασφάλειας</w:t>
-      </w:r>
-      <w:r>
-        <w:rPr>
-          <w:lang w:val="el-GR"/>
-        </w:rPr>
-        <w:t>(</w:t>
-      </w:r>
-      <w:r>
-        <w:t>Expand</w:t>
-      </w:r>
-      <w:r>
-        <w:rPr>
-          <w:lang w:val="el-GR"/>
-        </w:rPr>
-        <w:t xml:space="preserve"> </w:t>
-      </w:r>
-      <w:r>
-        <w:t>Insurance</w:t>
-      </w:r>
-      <w:r>
-        <w:rPr>
-          <w:lang w:val="el-GR"/>
-        </w:rPr>
-        <w:t>)</w:t>
-      </w:r>
-      <w:bookmarkEnd w:id="8"/>
-    </w:p>
-    <w:p>
-      <w:pPr>
-        <w:rPr>
-          <w:lang w:val="el-GR"/>
-        </w:rPr>
-      </w:pPr>
-    </w:p>
-    <w:p>
-      <w:r>
-        <w:t>VALE EIKONA EDW APO TO EXPAND INSURANCE</w:t>
-      </w:r>
-    </w:p>
-    <w:p>
-      <w:pPr>
-        <w:rPr>
-          <w:lang w:val="el-GR"/>
-        </w:rPr>
-      </w:pPr>
-      <w:r>
-        <w:rPr>
-          <w:lang w:val="el-GR"/>
-        </w:rPr>
-        <w:t>Στη Ανανέωση υπάρχουσας Ασφάλειας εμφανίζεται μια σελίδα με πληροφορίες για το συγκεκριμένο όχημα</w:t>
       </w:r>
       <w:r>
         <w:rPr>
@@ -6035,13 +5773,7 @@
           <w:vertAlign w:val="superscript"/>
           <w:lang w:val="el-GR"/>
         </w:rPr>
-        <w:t>(2)</w:t>
-      </w:r>
-      <w:r>
-        <w:rPr>
-          <w:lang w:val="el-GR"/>
-        </w:rPr>
-        <w:t xml:space="preserve"> και τον ιδιοκτήτη – πελάτη</w:t>
+        <w:t>(3</w:t>
       </w:r>
       <w:r>
         <w:rPr>
@@ -6051,13 +5783,43 @@
           <w:vertAlign w:val="superscript"/>
           <w:lang w:val="el-GR"/>
         </w:rPr>
-        <w:t>(1)</w:t>
-      </w:r>
-      <w:r>
-        <w:rPr>
-          <w:lang w:val="el-GR"/>
-        </w:rPr>
-        <w:t xml:space="preserve"> , καθώς και επιλογές</w:t>
+        <w:t>)</w:t>
+      </w:r>
+      <w:r>
+        <w:rPr>
+          <w:lang w:val="el-GR"/>
+        </w:rPr>
+        <w:t xml:space="preserve">, </w:t>
+      </w:r>
+      <w:r>
+        <w:rPr>
+          <w:lang w:val="el-GR"/>
+        </w:rPr>
+        <w:t>αν το συμβόλαιο της ασφάλειας δεν έχει λήξει</w:t>
+      </w:r>
+      <w:r>
+        <w:rPr>
+          <w:lang w:val="el-GR"/>
+        </w:rPr>
+        <w:t>,</w:t>
+      </w:r>
+      <w:r>
+        <w:rPr>
+          <w:lang w:val="el-GR"/>
+        </w:rPr>
+        <w:t xml:space="preserve"> ή </w:t>
+      </w:r>
+      <w:r>
+        <w:t>Expand</w:t>
+      </w:r>
+      <w:r>
+        <w:rPr>
+          <w:lang w:val="el-GR"/>
+        </w:rPr>
+        <w:t>/</w:t>
+      </w:r>
+      <w:r>
+        <w:t>Update</w:t>
       </w:r>
       <w:r>
         <w:rPr>
@@ -6067,16 +5829,157 @@
           <w:vertAlign w:val="superscript"/>
           <w:lang w:val="el-GR"/>
         </w:rPr>
-        <w:t>(3)</w:t>
-      </w:r>
-      <w:r>
-        <w:rPr>
-          <w:lang w:val="el-GR"/>
-        </w:rPr>
-        <w:t xml:space="preserve"> για περαιτέρω λεπτομέρειες για την ασφάλιση που θα πραγματοποιηθεί. (Τύπος Ασφάλειας , Διάρκεια σε έτη , Οδηγός κάτω από 23). Ο εργαζόμενος πατώντας </w:t>
-      </w:r>
-      <w:r>
-        <w:t>Change</w:t>
+        <w:t>(4)</w:t>
+      </w:r>
+      <w:r>
+        <w:rPr>
+          <w:lang w:val="el-GR"/>
+        </w:rPr>
+        <w:t>,</w:t>
+      </w:r>
+      <w:r>
+        <w:rPr>
+          <w:lang w:val="el-GR"/>
+        </w:rPr>
+        <w:t xml:space="preserve"> </w:t>
+      </w:r>
+      <w:r>
+        <w:rPr>
+          <w:lang w:val="el-GR"/>
+        </w:rPr>
+        <w:t>αν το συμβόλαιο έχει λήξει</w:t>
+      </w:r>
+      <w:r>
+        <w:rPr>
+          <w:lang w:val="el-GR"/>
+        </w:rPr>
+        <w:t>,</w:t>
+      </w:r>
+      <w:r>
+        <w:rPr>
+          <w:lang w:val="el-GR"/>
+        </w:rPr>
+        <w:t xml:space="preserve"> για διαγραφή</w:t>
+      </w:r>
+      <w:r>
+        <w:rPr>
+          <w:lang w:val="el-GR"/>
+        </w:rPr>
+        <w:t>,</w:t>
+      </w:r>
+      <w:r>
+        <w:rPr>
+          <w:lang w:val="el-GR"/>
+        </w:rPr>
+        <w:t xml:space="preserve"> υποβολή ζημιάς</w:t>
+      </w:r>
+      <w:r>
+        <w:rPr>
+          <w:lang w:val="el-GR"/>
+        </w:rPr>
+        <w:t xml:space="preserve"> ή ανανέωση του συμβολαίου </w:t>
+      </w:r>
+      <w:r>
+        <w:rPr>
+          <w:lang w:val="el-GR"/>
+        </w:rPr>
+        <w:t xml:space="preserve"> αντίστοιχα. Στη πρώτη περίπτωση</w:t>
+      </w:r>
+      <w:r>
+        <w:rPr>
+          <w:lang w:val="el-GR"/>
+        </w:rPr>
+        <w:t xml:space="preserve"> </w:t>
+      </w:r>
+      <w:r>
+        <w:rPr>
+          <w:lang w:val="el-GR"/>
+        </w:rPr>
+        <w:t>η επιλεγμένη ασφάλεια αφαιρείται απευθείας από το σύστημα</w:t>
+      </w:r>
+      <w:r>
+        <w:rPr>
+          <w:lang w:val="el-GR"/>
+        </w:rPr>
+        <w:t>,</w:t>
+      </w:r>
+      <w:r>
+        <w:rPr>
+          <w:lang w:val="el-GR"/>
+        </w:rPr>
+        <w:t xml:space="preserve"> στο </w:t>
+      </w:r>
+      <w:r>
+        <w:t>Declare</w:t>
+      </w:r>
+      <w:r>
+        <w:rPr>
+          <w:lang w:val="el-GR"/>
+        </w:rPr>
+        <w:t xml:space="preserve"> </w:t>
+      </w:r>
+      <w:r>
+        <w:t>Damage</w:t>
+      </w:r>
+      <w:r>
+        <w:rPr>
+          <w:lang w:val="el-GR"/>
+        </w:rPr>
+        <w:t xml:space="preserve"> </w:t>
+      </w:r>
+      <w:r>
+        <w:rPr>
+          <w:lang w:val="el-GR"/>
+        </w:rPr>
+        <w:t xml:space="preserve">ο εργαζόμενος ανακατευθύνεται </w:t>
+      </w:r>
+      <w:r>
+        <w:rPr>
+          <w:lang w:val="el-GR"/>
+        </w:rPr>
+        <w:t>στη σελίδα δήλωσης ζημιάς για τη συγκεκριμένη ασφάλεια</w:t>
+      </w:r>
+      <w:r>
+        <w:rPr>
+          <w:lang w:val="el-GR"/>
+        </w:rPr>
+        <w:t xml:space="preserve">, ενώ στο </w:t>
+      </w:r>
+      <w:r>
+        <w:t>Expand</w:t>
+      </w:r>
+      <w:r>
+        <w:rPr>
+          <w:lang w:val="el-GR"/>
+        </w:rPr>
+        <w:t>/</w:t>
+      </w:r>
+      <w:r>
+        <w:t>Update</w:t>
+      </w:r>
+      <w:r>
+        <w:rPr>
+          <w:lang w:val="el-GR"/>
+        </w:rPr>
+        <w:t xml:space="preserve"> </w:t>
+      </w:r>
+      <w:r>
+        <w:rPr>
+          <w:lang w:val="el-GR"/>
+        </w:rPr>
+        <w:t>ο εργαζόμενος ανακατευθύνεται στη σελίδα επεξεργασίας και ανανέωσης της υπάρχουσας ασφάλειας</w:t>
+      </w:r>
+      <w:r>
+        <w:rPr>
+          <w:lang w:val="el-GR"/>
+        </w:rPr>
+        <w:t>.</w:t>
+      </w:r>
+      <w:r>
+        <w:rPr>
+          <w:lang w:val="el-GR"/>
+        </w:rPr>
+        <w:t xml:space="preserve"> Επίσης υπάρχει πάνω από τη λίστα μια μπάρα αναζήτησης</w:t>
       </w:r>
       <w:r>
         <w:rPr>
@@ -6086,6 +5989,291 @@
           <w:vertAlign w:val="superscript"/>
           <w:lang w:val="el-GR"/>
         </w:rPr>
+        <w:t>(1</w:t>
+      </w:r>
+      <w:r>
+        <w:rPr>
+          <w:b/>
+          <w:color w:val="FF0000"/>
+          <w:sz w:val="32"/>
+          <w:vertAlign w:val="superscript"/>
+          <w:lang w:val="el-GR"/>
+        </w:rPr>
+        <w:t>)</w:t>
+      </w:r>
+      <w:r>
+        <w:rPr>
+          <w:lang w:val="el-GR"/>
+        </w:rPr>
+        <w:t>. Ο εργαζόμενος μπορεί από κει εύκολα, πληκτρολογώντας σωστά τη πινακίδα κυκλοφορίας ενός αυτοκινήτου να βρει άμεσα την αντίστοιχη ασφάλεια.</w:t>
+      </w:r>
+    </w:p>
+    <w:p>
+      <w:pPr>
+        <w:rPr>
+          <w:lang w:val="el-GR"/>
+        </w:rPr>
+      </w:pPr>
+    </w:p>
+    <w:p>
+      <w:pPr>
+        <w:rPr>
+          <w:lang w:val="el-GR"/>
+        </w:rPr>
+      </w:pPr>
+    </w:p>
+    <w:p>
+      <w:pPr>
+        <w:rPr>
+          <w:lang w:val="el-GR"/>
+        </w:rPr>
+      </w:pPr>
+    </w:p>
+    <w:p>
+      <w:pPr>
+        <w:rPr>
+          <w:lang w:val="el-GR"/>
+        </w:rPr>
+      </w:pPr>
+    </w:p>
+    <w:p>
+      <w:pPr>
+        <w:rPr>
+          <w:lang w:val="el-GR"/>
+        </w:rPr>
+      </w:pPr>
+    </w:p>
+    <w:p>
+      <w:pPr>
+        <w:rPr>
+          <w:lang w:val="el-GR"/>
+        </w:rPr>
+      </w:pPr>
+    </w:p>
+    <w:p>
+      <w:pPr>
+        <w:rPr>
+          <w:lang w:val="el-GR"/>
+        </w:rPr>
+      </w:pPr>
+    </w:p>
+    <w:p>
+      <w:pPr>
+        <w:rPr>
+          <w:lang w:val="el-GR"/>
+        </w:rPr>
+      </w:pPr>
+    </w:p>
+    <w:p/>
+    <w:p>
+      <w:pPr>
+        <w:pStyle w:val="Heading3"/>
+        <w:rPr>
+          <w:lang w:val="el-GR"/>
+        </w:rPr>
+      </w:pPr>
+      <w:bookmarkStart w:id="7" w:name="_Toc472713838"/>
+      <w:r>
+        <w:rPr>
+          <w:lang w:val="el-GR"/>
+        </w:rPr>
+        <w:lastRenderedPageBreak/>
+        <w:t>Ανανέωση υπάρχουσας Ασφάλειας</w:t>
+      </w:r>
+      <w:r>
+        <w:rPr>
+          <w:lang w:val="el-GR"/>
+        </w:rPr>
+        <w:t>(</w:t>
+      </w:r>
+      <w:r>
+        <w:t>Expand</w:t>
+      </w:r>
+      <w:r>
+        <w:rPr>
+          <w:lang w:val="el-GR"/>
+        </w:rPr>
+        <w:t xml:space="preserve"> </w:t>
+      </w:r>
+      <w:r>
+        <w:t>Insurance</w:t>
+      </w:r>
+      <w:r>
+        <w:rPr>
+          <w:lang w:val="el-GR"/>
+        </w:rPr>
+        <w:t>)</w:t>
+      </w:r>
+      <w:bookmarkEnd w:id="7"/>
+    </w:p>
+    <w:p>
+      <w:pPr>
+        <w:rPr>
+          <w:lang w:val="el-GR"/>
+        </w:rPr>
+      </w:pPr>
+    </w:p>
+    <w:p>
+      <w:pPr>
+        <w:jc w:val="center"/>
+      </w:pPr>
+      <w:r>
+        <w:rPr>
+          <w:noProof/>
+        </w:rPr>
+        <w:drawing>
+          <wp:inline distT="0" distB="0" distL="0" distR="0">
+            <wp:extent cx="3934374" cy="4639322"/>
+            <wp:effectExtent l="0" t="0" r="9525" b="8890"/>
+            <wp:docPr id="22" name="Picture 22"/>
+            <wp:cNvGraphicFramePr>
+              <a:graphicFrameLocks xmlns:a="http://schemas.openxmlformats.org/drawingml/2006/main" noChangeAspect="1"/>
+            </wp:cNvGraphicFramePr>
+            <a:graphic xmlns:a="http://schemas.openxmlformats.org/drawingml/2006/main">
+              <a:graphicData uri="http://schemas.openxmlformats.org/drawingml/2006/picture">
+                <pic:pic xmlns:pic="http://schemas.openxmlformats.org/drawingml/2006/picture">
+                  <pic:nvPicPr>
+                    <pic:cNvPr id="22" name="IntranetCmsInsurExpand-2.0.png"/>
+                    <pic:cNvPicPr/>
+                  </pic:nvPicPr>
+                  <pic:blipFill>
+                    <a:blip r:embed="rId16">
+                      <a:extLst>
+                        <a:ext uri="{28A0092B-C50C-407E-A947-70E740481C1C}">
+                          <a14:useLocalDpi xmlns:a14="http://schemas.microsoft.com/office/drawing/2010/main" val="0"/>
+                        </a:ext>
+                      </a:extLst>
+                    </a:blip>
+                    <a:stretch>
+                      <a:fillRect/>
+                    </a:stretch>
+                  </pic:blipFill>
+                  <pic:spPr>
+                    <a:xfrm>
+                      <a:off x="0" y="0"/>
+                      <a:ext cx="3934374" cy="4639322"/>
+                    </a:xfrm>
+                    <a:prstGeom prst="rect">
+                      <a:avLst/>
+                    </a:prstGeom>
+                  </pic:spPr>
+                </pic:pic>
+              </a:graphicData>
+            </a:graphic>
+          </wp:inline>
+        </w:drawing>
+      </w:r>
+    </w:p>
+    <w:p>
+      <w:pPr>
+        <w:pStyle w:val="Caption"/>
+        <w:rPr>
+          <w:lang w:val="el-GR"/>
+        </w:rPr>
+      </w:pPr>
+      <w:r>
+        <w:rPr>
+          <w:lang w:val="el-GR"/>
+        </w:rPr>
+        <w:t>Εικόνα</w:t>
+      </w:r>
+      <w:r>
+        <w:rPr>
+          <w:lang w:val="el-GR"/>
+        </w:rPr>
+        <w:t xml:space="preserve"> </w:t>
+      </w:r>
+      <w:r>
+        <w:rPr>
+          <w:lang w:val="el-GR"/>
+        </w:rPr>
+        <w:t>8</w:t>
+      </w:r>
+      <w:r>
+        <w:rPr>
+          <w:lang w:val="el-GR"/>
+        </w:rPr>
+        <w:t xml:space="preserve"> - </w:t>
+      </w:r>
+      <w:r>
+        <w:rPr>
+          <w:lang w:val="el-GR"/>
+        </w:rPr>
+        <w:t>Εισαγωγή στοιχείων ασφάλειας</w:t>
+      </w:r>
+    </w:p>
+    <w:p/>
+    <w:p>
+      <w:pPr>
+        <w:rPr>
+          <w:lang w:val="el-GR"/>
+        </w:rPr>
+      </w:pPr>
+      <w:r>
+        <w:rPr>
+          <w:lang w:val="el-GR"/>
+        </w:rPr>
+        <w:t>Στη Ανανέωση υπάρχουσας Ασφάλειας εμφανίζεται μια σελίδα με πληροφορίες για το συγκεκριμένο όχημα</w:t>
+      </w:r>
+      <w:r>
+        <w:rPr>
+          <w:b/>
+          <w:color w:val="FF0000"/>
+          <w:sz w:val="32"/>
+          <w:vertAlign w:val="superscript"/>
+          <w:lang w:val="el-GR"/>
+        </w:rPr>
+        <w:t>(2)</w:t>
+      </w:r>
+      <w:r>
+        <w:rPr>
+          <w:lang w:val="el-GR"/>
+        </w:rPr>
+        <w:t xml:space="preserve"> και τον ιδιοκτήτη – πελάτη</w:t>
+      </w:r>
+      <w:r>
+        <w:rPr>
+          <w:b/>
+          <w:color w:val="FF0000"/>
+          <w:sz w:val="32"/>
+          <w:vertAlign w:val="superscript"/>
+          <w:lang w:val="el-GR"/>
+        </w:rPr>
+        <w:t>(1)</w:t>
+      </w:r>
+      <w:r>
+        <w:rPr>
+          <w:lang w:val="el-GR"/>
+        </w:rPr>
+        <w:t xml:space="preserve"> , καθώς και επιλογές</w:t>
+      </w:r>
+      <w:r>
+        <w:rPr>
+          <w:b/>
+          <w:color w:val="FF0000"/>
+          <w:sz w:val="32"/>
+          <w:vertAlign w:val="superscript"/>
+          <w:lang w:val="el-GR"/>
+        </w:rPr>
+        <w:t>(3)</w:t>
+      </w:r>
+      <w:r>
+        <w:rPr>
+          <w:lang w:val="el-GR"/>
+        </w:rPr>
+        <w:t xml:space="preserve"> για περαιτέρω λεπτομέρειες για την ασφάλιση που θα πραγματοποιηθεί. (Τύπος Ασφάλειας , Διάρκεια σε έτη , Οδηγός κάτω από 23). Ο εργαζόμενος πατώντας </w:t>
+      </w:r>
+      <w:r>
+        <w:t>Change</w:t>
+      </w:r>
+      <w:r>
+        <w:rPr>
+          <w:b/>
+          <w:color w:val="FF0000"/>
+          <w:sz w:val="32"/>
+          <w:vertAlign w:val="superscript"/>
+          <w:lang w:val="el-GR"/>
+        </w:rPr>
         <w:t>(4)</w:t>
       </w:r>
       <w:r>
@@ -6121,132 +6309,8 @@
           <w:lang w:val="el-GR"/>
         </w:rPr>
       </w:pPr>
-    </w:p>
-    <w:p>
-      <w:pPr>
-        <w:rPr>
-          <w:lang w:val="el-GR"/>
-        </w:rPr>
-      </w:pPr>
-    </w:p>
-    <w:p>
-      <w:pPr>
-        <w:rPr>
-          <w:lang w:val="el-GR"/>
-        </w:rPr>
-      </w:pPr>
-    </w:p>
-    <w:p>
-      <w:pPr>
-        <w:rPr>
-          <w:lang w:val="el-GR"/>
-        </w:rPr>
-      </w:pPr>
-    </w:p>
-    <w:p>
-      <w:pPr>
-        <w:rPr>
-          <w:lang w:val="el-GR"/>
-        </w:rPr>
-      </w:pPr>
-    </w:p>
-    <w:p>
-      <w:pPr>
-        <w:rPr>
-          <w:lang w:val="el-GR"/>
-        </w:rPr>
-      </w:pPr>
-    </w:p>
-    <w:p>
-      <w:pPr>
-        <w:rPr>
-          <w:lang w:val="el-GR"/>
-        </w:rPr>
-      </w:pPr>
-    </w:p>
-    <w:p>
-      <w:pPr>
-        <w:rPr>
-          <w:lang w:val="el-GR"/>
-        </w:rPr>
-      </w:pPr>
-    </w:p>
-    <w:p>
-      <w:pPr>
-        <w:rPr>
-          <w:lang w:val="el-GR"/>
-        </w:rPr>
-      </w:pPr>
-    </w:p>
-    <w:p>
-      <w:pPr>
-        <w:rPr>
-          <w:lang w:val="el-GR"/>
-        </w:rPr>
-      </w:pPr>
-    </w:p>
-    <w:p>
-      <w:pPr>
-        <w:rPr>
-          <w:lang w:val="el-GR"/>
-        </w:rPr>
-      </w:pPr>
-    </w:p>
-    <w:p>
-      <w:pPr>
-        <w:rPr>
-          <w:lang w:val="el-GR"/>
-        </w:rPr>
-      </w:pPr>
-    </w:p>
-    <w:p>
-      <w:pPr>
-        <w:rPr>
-          <w:lang w:val="el-GR"/>
-        </w:rPr>
-      </w:pPr>
-    </w:p>
-    <w:p>
-      <w:pPr>
-        <w:rPr>
-          <w:lang w:val="el-GR"/>
-        </w:rPr>
-      </w:pPr>
-    </w:p>
-    <w:p>
-      <w:pPr>
-        <w:rPr>
-          <w:lang w:val="el-GR"/>
-        </w:rPr>
-      </w:pPr>
-    </w:p>
-    <w:p>
-      <w:pPr>
-        <w:rPr>
-          <w:lang w:val="el-GR"/>
-        </w:rPr>
-      </w:pPr>
-    </w:p>
-    <w:p>
-      <w:pPr>
-        <w:rPr>
-          <w:lang w:val="el-GR"/>
-        </w:rPr>
-      </w:pPr>
-    </w:p>
-    <w:p>
-      <w:pPr>
-        <w:rPr>
-          <w:lang w:val="el-GR"/>
-        </w:rPr>
-      </w:pPr>
-    </w:p>
-    <w:p>
-      <w:pPr>
-        <w:rPr>
-          <w:lang w:val="el-GR"/>
-        </w:rPr>
-      </w:pPr>
+      <w:bookmarkStart w:id="8" w:name="_GoBack"/>
+      <w:bookmarkEnd w:id="8"/>
     </w:p>
     <w:p>
       <w:pPr>
@@ -6332,7 +6396,7 @@
                     <pic:cNvPicPr/>
                   </pic:nvPicPr>
                   <pic:blipFill>
-                    <a:blip r:embed="rId15">
+                    <a:blip r:embed="rId17">
                       <a:extLst>
                         <a:ext uri="{28A0092B-C50C-407E-A947-70E740481C1C}">
                           <a14:useLocalDpi xmlns:a14="http://schemas.microsoft.com/office/drawing/2010/main" val="0"/>
@@ -6766,7 +6830,7 @@
                     <pic:cNvPicPr/>
                   </pic:nvPicPr>
                   <pic:blipFill>
-                    <a:blip r:embed="rId16">
+                    <a:blip r:embed="rId18">
                       <a:extLst>
                         <a:ext uri="{28A0092B-C50C-407E-A947-70E740481C1C}">
                           <a14:useLocalDpi xmlns:a14="http://schemas.microsoft.com/office/drawing/2010/main" val="0"/>
@@ -7146,7 +7210,7 @@
                     <pic:cNvPicPr/>
                   </pic:nvPicPr>
                   <pic:blipFill>
-                    <a:blip r:embed="rId17">
+                    <a:blip r:embed="rId19">
                       <a:extLst>
                         <a:ext uri="{28A0092B-C50C-407E-A947-70E740481C1C}">
                           <a14:useLocalDpi xmlns:a14="http://schemas.microsoft.com/office/drawing/2010/main" val="0"/>
@@ -7502,7 +7566,7 @@
                     <pic:cNvPicPr/>
                   </pic:nvPicPr>
                   <pic:blipFill>
-                    <a:blip r:embed="rId18" cstate="print">
+                    <a:blip r:embed="rId20" cstate="print">
                       <a:extLst>
                         <a:ext uri="{28A0092B-C50C-407E-A947-70E740481C1C}">
                           <a14:useLocalDpi xmlns:a14="http://schemas.microsoft.com/office/drawing/2010/main" val="0"/>
@@ -7898,7 +7962,7 @@
                     <pic:cNvPicPr/>
                   </pic:nvPicPr>
                   <pic:blipFill>
-                    <a:blip r:embed="rId19">
+                    <a:blip r:embed="rId21">
                       <a:extLst>
                         <a:ext uri="{28A0092B-C50C-407E-A947-70E740481C1C}">
                           <a14:useLocalDpi xmlns:a14="http://schemas.microsoft.com/office/drawing/2010/main" val="0"/>
@@ -8234,7 +8298,7 @@
                     <pic:cNvPicPr/>
                   </pic:nvPicPr>
                   <pic:blipFill>
-                    <a:blip r:embed="rId20">
+                    <a:blip r:embed="rId22">
                       <a:extLst>
                         <a:ext uri="{28A0092B-C50C-407E-A947-70E740481C1C}">
                           <a14:useLocalDpi xmlns:a14="http://schemas.microsoft.com/office/drawing/2010/main" val="0"/>
@@ -8705,7 +8769,7 @@
                     <pic:cNvPicPr/>
                   </pic:nvPicPr>
                   <pic:blipFill>
-                    <a:blip r:embed="rId21">
+                    <a:blip r:embed="rId23">
                       <a:extLst>
                         <a:ext uri="{28A0092B-C50C-407E-A947-70E740481C1C}">
                           <a14:useLocalDpi xmlns:a14="http://schemas.microsoft.com/office/drawing/2010/main" val="0"/>
@@ -9021,7 +9085,7 @@
                     <pic:cNvPicPr/>
                   </pic:nvPicPr>
                   <pic:blipFill>
-                    <a:blip r:embed="rId22">
+                    <a:blip r:embed="rId24">
                       <a:extLst>
                         <a:ext uri="{28A0092B-C50C-407E-A947-70E740481C1C}">
                           <a14:useLocalDpi xmlns:a14="http://schemas.microsoft.com/office/drawing/2010/main" val="0"/>
@@ -9376,7 +9440,7 @@
                     <pic:cNvPicPr/>
                   </pic:nvPicPr>
                   <pic:blipFill>
-                    <a:blip r:embed="rId23">
+                    <a:blip r:embed="rId25">
                       <a:extLst>
                         <a:ext uri="{28A0092B-C50C-407E-A947-70E740481C1C}">
                           <a14:useLocalDpi xmlns:a14="http://schemas.microsoft.com/office/drawing/2010/main" val="0"/>
@@ -9733,7 +9797,7 @@
                     <pic:cNvPicPr/>
                   </pic:nvPicPr>
                   <pic:blipFill>
-                    <a:blip r:embed="rId24">
+                    <a:blip r:embed="rId26">
                       <a:extLst>
                         <a:ext uri="{28A0092B-C50C-407E-A947-70E740481C1C}">
                           <a14:useLocalDpi xmlns:a14="http://schemas.microsoft.com/office/drawing/2010/main" val="0"/>
@@ -10069,7 +10133,7 @@
                     <pic:cNvPicPr/>
                   </pic:nvPicPr>
                   <pic:blipFill>
-                    <a:blip r:embed="rId25">
+                    <a:blip r:embed="rId27">
                       <a:extLst>
                         <a:ext uri="{28A0092B-C50C-407E-A947-70E740481C1C}">
                           <a14:useLocalDpi xmlns:a14="http://schemas.microsoft.com/office/drawing/2010/main" val="0"/>
@@ -10414,7 +10478,7 @@
                     <pic:cNvPicPr/>
                   </pic:nvPicPr>
                   <pic:blipFill>
-                    <a:blip r:embed="rId26">
+                    <a:blip r:embed="rId28">
                       <a:extLst>
                         <a:ext uri="{28A0092B-C50C-407E-A947-70E740481C1C}">
                           <a14:useLocalDpi xmlns:a14="http://schemas.microsoft.com/office/drawing/2010/main" val="0"/>
@@ -10693,7 +10757,7 @@
       </w:pPr>
     </w:p>
     <w:sectPr>
-      <w:footerReference w:type="default" r:id="rId27"/>
+      <w:footerReference w:type="default" r:id="rId29"/>
       <w:pgSz w:w="12240" w:h="15840"/>
       <w:pgMar w:top="1440" w:right="1800" w:bottom="1440" w:left="1800" w:header="720" w:footer="720" w:gutter="0"/>
       <w:pgNumType w:start="0"/>
@@ -11031,7 +11095,7 @@
                               <w:sz w:val="28"/>
                               <w:szCs w:val="28"/>
                             </w:rPr>
-                            <w:t>8</w:t>
+                            <w:t>20</w:t>
                           </w:r>
                           <w:r>
                             <w:rPr>
@@ -11108,7 +11172,7 @@
                         <w:sz w:val="28"/>
                         <w:szCs w:val="28"/>
                       </w:rPr>
-                      <w:t>8</w:t>
+                      <w:t>20</w:t>
                     </w:r>
                     <w:r>
                       <w:rPr>
@@ -13174,7 +13238,7 @@
 </file>
 
 <file path=customXml/itemProps2.xml><?xml version="1.0" encoding="utf-8"?>
-<ds:datastoreItem xmlns:ds="http://schemas.openxmlformats.org/officeDocument/2006/customXml" ds:itemID="{C23BE0B1-A124-417A-81E9-7747699A94E6}">
+<ds:datastoreItem xmlns:ds="http://schemas.openxmlformats.org/officeDocument/2006/customXml" ds:itemID="{A0C6F7F7-301D-4685-B8DF-5FE22436B9D8}">
   <ds:schemaRefs>
     <ds:schemaRef ds:uri="http://schemas.openxmlformats.org/officeDocument/2006/bibliography"/>
   </ds:schemaRefs>

</xml_diff>

<commit_message>
created pdfs fixed db scripts
</commit_message>
<xml_diff>
--- a/Documents/IntranetUserManual.docx
+++ b/Documents/IntranetUserManual.docx
@@ -963,7 +963,7 @@
         <w:br w:type="page"/>
       </w:r>
     </w:p>
-    <w:bookmarkStart w:id="0" w:name="_Toc472713831" w:displacedByCustomXml="next"/>
+    <w:bookmarkStart w:id="0" w:name="_Toc472779902" w:displacedByCustomXml="next"/>
     <w:sdt>
       <w:sdtPr>
         <w:rPr>
@@ -997,7 +997,9 @@
             </w:rPr>
             <w:t>Περιεχόμενα</w:t>
           </w:r>
+          <w:bookmarkStart w:id="1" w:name="_GoBack"/>
           <w:bookmarkEnd w:id="0"/>
+          <w:bookmarkEnd w:id="1"/>
         </w:p>
         <w:p>
           <w:pPr>
@@ -1022,7 +1024,7 @@
           <w:r>
             <w:fldChar w:fldCharType="separate"/>
           </w:r>
-          <w:hyperlink w:anchor="_Toc472713831" w:history="1">
+          <w:hyperlink w:anchor="_Toc472779902" w:history="1">
             <w:r>
               <w:rPr>
                 <w:rStyle w:val="Hyperlink"/>
@@ -1067,7 +1069,7 @@
                 <w:noProof/>
                 <w:webHidden/>
               </w:rPr>
-              <w:instrText xml:space="preserve"> PAGEREF _Toc472713831 \h </w:instrText>
+              <w:instrText xml:space="preserve"> PAGEREF _Toc472779902 \h </w:instrText>
             </w:r>
             <w:r>
               <w:rPr>
@@ -1112,7 +1114,7 @@
               <w:noProof/>
             </w:rPr>
           </w:pPr>
-          <w:hyperlink w:anchor="_Toc472713832" w:history="1">
+          <w:hyperlink w:anchor="_Toc472779903" w:history="1">
             <w:r>
               <w:rPr>
                 <w:rStyle w:val="Hyperlink"/>
@@ -1158,7 +1160,7 @@
                 <w:noProof/>
                 <w:webHidden/>
               </w:rPr>
-              <w:instrText xml:space="preserve"> PAGEREF _Toc472713832 \h </w:instrText>
+              <w:instrText xml:space="preserve"> PAGEREF _Toc472779903 \h </w:instrText>
             </w:r>
             <w:r>
               <w:rPr>
@@ -1202,7 +1204,7 @@
               <w:noProof/>
             </w:rPr>
           </w:pPr>
-          <w:hyperlink w:anchor="_Toc472713833" w:history="1">
+          <w:hyperlink w:anchor="_Toc472779904" w:history="1">
             <w:r>
               <w:rPr>
                 <w:rStyle w:val="Hyperlink"/>
@@ -1253,7 +1255,7 @@
                 <w:noProof/>
                 <w:webHidden/>
               </w:rPr>
-              <w:instrText xml:space="preserve"> PAGEREF _Toc472713833 \h </w:instrText>
+              <w:instrText xml:space="preserve"> PAGEREF _Toc472779904 \h </w:instrText>
             </w:r>
             <w:r>
               <w:rPr>
@@ -1297,7 +1299,7 @@
               <w:noProof/>
             </w:rPr>
           </w:pPr>
-          <w:hyperlink w:anchor="_Toc472713834" w:history="1">
+          <w:hyperlink w:anchor="_Toc472779905" w:history="1">
             <w:r>
               <w:rPr>
                 <w:rStyle w:val="Hyperlink"/>
@@ -1356,7 +1358,7 @@
                 <w:noProof/>
                 <w:webHidden/>
               </w:rPr>
-              <w:instrText xml:space="preserve"> PAGEREF _Toc472713834 \h </w:instrText>
+              <w:instrText xml:space="preserve"> PAGEREF _Toc472779905 \h </w:instrText>
             </w:r>
             <w:r>
               <w:rPr>
@@ -1400,7 +1402,7 @@
               <w:noProof/>
             </w:rPr>
           </w:pPr>
-          <w:hyperlink w:anchor="_Toc472713835" w:history="1">
+          <w:hyperlink w:anchor="_Toc472779906" w:history="1">
             <w:r>
               <w:rPr>
                 <w:rStyle w:val="Hyperlink"/>
@@ -1451,7 +1453,7 @@
                 <w:noProof/>
                 <w:webHidden/>
               </w:rPr>
-              <w:instrText xml:space="preserve"> PAGEREF _Toc472713835 \h </w:instrText>
+              <w:instrText xml:space="preserve"> PAGEREF _Toc472779906 \h </w:instrText>
             </w:r>
             <w:r>
               <w:rPr>
@@ -1496,7 +1498,7 @@
               <w:noProof/>
             </w:rPr>
           </w:pPr>
-          <w:hyperlink w:anchor="_Toc472713836" w:history="1">
+          <w:hyperlink w:anchor="_Toc472779907" w:history="1">
             <w:r>
               <w:rPr>
                 <w:rStyle w:val="Hyperlink"/>
@@ -1548,7 +1550,7 @@
                 <w:noProof/>
                 <w:webHidden/>
               </w:rPr>
-              <w:instrText xml:space="preserve"> PAGEREF _Toc472713836 \h </w:instrText>
+              <w:instrText xml:space="preserve"> PAGEREF _Toc472779907 \h </w:instrText>
             </w:r>
             <w:r>
               <w:rPr>
@@ -1593,7 +1595,7 @@
               <w:noProof/>
             </w:rPr>
           </w:pPr>
-          <w:hyperlink w:anchor="_Toc472713837" w:history="1">
+          <w:hyperlink w:anchor="_Toc472779908" w:history="1">
             <w:r>
               <w:rPr>
                 <w:rStyle w:val="Hyperlink"/>
@@ -1668,7 +1670,7 @@
                 <w:noProof/>
                 <w:webHidden/>
               </w:rPr>
-              <w:instrText xml:space="preserve"> PAGEREF _Toc472713837 \h </w:instrText>
+              <w:instrText xml:space="preserve"> PAGEREF _Toc472779908 \h </w:instrText>
             </w:r>
             <w:r>
               <w:rPr>
@@ -1688,7 +1690,7 @@
                 <w:noProof/>
                 <w:webHidden/>
               </w:rPr>
-              <w:t>7</w:t>
+              <w:t>8</w:t>
             </w:r>
             <w:r>
               <w:rPr>
@@ -1713,7 +1715,7 @@
               <w:noProof/>
             </w:rPr>
           </w:pPr>
-          <w:hyperlink w:anchor="_Toc472713838" w:history="1">
+          <w:hyperlink w:anchor="_Toc472779909" w:history="1">
             <w:r>
               <w:rPr>
                 <w:rStyle w:val="Hyperlink"/>
@@ -1788,7 +1790,7 @@
                 <w:noProof/>
                 <w:webHidden/>
               </w:rPr>
-              <w:instrText xml:space="preserve"> PAGEREF _Toc472713838 \h </w:instrText>
+              <w:instrText xml:space="preserve"> PAGEREF _Toc472779909 \h </w:instrText>
             </w:r>
             <w:r>
               <w:rPr>
@@ -1808,7 +1810,7 @@
                 <w:noProof/>
                 <w:webHidden/>
               </w:rPr>
-              <w:t>8</w:t>
+              <w:t>9</w:t>
             </w:r>
             <w:r>
               <w:rPr>
@@ -1832,7 +1834,7 @@
               <w:noProof/>
             </w:rPr>
           </w:pPr>
-          <w:hyperlink w:anchor="_Toc472713839" w:history="1">
+          <w:hyperlink w:anchor="_Toc472779910" w:history="1">
             <w:r>
               <w:rPr>
                 <w:rStyle w:val="Hyperlink"/>
@@ -1883,7 +1885,7 @@
                 <w:noProof/>
                 <w:webHidden/>
               </w:rPr>
-              <w:instrText xml:space="preserve"> PAGEREF _Toc472713839 \h </w:instrText>
+              <w:instrText xml:space="preserve"> PAGEREF _Toc472779910 \h </w:instrText>
             </w:r>
             <w:r>
               <w:rPr>
@@ -1903,7 +1905,7 @@
                 <w:noProof/>
                 <w:webHidden/>
               </w:rPr>
-              <w:t>9</w:t>
+              <w:t>10</w:t>
             </w:r>
             <w:r>
               <w:rPr>
@@ -1928,7 +1930,7 @@
               <w:noProof/>
             </w:rPr>
           </w:pPr>
-          <w:hyperlink w:anchor="_Toc472713840" w:history="1">
+          <w:hyperlink w:anchor="_Toc472779911" w:history="1">
             <w:r>
               <w:rPr>
                 <w:rStyle w:val="Hyperlink"/>
@@ -1980,7 +1982,7 @@
                 <w:noProof/>
                 <w:webHidden/>
               </w:rPr>
-              <w:instrText xml:space="preserve"> PAGEREF _Toc472713840 \h </w:instrText>
+              <w:instrText xml:space="preserve"> PAGEREF _Toc472779911 \h </w:instrText>
             </w:r>
             <w:r>
               <w:rPr>
@@ -2000,7 +2002,7 @@
                 <w:noProof/>
                 <w:webHidden/>
               </w:rPr>
-              <w:t>9</w:t>
+              <w:t>10</w:t>
             </w:r>
             <w:r>
               <w:rPr>
@@ -2025,7 +2027,7 @@
               <w:noProof/>
             </w:rPr>
           </w:pPr>
-          <w:hyperlink w:anchor="_Toc472713841" w:history="1">
+          <w:hyperlink w:anchor="_Toc472779912" w:history="1">
             <w:r>
               <w:rPr>
                 <w:rStyle w:val="Hyperlink"/>
@@ -2100,7 +2102,7 @@
                 <w:noProof/>
                 <w:webHidden/>
               </w:rPr>
-              <w:instrText xml:space="preserve"> PAGEREF _Toc472713841 \h </w:instrText>
+              <w:instrText xml:space="preserve"> PAGEREF _Toc472779912 \h </w:instrText>
             </w:r>
             <w:r>
               <w:rPr>
@@ -2120,7 +2122,7 @@
                 <w:noProof/>
                 <w:webHidden/>
               </w:rPr>
-              <w:t>10</w:t>
+              <w:t>11</w:t>
             </w:r>
             <w:r>
               <w:rPr>
@@ -2145,7 +2147,7 @@
               <w:noProof/>
             </w:rPr>
           </w:pPr>
-          <w:hyperlink w:anchor="_Toc472713842" w:history="1">
+          <w:hyperlink w:anchor="_Toc472779913" w:history="1">
             <w:r>
               <w:rPr>
                 <w:rStyle w:val="Hyperlink"/>
@@ -2220,7 +2222,7 @@
                 <w:noProof/>
                 <w:webHidden/>
               </w:rPr>
-              <w:instrText xml:space="preserve"> PAGEREF _Toc472713842 \h </w:instrText>
+              <w:instrText xml:space="preserve"> PAGEREF _Toc472779913 \h </w:instrText>
             </w:r>
             <w:r>
               <w:rPr>
@@ -2240,7 +2242,7 @@
                 <w:noProof/>
                 <w:webHidden/>
               </w:rPr>
-              <w:t>11</w:t>
+              <w:t>12</w:t>
             </w:r>
             <w:r>
               <w:rPr>
@@ -2265,7 +2267,7 @@
               <w:noProof/>
             </w:rPr>
           </w:pPr>
-          <w:hyperlink w:anchor="_Toc472713843" w:history="1">
+          <w:hyperlink w:anchor="_Toc472779914" w:history="1">
             <w:r>
               <w:rPr>
                 <w:rStyle w:val="Hyperlink"/>
@@ -2317,7 +2319,7 @@
                 <w:noProof/>
                 <w:webHidden/>
               </w:rPr>
-              <w:instrText xml:space="preserve"> PAGEREF _Toc472713843 \h </w:instrText>
+              <w:instrText xml:space="preserve"> PAGEREF _Toc472779914 \h </w:instrText>
             </w:r>
             <w:r>
               <w:rPr>
@@ -2337,7 +2339,7 @@
                 <w:noProof/>
                 <w:webHidden/>
               </w:rPr>
-              <w:t>12</w:t>
+              <w:t>13</w:t>
             </w:r>
             <w:r>
               <w:rPr>
@@ -2362,7 +2364,7 @@
               <w:noProof/>
             </w:rPr>
           </w:pPr>
-          <w:hyperlink w:anchor="_Toc472713844" w:history="1">
+          <w:hyperlink w:anchor="_Toc472779915" w:history="1">
             <w:r>
               <w:rPr>
                 <w:rStyle w:val="Hyperlink"/>
@@ -2408,7 +2410,7 @@
                 <w:noProof/>
                 <w:webHidden/>
               </w:rPr>
-              <w:instrText xml:space="preserve"> PAGEREF _Toc472713844 \h </w:instrText>
+              <w:instrText xml:space="preserve"> PAGEREF _Toc472779915 \h </w:instrText>
             </w:r>
             <w:r>
               <w:rPr>
@@ -2428,7 +2430,7 @@
                 <w:noProof/>
                 <w:webHidden/>
               </w:rPr>
-              <w:t>13</w:t>
+              <w:t>14</w:t>
             </w:r>
             <w:r>
               <w:rPr>
@@ -2452,7 +2454,7 @@
               <w:noProof/>
             </w:rPr>
           </w:pPr>
-          <w:hyperlink w:anchor="_Toc472713845" w:history="1">
+          <w:hyperlink w:anchor="_Toc472779916" w:history="1">
             <w:r>
               <w:rPr>
                 <w:rStyle w:val="Hyperlink"/>
@@ -2503,7 +2505,7 @@
                 <w:noProof/>
                 <w:webHidden/>
               </w:rPr>
-              <w:instrText xml:space="preserve"> PAGEREF _Toc472713845 \h </w:instrText>
+              <w:instrText xml:space="preserve"> PAGEREF _Toc472779916 \h </w:instrText>
             </w:r>
             <w:r>
               <w:rPr>
@@ -2523,7 +2525,7 @@
                 <w:noProof/>
                 <w:webHidden/>
               </w:rPr>
-              <w:t>13</w:t>
+              <w:t>14</w:t>
             </w:r>
             <w:r>
               <w:rPr>
@@ -2547,7 +2549,7 @@
               <w:noProof/>
             </w:rPr>
           </w:pPr>
-          <w:hyperlink w:anchor="_Toc472713846" w:history="1">
+          <w:hyperlink w:anchor="_Toc472779917" w:history="1">
             <w:r>
               <w:rPr>
                 <w:rStyle w:val="Hyperlink"/>
@@ -2598,7 +2600,7 @@
                 <w:noProof/>
                 <w:webHidden/>
               </w:rPr>
-              <w:instrText xml:space="preserve"> PAGEREF _Toc472713846 \h </w:instrText>
+              <w:instrText xml:space="preserve"> PAGEREF _Toc472779917 \h </w:instrText>
             </w:r>
             <w:r>
               <w:rPr>
@@ -2618,7 +2620,7 @@
                 <w:noProof/>
                 <w:webHidden/>
               </w:rPr>
-              <w:t>14</w:t>
+              <w:t>15</w:t>
             </w:r>
             <w:r>
               <w:rPr>
@@ -2642,7 +2644,7 @@
               <w:noProof/>
             </w:rPr>
           </w:pPr>
-          <w:hyperlink w:anchor="_Toc472713847" w:history="1">
+          <w:hyperlink w:anchor="_Toc472779918" w:history="1">
             <w:r>
               <w:rPr>
                 <w:rStyle w:val="Hyperlink"/>
@@ -2693,7 +2695,7 @@
                 <w:noProof/>
                 <w:webHidden/>
               </w:rPr>
-              <w:instrText xml:space="preserve"> PAGEREF _Toc472713847 \h </w:instrText>
+              <w:instrText xml:space="preserve"> PAGEREF _Toc472779918 \h </w:instrText>
             </w:r>
             <w:r>
               <w:rPr>
@@ -2713,7 +2715,7 @@
                 <w:noProof/>
                 <w:webHidden/>
               </w:rPr>
-              <w:t>15</w:t>
+              <w:t>16</w:t>
             </w:r>
             <w:r>
               <w:rPr>
@@ -2738,7 +2740,7 @@
               <w:noProof/>
             </w:rPr>
           </w:pPr>
-          <w:hyperlink w:anchor="_Toc472713848" w:history="1">
+          <w:hyperlink w:anchor="_Toc472779919" w:history="1">
             <w:r>
               <w:rPr>
                 <w:rStyle w:val="Hyperlink"/>
@@ -2813,7 +2815,7 @@
                 <w:noProof/>
                 <w:webHidden/>
               </w:rPr>
-              <w:instrText xml:space="preserve"> PAGEREF _Toc472713848 \h </w:instrText>
+              <w:instrText xml:space="preserve"> PAGEREF _Toc472779919 \h </w:instrText>
             </w:r>
             <w:r>
               <w:rPr>
@@ -2833,7 +2835,7 @@
                 <w:noProof/>
                 <w:webHidden/>
               </w:rPr>
-              <w:t>15</w:t>
+              <w:t>16</w:t>
             </w:r>
             <w:r>
               <w:rPr>
@@ -2858,7 +2860,7 @@
               <w:noProof/>
             </w:rPr>
           </w:pPr>
-          <w:hyperlink w:anchor="_Toc472713849" w:history="1">
+          <w:hyperlink w:anchor="_Toc472779920" w:history="1">
             <w:r>
               <w:rPr>
                 <w:rStyle w:val="Hyperlink"/>
@@ -2933,7 +2935,7 @@
                 <w:noProof/>
                 <w:webHidden/>
               </w:rPr>
-              <w:instrText xml:space="preserve"> PAGEREF _Toc472713849 \h </w:instrText>
+              <w:instrText xml:space="preserve"> PAGEREF _Toc472779920 \h </w:instrText>
             </w:r>
             <w:r>
               <w:rPr>
@@ -2953,7 +2955,7 @@
                 <w:noProof/>
                 <w:webHidden/>
               </w:rPr>
-              <w:t>16</w:t>
+              <w:t>17</w:t>
             </w:r>
             <w:r>
               <w:rPr>
@@ -2977,7 +2979,7 @@
               <w:noProof/>
             </w:rPr>
           </w:pPr>
-          <w:hyperlink w:anchor="_Toc472713850" w:history="1">
+          <w:hyperlink w:anchor="_Toc472779921" w:history="1">
             <w:r>
               <w:rPr>
                 <w:rStyle w:val="Hyperlink"/>
@@ -3028,7 +3030,7 @@
                 <w:noProof/>
                 <w:webHidden/>
               </w:rPr>
-              <w:instrText xml:space="preserve"> PAGEREF _Toc472713850 \h </w:instrText>
+              <w:instrText xml:space="preserve"> PAGEREF _Toc472779921 \h </w:instrText>
             </w:r>
             <w:r>
               <w:rPr>
@@ -3048,7 +3050,7 @@
                 <w:noProof/>
                 <w:webHidden/>
               </w:rPr>
-              <w:t>17</w:t>
+              <w:t>18</w:t>
             </w:r>
             <w:r>
               <w:rPr>
@@ -3073,7 +3075,7 @@
               <w:noProof/>
             </w:rPr>
           </w:pPr>
-          <w:hyperlink w:anchor="_Toc472713851" w:history="1">
+          <w:hyperlink w:anchor="_Toc472779922" w:history="1">
             <w:r>
               <w:rPr>
                 <w:rStyle w:val="Hyperlink"/>
@@ -3148,7 +3150,7 @@
                 <w:noProof/>
                 <w:webHidden/>
               </w:rPr>
-              <w:instrText xml:space="preserve"> PAGEREF _Toc472713851 \h </w:instrText>
+              <w:instrText xml:space="preserve"> PAGEREF _Toc472779922 \h </w:instrText>
             </w:r>
             <w:r>
               <w:rPr>
@@ -3168,7 +3170,7 @@
                 <w:noProof/>
                 <w:webHidden/>
               </w:rPr>
-              <w:t>17</w:t>
+              <w:t>18</w:t>
             </w:r>
             <w:r>
               <w:rPr>
@@ -3193,7 +3195,7 @@
               <w:noProof/>
             </w:rPr>
           </w:pPr>
-          <w:hyperlink w:anchor="_Toc472713852" w:history="1">
+          <w:hyperlink w:anchor="_Toc472779923" w:history="1">
             <w:r>
               <w:rPr>
                 <w:rStyle w:val="Hyperlink"/>
@@ -3268,7 +3270,7 @@
                 <w:noProof/>
                 <w:webHidden/>
               </w:rPr>
-              <w:instrText xml:space="preserve"> PAGEREF _Toc472713852 \h </w:instrText>
+              <w:instrText xml:space="preserve"> PAGEREF _Toc472779923 \h </w:instrText>
             </w:r>
             <w:r>
               <w:rPr>
@@ -3288,7 +3290,7 @@
                 <w:noProof/>
                 <w:webHidden/>
               </w:rPr>
-              <w:t>18</w:t>
+              <w:t>19</w:t>
             </w:r>
             <w:r>
               <w:rPr>
@@ -3312,7 +3314,7 @@
               <w:noProof/>
             </w:rPr>
           </w:pPr>
-          <w:hyperlink w:anchor="_Toc472713853" w:history="1">
+          <w:hyperlink w:anchor="_Toc472779924" w:history="1">
             <w:r>
               <w:rPr>
                 <w:rStyle w:val="Hyperlink"/>
@@ -3363,7 +3365,7 @@
                 <w:noProof/>
                 <w:webHidden/>
               </w:rPr>
-              <w:instrText xml:space="preserve"> PAGEREF _Toc472713853 \h </w:instrText>
+              <w:instrText xml:space="preserve"> PAGEREF _Toc472779924 \h </w:instrText>
             </w:r>
             <w:r>
               <w:rPr>
@@ -3383,7 +3385,7 @@
                 <w:noProof/>
                 <w:webHidden/>
               </w:rPr>
-              <w:t>19</w:t>
+              <w:t>20</w:t>
             </w:r>
             <w:r>
               <w:rPr>
@@ -3408,7 +3410,7 @@
               <w:noProof/>
             </w:rPr>
           </w:pPr>
-          <w:hyperlink w:anchor="_Toc472713854" w:history="1">
+          <w:hyperlink w:anchor="_Toc472779925" w:history="1">
             <w:r>
               <w:rPr>
                 <w:rStyle w:val="Hyperlink"/>
@@ -3483,7 +3485,7 @@
                 <w:noProof/>
                 <w:webHidden/>
               </w:rPr>
-              <w:instrText xml:space="preserve"> PAGEREF _Toc472713854 \h </w:instrText>
+              <w:instrText xml:space="preserve"> PAGEREF _Toc472779925 \h </w:instrText>
             </w:r>
             <w:r>
               <w:rPr>
@@ -3503,7 +3505,7 @@
                 <w:noProof/>
                 <w:webHidden/>
               </w:rPr>
-              <w:t>19</w:t>
+              <w:t>20</w:t>
             </w:r>
             <w:r>
               <w:rPr>
@@ -3528,7 +3530,7 @@
               <w:noProof/>
             </w:rPr>
           </w:pPr>
-          <w:hyperlink w:anchor="_Toc472713855" w:history="1">
+          <w:hyperlink w:anchor="_Toc472779926" w:history="1">
             <w:r>
               <w:rPr>
                 <w:rStyle w:val="Hyperlink"/>
@@ -3603,7 +3605,7 @@
                 <w:noProof/>
                 <w:webHidden/>
               </w:rPr>
-              <w:instrText xml:space="preserve"> PAGEREF _Toc472713855 \h </w:instrText>
+              <w:instrText xml:space="preserve"> PAGEREF _Toc472779926 \h </w:instrText>
             </w:r>
             <w:r>
               <w:rPr>
@@ -3623,7 +3625,7 @@
                 <w:noProof/>
                 <w:webHidden/>
               </w:rPr>
-              <w:t>20</w:t>
+              <w:t>21</w:t>
             </w:r>
             <w:r>
               <w:rPr>
@@ -3724,14 +3726,14 @@
           <w:lang w:val="el-GR"/>
         </w:rPr>
       </w:pPr>
-      <w:bookmarkStart w:id="1" w:name="_Toc472713832"/>
+      <w:bookmarkStart w:id="2" w:name="_Toc472779903"/>
       <w:r>
         <w:rPr>
           <w:lang w:val="el-GR"/>
         </w:rPr>
         <w:t>Οδηγίες για Εργαζόμενο</w:t>
       </w:r>
-      <w:bookmarkEnd w:id="1"/>
+      <w:bookmarkEnd w:id="2"/>
     </w:p>
     <w:p>
       <w:pPr>
@@ -3747,7 +3749,7 @@
           <w:lang w:val="el-GR"/>
         </w:rPr>
       </w:pPr>
-      <w:bookmarkStart w:id="2" w:name="_Toc472713833"/>
+      <w:bookmarkStart w:id="3" w:name="_Toc472779904"/>
       <w:r>
         <w:rPr>
           <w:lang w:val="el-GR"/>
@@ -3757,7 +3759,7 @@
       <w:r>
         <w:t xml:space="preserve"> (Login)</w:t>
       </w:r>
-      <w:bookmarkEnd w:id="2"/>
+      <w:bookmarkEnd w:id="3"/>
     </w:p>
     <w:p>
       <w:pPr>
@@ -4056,7 +4058,7 @@
           <w:lang w:val="el-GR"/>
         </w:rPr>
       </w:pPr>
-      <w:bookmarkStart w:id="3" w:name="_Toc472713834"/>
+      <w:bookmarkStart w:id="4" w:name="_Toc472779905"/>
       <w:r>
         <w:rPr>
           <w:lang w:val="el-GR"/>
@@ -4079,7 +4081,7 @@
         </w:rPr>
         <w:t>)</w:t>
       </w:r>
-      <w:bookmarkEnd w:id="3"/>
+      <w:bookmarkEnd w:id="4"/>
     </w:p>
     <w:p>
       <w:pPr>
@@ -4488,7 +4490,7 @@
           <w:lang w:val="el-GR"/>
         </w:rPr>
       </w:pPr>
-      <w:bookmarkStart w:id="4" w:name="_Toc472713835"/>
+      <w:bookmarkStart w:id="5" w:name="_Toc472779906"/>
       <w:r>
         <w:rPr>
           <w:lang w:val="el-GR"/>
@@ -4505,7 +4507,7 @@
       <w:r>
         <w:t>Insurances)</w:t>
       </w:r>
-      <w:bookmarkEnd w:id="4"/>
+      <w:bookmarkEnd w:id="5"/>
     </w:p>
     <w:p>
       <w:pPr>
@@ -4514,7 +4516,7 @@
           <w:lang w:val="el-GR"/>
         </w:rPr>
       </w:pPr>
-      <w:bookmarkStart w:id="5" w:name="_Toc472713836"/>
+      <w:bookmarkStart w:id="6" w:name="_Toc472779907"/>
       <w:r>
         <w:rPr>
           <w:lang w:val="el-GR"/>
@@ -4524,7 +4526,7 @@
       <w:r>
         <w:t xml:space="preserve"> (Create Insurance)</w:t>
       </w:r>
-      <w:bookmarkEnd w:id="5"/>
+      <w:bookmarkEnd w:id="6"/>
     </w:p>
     <w:p>
       <w:pPr>
@@ -5535,7 +5537,7 @@
           <w:lang w:val="el-GR"/>
         </w:rPr>
       </w:pPr>
-      <w:bookmarkStart w:id="6" w:name="_Toc472713837"/>
+      <w:bookmarkStart w:id="7" w:name="_Toc472779908"/>
       <w:r>
         <w:rPr>
           <w:lang w:val="el-GR"/>
@@ -5584,7 +5586,7 @@
         </w:rPr>
         <w:t>)</w:t>
       </w:r>
-      <w:bookmarkEnd w:id="6"/>
+      <w:bookmarkEnd w:id="7"/>
     </w:p>
     <w:p>
       <w:pPr>
@@ -5989,17 +5991,7 @@
           <w:vertAlign w:val="superscript"/>
           <w:lang w:val="el-GR"/>
         </w:rPr>
-        <w:t>(1</w:t>
-      </w:r>
-      <w:r>
-        <w:rPr>
-          <w:b/>
-          <w:color w:val="FF0000"/>
-          <w:sz w:val="32"/>
-          <w:vertAlign w:val="superscript"/>
-          <w:lang w:val="el-GR"/>
-        </w:rPr>
-        <w:t>)</w:t>
+        <w:t>(1)</w:t>
       </w:r>
       <w:r>
         <w:rPr>
@@ -6072,7 +6064,7 @@
           <w:lang w:val="el-GR"/>
         </w:rPr>
       </w:pPr>
-      <w:bookmarkStart w:id="7" w:name="_Toc472713838"/>
+      <w:bookmarkStart w:id="8" w:name="_Toc472779909"/>
       <w:r>
         <w:rPr>
           <w:lang w:val="el-GR"/>
@@ -6104,7 +6096,7 @@
         </w:rPr>
         <w:t>)</w:t>
       </w:r>
-      <w:bookmarkEnd w:id="7"/>
+      <w:bookmarkEnd w:id="8"/>
     </w:p>
     <w:p>
       <w:pPr>
@@ -6309,8 +6301,6 @@
           <w:lang w:val="el-GR"/>
         </w:rPr>
       </w:pPr>
-      <w:bookmarkStart w:id="8" w:name="_GoBack"/>
-      <w:bookmarkEnd w:id="8"/>
     </w:p>
     <w:p>
       <w:pPr>
@@ -6326,7 +6316,7 @@
           <w:lang w:val="el-GR"/>
         </w:rPr>
       </w:pPr>
-      <w:bookmarkStart w:id="9" w:name="_Toc472713839"/>
+      <w:bookmarkStart w:id="9" w:name="_Toc472779910"/>
       <w:r>
         <w:rPr>
           <w:lang w:val="el-GR"/>
@@ -6353,7 +6343,7 @@
           <w:lang w:val="el-GR"/>
         </w:rPr>
       </w:pPr>
-      <w:bookmarkStart w:id="10" w:name="_Toc472713840"/>
+      <w:bookmarkStart w:id="10" w:name="_Toc472779911"/>
       <w:r>
         <w:rPr>
           <w:lang w:val="el-GR"/>
@@ -6765,7 +6755,7 @@
           <w:lang w:val="el-GR"/>
         </w:rPr>
       </w:pPr>
-      <w:bookmarkStart w:id="11" w:name="_Toc472713841"/>
+      <w:bookmarkStart w:id="11" w:name="_Toc472779912"/>
       <w:r>
         <w:rPr>
           <w:lang w:val="el-GR"/>
@@ -7142,7 +7132,7 @@
           <w:lang w:val="el-GR"/>
         </w:rPr>
       </w:pPr>
-      <w:bookmarkStart w:id="12" w:name="_Toc472713842"/>
+      <w:bookmarkStart w:id="12" w:name="_Toc472779913"/>
       <w:r>
         <w:rPr>
           <w:lang w:val="el-GR"/>
@@ -7513,7 +7503,7 @@
           <w:lang w:val="el-GR"/>
         </w:rPr>
       </w:pPr>
-      <w:bookmarkStart w:id="13" w:name="_Toc472713843"/>
+      <w:bookmarkStart w:id="13" w:name="_Toc472779914"/>
       <w:r>
         <w:rPr>
           <w:lang w:val="el-GR"/>
@@ -7883,7 +7873,7 @@
           <w:lang w:val="el-GR"/>
         </w:rPr>
       </w:pPr>
-      <w:bookmarkStart w:id="14" w:name="_Toc472713844"/>
+      <w:bookmarkStart w:id="14" w:name="_Toc472779915"/>
       <w:r>
         <w:rPr>
           <w:lang w:val="el-GR"/>
@@ -7907,7 +7897,7 @@
           <w:lang w:val="el-GR"/>
         </w:rPr>
       </w:pPr>
-      <w:bookmarkStart w:id="15" w:name="_Toc472713845"/>
+      <w:bookmarkStart w:id="15" w:name="_Toc472779916"/>
       <w:r>
         <w:rPr>
           <w:lang w:val="el-GR"/>
@@ -8242,7 +8232,7 @@
           <w:lang w:val="el-GR"/>
         </w:rPr>
       </w:pPr>
-      <w:bookmarkStart w:id="16" w:name="_Toc472713846"/>
+      <w:bookmarkStart w:id="16" w:name="_Toc472779917"/>
       <w:r>
         <w:rPr>
           <w:lang w:val="el-GR"/>
@@ -8682,7 +8672,7 @@
           <w:lang w:val="el-GR"/>
         </w:rPr>
       </w:pPr>
-      <w:bookmarkStart w:id="17" w:name="_Toc472713847"/>
+      <w:bookmarkStart w:id="17" w:name="_Toc472779918"/>
       <w:r>
         <w:rPr>
           <w:lang w:val="el-GR"/>
@@ -8702,7 +8692,7 @@
           <w:lang w:val="el-GR"/>
         </w:rPr>
       </w:pPr>
-      <w:bookmarkStart w:id="18" w:name="_Toc472713848"/>
+      <w:bookmarkStart w:id="18" w:name="_Toc472779919"/>
       <w:r>
         <w:rPr>
           <w:lang w:val="el-GR"/>
@@ -9020,7 +9010,7 @@
           <w:lang w:val="el-GR"/>
         </w:rPr>
       </w:pPr>
-      <w:bookmarkStart w:id="19" w:name="_Toc472713849"/>
+      <w:bookmarkStart w:id="19" w:name="_Toc472779920"/>
       <w:r>
         <w:rPr>
           <w:lang w:val="el-GR"/>
@@ -9353,7 +9343,7 @@
           <w:lang w:val="el-GR"/>
         </w:rPr>
       </w:pPr>
-      <w:bookmarkStart w:id="20" w:name="_Toc472713850"/>
+      <w:bookmarkStart w:id="20" w:name="_Toc472779921"/>
       <w:r>
         <w:rPr>
           <w:lang w:val="el-GR"/>
@@ -9373,7 +9363,7 @@
           <w:lang w:val="el-GR"/>
         </w:rPr>
       </w:pPr>
-      <w:bookmarkStart w:id="21" w:name="_Toc472713851"/>
+      <w:bookmarkStart w:id="21" w:name="_Toc472779922"/>
       <w:r>
         <w:rPr>
           <w:lang w:val="el-GR"/>
@@ -9732,7 +9722,7 @@
           <w:lang w:val="el-GR"/>
         </w:rPr>
       </w:pPr>
-      <w:bookmarkStart w:id="22" w:name="_Toc472713852"/>
+      <w:bookmarkStart w:id="22" w:name="_Toc472779923"/>
       <w:r>
         <w:rPr>
           <w:lang w:val="el-GR"/>
@@ -10046,7 +10036,7 @@
           <w:lang w:val="el-GR"/>
         </w:rPr>
       </w:pPr>
-      <w:bookmarkStart w:id="23" w:name="_Toc472713853"/>
+      <w:bookmarkStart w:id="23" w:name="_Toc472779924"/>
       <w:r>
         <w:rPr>
           <w:lang w:val="el-GR"/>
@@ -10066,7 +10056,7 @@
           <w:lang w:val="el-GR"/>
         </w:rPr>
       </w:pPr>
-      <w:bookmarkStart w:id="24" w:name="_Toc472713854"/>
+      <w:bookmarkStart w:id="24" w:name="_Toc472779925"/>
       <w:r>
         <w:rPr>
           <w:lang w:val="el-GR"/>
@@ -10413,7 +10403,7 @@
           <w:lang w:val="el-GR"/>
         </w:rPr>
       </w:pPr>
-      <w:bookmarkStart w:id="25" w:name="_Toc472713855"/>
+      <w:bookmarkStart w:id="25" w:name="_Toc472779926"/>
       <w:r>
         <w:rPr>
           <w:lang w:val="el-GR"/>
@@ -11095,7 +11085,7 @@
                               <w:sz w:val="28"/>
                               <w:szCs w:val="28"/>
                             </w:rPr>
-                            <w:t>20</w:t>
+                            <w:t>8</w:t>
                           </w:r>
                           <w:r>
                             <w:rPr>
@@ -11172,7 +11162,7 @@
                         <w:sz w:val="28"/>
                         <w:szCs w:val="28"/>
                       </w:rPr>
-                      <w:t>20</w:t>
+                      <w:t>8</w:t>
                     </w:r>
                     <w:r>
                       <w:rPr>
@@ -13238,7 +13228,7 @@
 </file>
 
 <file path=customXml/itemProps2.xml><?xml version="1.0" encoding="utf-8"?>
-<ds:datastoreItem xmlns:ds="http://schemas.openxmlformats.org/officeDocument/2006/customXml" ds:itemID="{A0C6F7F7-301D-4685-B8DF-5FE22436B9D8}">
+<ds:datastoreItem xmlns:ds="http://schemas.openxmlformats.org/officeDocument/2006/customXml" ds:itemID="{69A1844F-526F-4137-9320-78B936852C3C}">
   <ds:schemaRefs>
     <ds:schemaRef ds:uri="http://schemas.openxmlformats.org/officeDocument/2006/bibliography"/>
   </ds:schemaRefs>

</xml_diff>